<commit_message>
Keskinkertaista tekstiä. Paranee ajan kanssa.
</commit_message>
<xml_diff>
--- a/Dokumentaatio/miettinen_lohkoketju_opn.docx
+++ b/Dokumentaatio/miettinen_lohkoketju_opn.docx
@@ -326,7 +326,7 @@
         <w:tab/>
       </w:r>
       <w:r>
-        <w:t xml:space="preserve">Kevät 2017 </w:t>
+        <w:t>Syksy 2016</w:t>
       </w:r>
     </w:p>
     <w:p>
@@ -484,7 +484,7 @@
           </mc:Choice>
           <mc:Fallback>
             <w:pict>
-              <v:line w14:anchorId="3A0032EC" id="Line 8" o:spid="_x0000_s1026" style="position:absolute;z-index:251657216;visibility:visible;mso-wrap-style:square;mso-width-percent:0;mso-height-percent:0;mso-wrap-distance-left:9pt;mso-wrap-distance-top:0;mso-wrap-distance-right:9pt;mso-wrap-distance-bottom:0;mso-position-horizontal:absolute;mso-position-horizontal-relative:text;mso-position-vertical:absolute;mso-position-vertical-relative:text;mso-width-percent:0;mso-height-percent:0;mso-width-relative:page;mso-height-relative:page" from="-1.35pt,3.2pt" to="421.65pt,3.2pt" o:gfxdata="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" strokeweight=".5pt"/>
+              <v:line w14:anchorId="16866127" id="Line 8" o:spid="_x0000_s1026" style="position:absolute;z-index:251657216;visibility:visible;mso-wrap-style:square;mso-width-percent:0;mso-height-percent:0;mso-wrap-distance-left:9pt;mso-wrap-distance-top:0;mso-wrap-distance-right:9pt;mso-wrap-distance-bottom:0;mso-position-horizontal:absolute;mso-position-horizontal-relative:text;mso-position-vertical:absolute;mso-position-vertical-relative:text;mso-width-percent:0;mso-height-percent:0;mso-width-relative:page;mso-height-relative:page" from="-1.35pt,3.2pt" to="421.65pt,3.2pt" o:gfxdata="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" strokeweight=".5pt"/>
             </w:pict>
           </mc:Fallback>
         </mc:AlternateContent>
@@ -626,7 +626,7 @@
           </mc:Choice>
           <mc:Fallback>
             <w:pict>
-              <v:line w14:anchorId="66CE59D7" id="Line 9" o:spid="_x0000_s1026" style="position:absolute;z-index:251658240;visibility:visible;mso-wrap-style:square;mso-width-percent:0;mso-height-percent:0;mso-wrap-distance-left:9pt;mso-wrap-distance-top:0;mso-wrap-distance-right:9pt;mso-wrap-distance-bottom:0;mso-position-horizontal:absolute;mso-position-horizontal-relative:text;mso-position-vertical:absolute;mso-position-vertical-relative:text;mso-width-percent:0;mso-height-percent:0;mso-width-relative:page;mso-height-relative:page" from="-1.35pt,.15pt" to="421.65pt,.15pt" o:gfxdata="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" strokeweight=".5pt"/>
+              <v:line w14:anchorId="5145137E" id="Line 9" o:spid="_x0000_s1026" style="position:absolute;z-index:251658240;visibility:visible;mso-wrap-style:square;mso-width-percent:0;mso-height-percent:0;mso-wrap-distance-left:9pt;mso-wrap-distance-top:0;mso-wrap-distance-right:9pt;mso-wrap-distance-bottom:0;mso-position-horizontal:absolute;mso-position-horizontal-relative:text;mso-position-vertical:absolute;mso-position-vertical-relative:text;mso-width-percent:0;mso-height-percent:0;mso-width-relative:page;mso-height-relative:page" from="-1.35pt,.15pt" to="421.65pt,.15pt" o:gfxdata="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" strokeweight=".5pt"/>
             </w:pict>
           </mc:Fallback>
         </mc:AlternateContent>
@@ -1019,7 +1019,7 @@
           </mc:Choice>
           <mc:Fallback>
             <w:pict>
-              <v:line w14:anchorId="0D89071F" id="Line 10" o:spid="_x0000_s1026" style="position:absolute;z-index:251659264;visibility:visible;mso-wrap-style:square;mso-width-percent:0;mso-height-percent:0;mso-wrap-distance-left:9pt;mso-wrap-distance-top:0;mso-wrap-distance-right:9pt;mso-wrap-distance-bottom:0;mso-position-horizontal:absolute;mso-position-horizontal-relative:text;mso-position-vertical:absolute;mso-position-vertical-relative:text;mso-width-percent:0;mso-height-percent:0;mso-width-relative:page;mso-height-relative:page" from="-1.35pt,2.65pt" to="421.65pt,2.65pt" o:gfxdata="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" strokeweight=".5pt"/>
+              <v:line w14:anchorId="754376AF" id="Line 10" o:spid="_x0000_s1026" style="position:absolute;z-index:251659264;visibility:visible;mso-wrap-style:square;mso-width-percent:0;mso-height-percent:0;mso-wrap-distance-left:9pt;mso-wrap-distance-top:0;mso-wrap-distance-right:9pt;mso-wrap-distance-bottom:0;mso-position-horizontal:absolute;mso-position-horizontal-relative:text;mso-position-vertical:absolute;mso-position-vertical-relative:text;mso-width-percent:0;mso-height-percent:0;mso-width-relative:page;mso-height-relative:page" from="-1.35pt,2.65pt" to="421.65pt,2.65pt" o:gfxdata="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" strokeweight=".5pt"/>
             </w:pict>
           </mc:Fallback>
         </mc:AlternateContent>
@@ -1231,7 +1231,7 @@
           </mc:Choice>
           <mc:Fallback>
             <w:pict>
-              <v:line w14:anchorId="0D2521D8" id="Line 4" o:spid="_x0000_s1026" style="position:absolute;z-index:251655168;visibility:visible;mso-wrap-style:square;mso-width-percent:0;mso-height-percent:0;mso-wrap-distance-left:9pt;mso-wrap-distance-top:0;mso-wrap-distance-right:9pt;mso-wrap-distance-bottom:0;mso-position-horizontal:absolute;mso-position-horizontal-relative:text;mso-position-vertical:absolute;mso-position-vertical-relative:text;mso-width-percent:0;mso-height-percent:0;mso-width-relative:page;mso-height-relative:page" from="-1.35pt,3.2pt" to="421.65pt,3.2pt" o:gfxdata="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" strokeweight=".5pt"/>
+              <v:line w14:anchorId="17F5F7D4" id="Line 4" o:spid="_x0000_s1026" style="position:absolute;z-index:251655168;visibility:visible;mso-wrap-style:square;mso-width-percent:0;mso-height-percent:0;mso-wrap-distance-left:9pt;mso-wrap-distance-top:0;mso-wrap-distance-right:9pt;mso-wrap-distance-bottom:0;mso-position-horizontal:absolute;mso-position-horizontal-relative:text;mso-position-vertical:absolute;mso-position-vertical-relative:text;mso-width-percent:0;mso-height-percent:0;mso-width-relative:page;mso-height-relative:page" from="-1.35pt,3.2pt" to="421.65pt,3.2pt" o:gfxdata="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" strokeweight=".5pt"/>
             </w:pict>
           </mc:Fallback>
         </mc:AlternateContent>
@@ -1408,7 +1408,7 @@
           </mc:Choice>
           <mc:Fallback>
             <w:pict>
-              <v:line w14:anchorId="2385E0F7" id="Line 5" o:spid="_x0000_s1026" style="position:absolute;z-index:251656192;visibility:visible;mso-wrap-style:square;mso-width-percent:0;mso-height-percent:0;mso-wrap-distance-left:9pt;mso-wrap-distance-top:0;mso-wrap-distance-right:9pt;mso-wrap-distance-bottom:0;mso-position-horizontal:absolute;mso-position-horizontal-relative:text;mso-position-vertical:absolute;mso-position-vertical-relative:text;mso-width-percent:0;mso-height-percent:0;mso-width-relative:page;mso-height-relative:page" from="-1.35pt,.15pt" to="421.65pt,.15pt" o:gfxdata="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" strokeweight=".5pt"/>
+              <v:line w14:anchorId="78EFF109" id="Line 5" o:spid="_x0000_s1026" style="position:absolute;z-index:251656192;visibility:visible;mso-wrap-style:square;mso-width-percent:0;mso-height-percent:0;mso-wrap-distance-left:9pt;mso-wrap-distance-top:0;mso-wrap-distance-right:9pt;mso-wrap-distance-bottom:0;mso-position-horizontal:absolute;mso-position-horizontal-relative:text;mso-position-vertical:absolute;mso-position-vertical-relative:text;mso-width-percent:0;mso-height-percent:0;mso-width-relative:page;mso-height-relative:page" from="-1.35pt,.15pt" to="421.65pt,.15pt" o:gfxdata="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" strokeweight=".5pt"/>
             </w:pict>
           </mc:Fallback>
         </mc:AlternateContent>
@@ -1849,7 +1849,7 @@
           </mc:Choice>
           <mc:Fallback>
             <w:pict>
-              <v:line w14:anchorId="6398AA87" id="Line 11" o:spid="_x0000_s1026" style="position:absolute;z-index:251660288;visibility:visible;mso-wrap-style:square;mso-width-percent:0;mso-height-percent:0;mso-wrap-distance-left:9pt;mso-wrap-distance-top:0;mso-wrap-distance-right:9pt;mso-wrap-distance-bottom:0;mso-position-horizontal:absolute;mso-position-horizontal-relative:text;mso-position-vertical:absolute;mso-position-vertical-relative:text;mso-width-percent:0;mso-height-percent:0;mso-width-relative:page;mso-height-relative:page" from="-1.35pt,2.65pt" to="421.65pt,2.65pt" o:gfxdata="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" strokeweight=".5pt"/>
+              <v:line w14:anchorId="3F8EAEFD" id="Line 11" o:spid="_x0000_s1026" style="position:absolute;z-index:251660288;visibility:visible;mso-wrap-style:square;mso-width-percent:0;mso-height-percent:0;mso-wrap-distance-left:9pt;mso-wrap-distance-top:0;mso-wrap-distance-right:9pt;mso-wrap-distance-bottom:0;mso-position-horizontal:absolute;mso-position-horizontal-relative:text;mso-position-vertical:absolute;mso-position-vertical-relative:text;mso-width-percent:0;mso-height-percent:0;mso-width-relative:page;mso-height-relative:page" from="-1.35pt,2.65pt" to="421.65pt,2.65pt" o:gfxdata="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" strokeweight=".5pt"/>
             </w:pict>
           </mc:Fallback>
         </mc:AlternateContent>
@@ -3394,6 +3394,73 @@
     <w:p>
       <w:pPr>
         <w:rPr>
+          <w:color w:val="92D050"/>
+        </w:rPr>
+      </w:pPr>
+      <w:r>
+        <w:rPr>
+          <w:color w:val="92D050"/>
+        </w:rPr>
+        <w:t>Omat kommenttini vihreällä</w:t>
+      </w:r>
+    </w:p>
+    <w:p>
+      <w:r>
+        <w:t>Lohkoketjutekniikka sai alkunsa vuonna 200X, kun Satoshi Nakamoto kirjoitti paperin, jossa hän ehdotti tietomallin puolueettoman valuutan luomisesta.</w:t>
+      </w:r>
+      <w:r>
+        <w:t xml:space="preserve"> Nykyään valuutta liikkuu pankin tai muun laitoksen kautta. </w:t>
+      </w:r>
+      <w:r>
+        <w:t xml:space="preserve">Bitcoinin idea oli luoda valuutta josta ei ole vastuussa kukaan keskitetty taho, jossa maksajan ei tarvitse luottaa kenenkään. </w:t>
+      </w:r>
+      <w:r>
+        <w:t>Nakamoto suunnitteli hajautetun järjestelmän rahan lähettämiselle ja maksutapahtumien todentamiselle.  (1)</w:t>
+      </w:r>
+    </w:p>
+    <w:p>
+      <w:r>
+        <w:t xml:space="preserve">Bitcoin- maksut tallennetaan hajautettuun tietokantaa, jota kutsutaan lohkoketjuksi. Kukaan yksi yritys tai yksi taho ei ole vastuussa Bitcoin-maksuista. Bitcoin toimiikin vertaisverkolla. Kukin maksutapahtuma lähetetään verkkoon, jossa se todennetaan. Verkkoon voi liittyä </w:t>
+      </w:r>
+      <w:r>
+        <w:t xml:space="preserve">mikä tahansa tietokone, ja </w:t>
+      </w:r>
+      <w:r>
+        <w:t>maksujen tilasta</w:t>
+      </w:r>
+      <w:r>
+        <w:t xml:space="preserve"> päätetään demokraattisesti. </w:t>
+      </w:r>
+      <w:r>
+        <w:rPr>
+          <w:color w:val="92D050"/>
+        </w:rPr>
+        <w:t>Tämä asia on hankala selittää, mutta yritä jäsentää tätä ajan kanssa. Varo myös, ettet kirjoita liian paljoa tekstiä. Tämä on johdantokappale opinnäytetyössä, joka liittyy lohkoketjuihin. Ei mikään selvitys tai historiallinen katsaus tekniikkaan.</w:t>
+      </w:r>
+    </w:p>
+    <w:p>
+      <w:r>
+        <w:t>Bitcoin tekniikka herätti maailmalla mielenkiintoa. Lohkoketjutekniikalle keksittiin laajempia sovelluksia kuin vain valuutta, mutta todettiin, että Bitcoin oli liian rajoittunut sitä varten että sitä voisi laajentaa.</w:t>
+      </w:r>
+      <w:r>
+        <w:t xml:space="preserve"> Nakamoto pohti hajautettua valuuttaa suunnitellessaan, että olisi suunnitellut laajan hajautetun ohjelmointikielen lohkoketjuille.</w:t>
+      </w:r>
+      <w:r>
+        <w:t xml:space="preserve"> (Lähteeksi se tylsä, ylipitkä youtube-video jossa tyyppi selitti Ethereumista)</w:t>
+      </w:r>
+      <w:bookmarkStart w:id="6" w:name="_GoBack"/>
+      <w:bookmarkEnd w:id="6"/>
+    </w:p>
+    <w:p>
+      <w:pPr>
+        <w:rPr>
+          <w:color w:val="BFBFBF" w:themeColor="background1" w:themeShade="BF"/>
+        </w:rPr>
+      </w:pPr>
+    </w:p>
+    <w:p>
+      <w:pPr>
+        <w:rPr>
           <w:color w:val="BFBFBF" w:themeColor="background1" w:themeShade="BF"/>
         </w:rPr>
       </w:pPr>
@@ -3421,6 +3488,7 @@
         <w:rPr>
           <w:color w:val="BFBFBF" w:themeColor="background1" w:themeShade="BF"/>
         </w:rPr>
+        <w:lastRenderedPageBreak/>
         <w:t>Käyttäessäsi tätä mallia korvaa olemassa olevat tekstit omillasi. Helpoiten tekstin korvauksen teet, kun maalaat (valitset) tekstin, jonka haluat korvata</w:t>
       </w:r>
       <w:r>
@@ -3487,13 +3555,7 @@
       </w:r>
     </w:p>
     <w:p/>
-    <w:p>
-      <w:r>
-        <w:t>zzz</w:t>
-      </w:r>
-      <w:bookmarkStart w:id="6" w:name="_GoBack"/>
-      <w:bookmarkEnd w:id="6"/>
-    </w:p>
+    <w:p/>
     <w:p>
       <w:pPr>
         <w:pStyle w:val="Heading1"/>
@@ -4651,121 +4713,183 @@
       <w:bookmarkEnd w:id="18"/>
     </w:p>
     <w:p>
-      <w:r>
+      <w:pPr>
+        <w:rPr>
+          <w:color w:val="BFBFBF" w:themeColor="background1" w:themeShade="BF"/>
+        </w:rPr>
+      </w:pPr>
+      <w:r>
+        <w:rPr>
+          <w:color w:val="BFBFBF" w:themeColor="background1" w:themeShade="BF"/>
+        </w:rPr>
         <w:t xml:space="preserve">Poista ohjetekstit lähdeluettelon edeltä. </w:t>
       </w:r>
     </w:p>
     <w:p>
-      <w:r>
+      <w:pPr>
+        <w:rPr>
+          <w:color w:val="BFBFBF" w:themeColor="background1" w:themeShade="BF"/>
+        </w:rPr>
+      </w:pPr>
+      <w:r>
+        <w:rPr>
+          <w:color w:val="BFBFBF" w:themeColor="background1" w:themeShade="BF"/>
+        </w:rPr>
         <w:t>Lähdeluettelossa mainitaan jokainen lähde, johon raportin tekstissä viitataan. Raportissa ilmoitetaan käytetyt lähteet tekstissä lähdeviitteinä ja lopussa lähdeluettelona.</w:t>
       </w:r>
     </w:p>
     <w:p>
-      <w:r>
+      <w:pPr>
+        <w:rPr>
+          <w:color w:val="BFBFBF" w:themeColor="background1" w:themeShade="BF"/>
+        </w:rPr>
+      </w:pPr>
+      <w:r>
+        <w:rPr>
+          <w:color w:val="BFBFBF" w:themeColor="background1" w:themeShade="BF"/>
+        </w:rPr>
         <w:t xml:space="preserve">Seuraavaan on luetteloitu esimerkiksi </w:t>
       </w:r>
       <w:r>
+        <w:rPr>
+          <w:color w:val="BFBFBF" w:themeColor="background1" w:themeShade="BF"/>
+        </w:rPr>
         <w:t>numeroviitejärjestelmän</w:t>
       </w:r>
       <w:r>
+        <w:rPr>
+          <w:color w:val="BFBFBF" w:themeColor="background1" w:themeShade="BF"/>
+        </w:rPr>
         <w:t xml:space="preserve"> mukaisesti tässä mallissa esimerkkeinä käytetyt tekstiviitteet ja lähteet.</w:t>
       </w:r>
       <w:r>
+        <w:rPr>
+          <w:color w:val="BFBFBF" w:themeColor="background1" w:themeShade="BF"/>
+        </w:rPr>
         <w:t xml:space="preserve"> Pääsana-vuosijärjestel-mällä tehdyssä lähdeluettelossa lähteistä </w:t>
       </w:r>
       <w:r>
+        <w:rPr>
+          <w:color w:val="BFBFBF" w:themeColor="background1" w:themeShade="BF"/>
+        </w:rPr>
         <w:t>esitetään</w:t>
       </w:r>
       <w:r>
+        <w:rPr>
+          <w:color w:val="BFBFBF" w:themeColor="background1" w:themeShade="BF"/>
+        </w:rPr>
         <w:t xml:space="preserve"> muuten täsmälleen samat tiedot, mutta numeroinnin sijaan lähteet järjestetään aakkosjärjestykseen.</w:t>
       </w:r>
     </w:p>
     <w:p>
       <w:pPr>
         <w:pStyle w:val="Bibliography"/>
-      </w:pPr>
-      <w:r>
-        <w:t>Kulha</w:t>
-      </w:r>
-      <w:r>
-        <w:t>, Antti 2010. Lämpökeskuksen lämmitysjärjestelmän eristämisen vaikutus polttoaineen kulutukseen. Oulu: Oulun seudun ammattikorkeakoulu, talotekniikan koulutusohjelma. Opinnäytetyö.</w:t>
+        <w:rPr>
+          <w:color w:val="BFBFBF" w:themeColor="background1" w:themeShade="BF"/>
+        </w:rPr>
+      </w:pPr>
+      <w:r>
+        <w:rPr>
+          <w:color w:val="BFBFBF" w:themeColor="background1" w:themeShade="BF"/>
+        </w:rPr>
+        <w:t>Kulha, Antti 2010. Lämpökeskuksen lämmitysjärjestelmän eristämisen vaikutus polttoaineen kulutukseen. Oulu: Oulun seudun ammattikorkeakoulu, talotekniikan koulutusohjelma. Opinnäytetyö.</w:t>
       </w:r>
     </w:p>
     <w:p>
       <w:pPr>
         <w:pStyle w:val="Bibliography"/>
-      </w:pPr>
-      <w:r>
-        <w:t xml:space="preserve">Airila, Mauri – Ekman, Kalevi – Hautala, Pekka – Kivioja, Seppo – Kleimola, Matti – Martikka, Heikki – Miettinen, Juha – Niemi, Erkki – Ranta, Aarno – Rinkinen, Jari – Salonen, Pekka – Verho, Arto – Vilenius, Matti – Välimaa, Veikko 1995. </w:t>
-      </w:r>
-      <w:r>
-        <w:t>Koneenosien</w:t>
-      </w:r>
-      <w:r>
-        <w:t xml:space="preserve"> suunnittelu. Juva: WSOY.</w:t>
+        <w:rPr>
+          <w:color w:val="BFBFBF" w:themeColor="background1" w:themeShade="BF"/>
+        </w:rPr>
+      </w:pPr>
+      <w:r>
+        <w:rPr>
+          <w:color w:val="BFBFBF" w:themeColor="background1" w:themeShade="BF"/>
+        </w:rPr>
+        <w:t>Airila, Mauri – Ekman, Kalevi – Hautala, Pekka – Kivioja, Seppo – Kleimola, Matti – Martikka, Heikki – Miettinen, Juha – Niemi, Erkki – Ranta, Aarno – Rinkinen, Jari – Salonen, Pekka – Verho, Arto – Vilenius, Matti – Välimaa, Veikko 1995. Koneenosien suunnittelu. Juva: WSOY.</w:t>
       </w:r>
     </w:p>
     <w:p>
       <w:pPr>
         <w:pStyle w:val="Bibliography"/>
-      </w:pPr>
-      <w:r>
+        <w:rPr>
+          <w:color w:val="BFBFBF" w:themeColor="background1" w:themeShade="BF"/>
+        </w:rPr>
+      </w:pPr>
+      <w:r>
+        <w:rPr>
+          <w:color w:val="BFBFBF" w:themeColor="background1" w:themeShade="BF"/>
+        </w:rPr>
         <w:t>Tekniikan kaavasto</w:t>
       </w:r>
       <w:r>
+        <w:rPr>
+          <w:color w:val="BFBFBF" w:themeColor="background1" w:themeShade="BF"/>
+        </w:rPr>
         <w:t>.</w:t>
       </w:r>
       <w:r>
+        <w:rPr>
+          <w:color w:val="BFBFBF" w:themeColor="background1" w:themeShade="BF"/>
+        </w:rPr>
         <w:t xml:space="preserve"> 2000. Tampere: Tammertekniikka Oy. </w:t>
       </w:r>
     </w:p>
     <w:p>
       <w:pPr>
-        <w:rPr>
-          <w:rFonts w:eastAsiaTheme="majorEastAsia" w:cs="Arial"/>
-          <w:spacing w:val="5"/>
-          <w:kern w:val="28"/>
-          <w:sz w:val="28"/>
-          <w:szCs w:val="52"/>
-        </w:rPr>
-      </w:pPr>
-      <w:r>
-        <w:br w:type="page"/>
-      </w:r>
-    </w:p>
+        <w:pStyle w:val="ListParagraph"/>
+        <w:numPr>
+          <w:ilvl w:val="0"/>
+          <w:numId w:val="11"/>
+        </w:numPr>
+        <w:ind w:left="426" w:hanging="426"/>
+      </w:pPr>
+      <w:hyperlink r:id="rId15" w:history="1">
+        <w:r>
+          <w:rPr>
+            <w:rStyle w:val="Hyperlink"/>
+          </w:rPr>
+          <w:t>https://bitcoin.org/bitcoin.pdf</w:t>
+        </w:r>
+      </w:hyperlink>
+      <w:r>
+        <w:t xml:space="preserve"> </w:t>
+      </w:r>
+    </w:p>
+    <w:p/>
     <w:p>
       <w:pPr>
         <w:pStyle w:val="Title"/>
       </w:pPr>
       <w:bookmarkStart w:id="19" w:name="_Toc379873579"/>
       <w:r>
+        <w:t>LIITTEET</w:t>
+      </w:r>
+      <w:bookmarkEnd w:id="19"/>
+    </w:p>
+    <w:p>
+      <w:r>
+        <w:rPr>
+          <w:rFonts w:cs="Arial"/>
+        </w:rPr>
+        <w:t>Liitteisiin sijoitetaan sellainen aineisto, joka tuntuu tarpeelliselta, mutta ei sovi tekstiin sisällytettäväksi</w:t>
+      </w:r>
+      <w:r>
+        <w:rPr>
+          <w:rFonts w:cs="Arial"/>
+        </w:rPr>
+        <w:t>.</w:t>
+      </w:r>
+      <w:r>
+        <w:t xml:space="preserve"> </w:t>
+      </w:r>
+      <w:r>
+        <w:t xml:space="preserve">Liitteessäkin on oltava asianmukainen lähdeviittaus, jos se on peräisin lähteestä. </w:t>
+      </w:r>
+    </w:p>
+    <w:p>
+      <w:r>
         <w:lastRenderedPageBreak/>
-        <w:t>LIITTEET</w:t>
-      </w:r>
-      <w:bookmarkEnd w:id="19"/>
-    </w:p>
-    <w:p>
-      <w:r>
-        <w:rPr>
-          <w:rFonts w:cs="Arial"/>
-        </w:rPr>
-        <w:t>Liitteisiin sijoitetaan sellainen aineisto, joka tuntuu tarpeelliselta, mutta ei sovi tekstiin sisällytettäväksi</w:t>
-      </w:r>
-      <w:r>
-        <w:rPr>
-          <w:rFonts w:cs="Arial"/>
-        </w:rPr>
-        <w:t>.</w:t>
-      </w:r>
-      <w:r>
-        <w:t xml:space="preserve"> </w:t>
-      </w:r>
-      <w:r>
-        <w:t xml:space="preserve">Liitteessäkin on oltava asianmukainen lähdeviittaus, jos se on peräisin lähteestä. </w:t>
-      </w:r>
-    </w:p>
-    <w:p>
-      <w:r>
         <w:t>Liitteinä voi olla esimerkiksi lähtötietomuistio, taulukoita, datalehtiä, piirustuksia, kaavioita, oh</w:t>
       </w:r>
       <w:r>
@@ -4849,8 +4973,8 @@
     <w:p>
       <w:pPr>
         <w:sectPr>
-          <w:headerReference w:type="default" r:id="rId15"/>
-          <w:footerReference w:type="default" r:id="rId16"/>
+          <w:headerReference w:type="default" r:id="rId16"/>
+          <w:footerReference w:type="default" r:id="rId17"/>
           <w:pgSz w:w="11906" w:h="16838" w:code="9"/>
           <w:pgMar w:top="1418" w:right="1701" w:bottom="1418" w:left="1701" w:header="851" w:footer="851" w:gutter="0"/>
           <w:cols w:space="708"/>
@@ -5221,9 +5345,9 @@
           <w:tab w:val="right" w:leader="underscore" w:pos="8505"/>
         </w:tabs>
         <w:sectPr>
-          <w:headerReference w:type="default" r:id="rId17"/>
-          <w:headerReference w:type="first" r:id="rId18"/>
-          <w:footerReference w:type="first" r:id="rId19"/>
+          <w:headerReference w:type="default" r:id="rId18"/>
+          <w:headerReference w:type="first" r:id="rId19"/>
+          <w:footerReference w:type="first" r:id="rId20"/>
           <w:pgSz w:w="11906" w:h="16838" w:code="9"/>
           <w:pgMar w:top="1418" w:right="1701" w:bottom="1418" w:left="1701" w:header="851" w:footer="851" w:gutter="0"/>
           <w:pgNumType w:start="1"/>
@@ -5405,10 +5529,10 @@
     </w:p>
     <w:p/>
     <w:sectPr>
-      <w:headerReference w:type="default" r:id="rId20"/>
-      <w:footerReference w:type="default" r:id="rId21"/>
-      <w:headerReference w:type="first" r:id="rId22"/>
-      <w:footerReference w:type="first" r:id="rId23"/>
+      <w:headerReference w:type="default" r:id="rId21"/>
+      <w:footerReference w:type="default" r:id="rId22"/>
+      <w:headerReference w:type="first" r:id="rId23"/>
+      <w:footerReference w:type="first" r:id="rId24"/>
       <w:pgSz w:w="11906" w:h="16838" w:code="9"/>
       <w:pgMar w:top="1418" w:right="1701" w:bottom="1418" w:left="1701" w:header="851" w:footer="851" w:gutter="0"/>
       <w:pgNumType w:start="1"/>
@@ -5460,7 +5584,7 @@
       <w:rPr>
         <w:noProof/>
       </w:rPr>
-      <w:t>8</w:t>
+      <w:t>17</w:t>
     </w:r>
     <w:r>
       <w:rPr>
@@ -6723,6 +6847,95 @@
     </w:lvl>
   </w:abstractNum>
   <w:abstractNum w:abstractNumId="9" w15:restartNumberingAfterBreak="0">
+    <w:nsid w:val="74D866D0"/>
+    <w:multiLevelType w:val="hybridMultilevel"/>
+    <w:tmpl w:val="DB9CADB8"/>
+    <w:lvl w:ilvl="0" w:tplc="0809000F">
+      <w:start w:val="1"/>
+      <w:numFmt w:val="decimal"/>
+      <w:lvlText w:val="%1."/>
+      <w:lvlJc w:val="left"/>
+      <w:pPr>
+        <w:ind w:left="720" w:hanging="360"/>
+      </w:pPr>
+      <w:rPr>
+        <w:rFonts w:hint="default"/>
+      </w:rPr>
+    </w:lvl>
+    <w:lvl w:ilvl="1" w:tplc="08090019" w:tentative="1">
+      <w:start w:val="1"/>
+      <w:numFmt w:val="lowerLetter"/>
+      <w:lvlText w:val="%2."/>
+      <w:lvlJc w:val="left"/>
+      <w:pPr>
+        <w:ind w:left="1440" w:hanging="360"/>
+      </w:pPr>
+    </w:lvl>
+    <w:lvl w:ilvl="2" w:tplc="0809001B" w:tentative="1">
+      <w:start w:val="1"/>
+      <w:numFmt w:val="lowerRoman"/>
+      <w:lvlText w:val="%3."/>
+      <w:lvlJc w:val="right"/>
+      <w:pPr>
+        <w:ind w:left="2160" w:hanging="180"/>
+      </w:pPr>
+    </w:lvl>
+    <w:lvl w:ilvl="3" w:tplc="0809000F" w:tentative="1">
+      <w:start w:val="1"/>
+      <w:numFmt w:val="decimal"/>
+      <w:lvlText w:val="%4."/>
+      <w:lvlJc w:val="left"/>
+      <w:pPr>
+        <w:ind w:left="2880" w:hanging="360"/>
+      </w:pPr>
+    </w:lvl>
+    <w:lvl w:ilvl="4" w:tplc="08090019" w:tentative="1">
+      <w:start w:val="1"/>
+      <w:numFmt w:val="lowerLetter"/>
+      <w:lvlText w:val="%5."/>
+      <w:lvlJc w:val="left"/>
+      <w:pPr>
+        <w:ind w:left="3600" w:hanging="360"/>
+      </w:pPr>
+    </w:lvl>
+    <w:lvl w:ilvl="5" w:tplc="0809001B" w:tentative="1">
+      <w:start w:val="1"/>
+      <w:numFmt w:val="lowerRoman"/>
+      <w:lvlText w:val="%6."/>
+      <w:lvlJc w:val="right"/>
+      <w:pPr>
+        <w:ind w:left="4320" w:hanging="180"/>
+      </w:pPr>
+    </w:lvl>
+    <w:lvl w:ilvl="6" w:tplc="0809000F" w:tentative="1">
+      <w:start w:val="1"/>
+      <w:numFmt w:val="decimal"/>
+      <w:lvlText w:val="%7."/>
+      <w:lvlJc w:val="left"/>
+      <w:pPr>
+        <w:ind w:left="5040" w:hanging="360"/>
+      </w:pPr>
+    </w:lvl>
+    <w:lvl w:ilvl="7" w:tplc="08090019" w:tentative="1">
+      <w:start w:val="1"/>
+      <w:numFmt w:val="lowerLetter"/>
+      <w:lvlText w:val="%8."/>
+      <w:lvlJc w:val="left"/>
+      <w:pPr>
+        <w:ind w:left="5760" w:hanging="360"/>
+      </w:pPr>
+    </w:lvl>
+    <w:lvl w:ilvl="8" w:tplc="0809001B" w:tentative="1">
+      <w:start w:val="1"/>
+      <w:numFmt w:val="lowerRoman"/>
+      <w:lvlText w:val="%9."/>
+      <w:lvlJc w:val="right"/>
+      <w:pPr>
+        <w:ind w:left="6480" w:hanging="180"/>
+      </w:pPr>
+    </w:lvl>
+  </w:abstractNum>
+  <w:abstractNum w:abstractNumId="10" w15:restartNumberingAfterBreak="0">
     <w:nsid w:val="75A923A4"/>
     <w:multiLevelType w:val="multilevel"/>
     <w:tmpl w:val="7C24F3C4"/>
@@ -6878,6 +7091,9 @@
     <w:abstractNumId w:val="4"/>
   </w:num>
   <w:num w:numId="10">
+    <w:abstractNumId w:val="10"/>
+  </w:num>
+  <w:num w:numId="11">
     <w:abstractNumId w:val="9"/>
   </w:num>
 </w:numbering>
@@ -8707,7 +8923,7 @@
 </file>
 
 <file path=customXml/itemProps1.xml><?xml version="1.0" encoding="utf-8"?>
-<ds:datastoreItem xmlns:ds="http://schemas.openxmlformats.org/officeDocument/2006/customXml" ds:itemID="{EC7A5061-A63C-4BFF-B793-39A9894BF1B5}">
+<ds:datastoreItem xmlns:ds="http://schemas.openxmlformats.org/officeDocument/2006/customXml" ds:itemID="{9C7862D0-6A28-4652-BB47-EA0A4FB796EB}">
   <ds:schemaRefs>
     <ds:schemaRef ds:uri="http://schemas.openxmlformats.org/officeDocument/2006/bibliography"/>
   </ds:schemaRefs>

</xml_diff>

<commit_message>
Edelleen keskinkertaista tekstiä, mutta tuli pohdiskeltua paljon.
</commit_message>
<xml_diff>
--- a/Dokumentaatio/miettinen_lohkoketju_opn.docx
+++ b/Dokumentaatio/miettinen_lohkoketju_opn.docx
@@ -73,7 +73,14 @@
           <w:b/>
           <w:sz w:val="28"/>
         </w:rPr>
-        <w:t>VINTAGE-AUTOJEN ELINKAAREN SEURANTA LOHKOKETJUTEKNIIKALLA</w:t>
+        <w:t xml:space="preserve">KLASSISTEN </w:t>
+      </w:r>
+      <w:r>
+        <w:rPr>
+          <w:b/>
+          <w:sz w:val="28"/>
+        </w:rPr>
+        <w:t>AUTOJEN ELINKAAREN SEURANTA LOHKOKETJUTEKNIIKALLA</w:t>
       </w:r>
     </w:p>
     <w:p/>
@@ -186,13 +193,15 @@
           <w:b/>
           <w:sz w:val="28"/>
         </w:rPr>
-        <w:t>VINTAGE-AUTOJEN ELINKAAREN SEURANTA LOHKOKETJUTEKNIIKALLA</w:t>
-      </w:r>
-    </w:p>
-    <w:p>
-      <w:pPr>
-        <w:pStyle w:val="NoSpacing"/>
-      </w:pPr>
+        <w:t xml:space="preserve">KLASSISTEN </w:t>
+      </w:r>
+      <w:r>
+        <w:rPr>
+          <w:b/>
+          <w:sz w:val="28"/>
+        </w:rPr>
+        <w:t>AUTOJEN ELINKAAREN SEURANTA LOHKOKETJUTEKNIIKALLA</w:t>
+      </w:r>
     </w:p>
     <w:p>
       <w:pPr>
@@ -484,7 +493,7 @@
           </mc:Choice>
           <mc:Fallback>
             <w:pict>
-              <v:line w14:anchorId="16866127" id="Line 8" o:spid="_x0000_s1026" style="position:absolute;z-index:251657216;visibility:visible;mso-wrap-style:square;mso-width-percent:0;mso-height-percent:0;mso-wrap-distance-left:9pt;mso-wrap-distance-top:0;mso-wrap-distance-right:9pt;mso-wrap-distance-bottom:0;mso-position-horizontal:absolute;mso-position-horizontal-relative:text;mso-position-vertical:absolute;mso-position-vertical-relative:text;mso-width-percent:0;mso-height-percent:0;mso-width-relative:page;mso-height-relative:page" from="-1.35pt,3.2pt" to="421.65pt,3.2pt" o:gfxdata="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" strokeweight=".5pt"/>
+              <v:line w14:anchorId="1C1456F7" id="Line 8" o:spid="_x0000_s1026" style="position:absolute;z-index:251657216;visibility:visible;mso-wrap-style:square;mso-width-percent:0;mso-height-percent:0;mso-wrap-distance-left:9pt;mso-wrap-distance-top:0;mso-wrap-distance-right:9pt;mso-wrap-distance-bottom:0;mso-position-horizontal:absolute;mso-position-horizontal-relative:text;mso-position-vertical:absolute;mso-position-vertical-relative:text;mso-width-percent:0;mso-height-percent:0;mso-width-relative:page;mso-height-relative:page" from="-1.35pt,3.2pt" to="421.65pt,3.2pt" o:gfxdata="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" strokeweight=".5pt"/>
             </w:pict>
           </mc:Fallback>
         </mc:AlternateContent>
@@ -626,7 +635,7 @@
           </mc:Choice>
           <mc:Fallback>
             <w:pict>
-              <v:line w14:anchorId="5145137E" id="Line 9" o:spid="_x0000_s1026" style="position:absolute;z-index:251658240;visibility:visible;mso-wrap-style:square;mso-width-percent:0;mso-height-percent:0;mso-wrap-distance-left:9pt;mso-wrap-distance-top:0;mso-wrap-distance-right:9pt;mso-wrap-distance-bottom:0;mso-position-horizontal:absolute;mso-position-horizontal-relative:text;mso-position-vertical:absolute;mso-position-vertical-relative:text;mso-width-percent:0;mso-height-percent:0;mso-width-relative:page;mso-height-relative:page" from="-1.35pt,.15pt" to="421.65pt,.15pt" o:gfxdata="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" strokeweight=".5pt"/>
+              <v:line w14:anchorId="74B34000" id="Line 9" o:spid="_x0000_s1026" style="position:absolute;z-index:251658240;visibility:visible;mso-wrap-style:square;mso-width-percent:0;mso-height-percent:0;mso-wrap-distance-left:9pt;mso-wrap-distance-top:0;mso-wrap-distance-right:9pt;mso-wrap-distance-bottom:0;mso-position-horizontal:absolute;mso-position-horizontal-relative:text;mso-position-vertical:absolute;mso-position-vertical-relative:text;mso-width-percent:0;mso-height-percent:0;mso-width-relative:page;mso-height-relative:page" from="-1.35pt,.15pt" to="421.65pt,.15pt" o:gfxdata="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" strokeweight=".5pt"/>
             </w:pict>
           </mc:Fallback>
         </mc:AlternateContent>
@@ -1019,7 +1028,7 @@
           </mc:Choice>
           <mc:Fallback>
             <w:pict>
-              <v:line w14:anchorId="754376AF" id="Line 10" o:spid="_x0000_s1026" style="position:absolute;z-index:251659264;visibility:visible;mso-wrap-style:square;mso-width-percent:0;mso-height-percent:0;mso-wrap-distance-left:9pt;mso-wrap-distance-top:0;mso-wrap-distance-right:9pt;mso-wrap-distance-bottom:0;mso-position-horizontal:absolute;mso-position-horizontal-relative:text;mso-position-vertical:absolute;mso-position-vertical-relative:text;mso-width-percent:0;mso-height-percent:0;mso-width-relative:page;mso-height-relative:page" from="-1.35pt,2.65pt" to="421.65pt,2.65pt" o:gfxdata="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" strokeweight=".5pt"/>
+              <v:line w14:anchorId="41B60D94" id="Line 10" o:spid="_x0000_s1026" style="position:absolute;z-index:251659264;visibility:visible;mso-wrap-style:square;mso-width-percent:0;mso-height-percent:0;mso-wrap-distance-left:9pt;mso-wrap-distance-top:0;mso-wrap-distance-right:9pt;mso-wrap-distance-bottom:0;mso-position-horizontal:absolute;mso-position-horizontal-relative:text;mso-position-vertical:absolute;mso-position-vertical-relative:text;mso-width-percent:0;mso-height-percent:0;mso-width-relative:page;mso-height-relative:page" from="-1.35pt,2.65pt" to="421.65pt,2.65pt" o:gfxdata="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" strokeweight=".5pt"/>
             </w:pict>
           </mc:Fallback>
         </mc:AlternateContent>
@@ -1144,7 +1153,21 @@
         <w:rPr>
           <w:lang w:val="en-US"/>
         </w:rPr>
-        <w:t>Degree programme, option</w:t>
+        <w:t xml:space="preserve">Degree </w:t>
+      </w:r>
+      <w:proofErr w:type="spellStart"/>
+      <w:r>
+        <w:rPr>
+          <w:lang w:val="en-US"/>
+        </w:rPr>
+        <w:t>programme</w:t>
+      </w:r>
+      <w:proofErr w:type="spellEnd"/>
+      <w:r>
+        <w:rPr>
+          <w:lang w:val="en-US"/>
+        </w:rPr>
+        <w:t>, option</w:t>
       </w:r>
     </w:p>
     <w:p>
@@ -1231,7 +1254,7 @@
           </mc:Choice>
           <mc:Fallback>
             <w:pict>
-              <v:line w14:anchorId="17F5F7D4" id="Line 4" o:spid="_x0000_s1026" style="position:absolute;z-index:251655168;visibility:visible;mso-wrap-style:square;mso-width-percent:0;mso-height-percent:0;mso-wrap-distance-left:9pt;mso-wrap-distance-top:0;mso-wrap-distance-right:9pt;mso-wrap-distance-bottom:0;mso-position-horizontal:absolute;mso-position-horizontal-relative:text;mso-position-vertical:absolute;mso-position-vertical-relative:text;mso-width-percent:0;mso-height-percent:0;mso-width-relative:page;mso-height-relative:page" from="-1.35pt,3.2pt" to="421.65pt,3.2pt" o:gfxdata="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" strokeweight=".5pt"/>
+              <v:line w14:anchorId="67698ED0" id="Line 4" o:spid="_x0000_s1026" style="position:absolute;z-index:251655168;visibility:visible;mso-wrap-style:square;mso-width-percent:0;mso-height-percent:0;mso-wrap-distance-left:9pt;mso-wrap-distance-top:0;mso-wrap-distance-right:9pt;mso-wrap-distance-bottom:0;mso-position-horizontal:absolute;mso-position-horizontal-relative:text;mso-position-vertical:absolute;mso-position-vertical-relative:text;mso-width-percent:0;mso-height-percent:0;mso-width-relative:page;mso-height-relative:page" from="-1.35pt,3.2pt" to="421.65pt,3.2pt" o:gfxdata="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" strokeweight=".5pt"/>
             </w:pict>
           </mc:Fallback>
         </mc:AlternateContent>
@@ -1408,7 +1431,7 @@
           </mc:Choice>
           <mc:Fallback>
             <w:pict>
-              <v:line w14:anchorId="78EFF109" id="Line 5" o:spid="_x0000_s1026" style="position:absolute;z-index:251656192;visibility:visible;mso-wrap-style:square;mso-width-percent:0;mso-height-percent:0;mso-wrap-distance-left:9pt;mso-wrap-distance-top:0;mso-wrap-distance-right:9pt;mso-wrap-distance-bottom:0;mso-position-horizontal:absolute;mso-position-horizontal-relative:text;mso-position-vertical:absolute;mso-position-vertical-relative:text;mso-width-percent:0;mso-height-percent:0;mso-width-relative:page;mso-height-relative:page" from="-1.35pt,.15pt" to="421.65pt,.15pt" o:gfxdata="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" strokeweight=".5pt"/>
+              <v:line w14:anchorId="642BA5A0" id="Line 5" o:spid="_x0000_s1026" style="position:absolute;z-index:251656192;visibility:visible;mso-wrap-style:square;mso-width-percent:0;mso-height-percent:0;mso-wrap-distance-left:9pt;mso-wrap-distance-top:0;mso-wrap-distance-right:9pt;mso-wrap-distance-bottom:0;mso-position-horizontal:absolute;mso-position-horizontal-relative:text;mso-position-vertical:absolute;mso-position-vertical-relative:text;mso-width-percent:0;mso-height-percent:0;mso-width-relative:page;mso-height-relative:page" from="-1.35pt,.15pt" to="421.65pt,.15pt" o:gfxdata="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" strokeweight=".5pt"/>
             </w:pict>
           </mc:Fallback>
         </mc:AlternateContent>
@@ -1431,7 +1454,15 @@
         <w:t>ä</w:t>
       </w:r>
       <w:r>
-        <w:t xml:space="preserve"> (Abstract) tehd</w:t>
+        <w:t xml:space="preserve"> (</w:t>
+      </w:r>
+      <w:proofErr w:type="spellStart"/>
+      <w:r>
+        <w:t>Abstract</w:t>
+      </w:r>
+      <w:proofErr w:type="spellEnd"/>
+      <w:r>
+        <w:t>) tehd</w:t>
       </w:r>
       <w:r>
         <w:rPr>
@@ -1849,7 +1880,7 @@
           </mc:Choice>
           <mc:Fallback>
             <w:pict>
-              <v:line w14:anchorId="3F8EAEFD" id="Line 11" o:spid="_x0000_s1026" style="position:absolute;z-index:251660288;visibility:visible;mso-wrap-style:square;mso-width-percent:0;mso-height-percent:0;mso-wrap-distance-left:9pt;mso-wrap-distance-top:0;mso-wrap-distance-right:9pt;mso-wrap-distance-bottom:0;mso-position-horizontal:absolute;mso-position-horizontal-relative:text;mso-position-vertical:absolute;mso-position-vertical-relative:text;mso-width-percent:0;mso-height-percent:0;mso-width-relative:page;mso-height-relative:page" from="-1.35pt,2.65pt" to="421.65pt,2.65pt" o:gfxdata="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" strokeweight=".5pt"/>
+              <v:line w14:anchorId="689A2E14" id="Line 11" o:spid="_x0000_s1026" style="position:absolute;z-index:251660288;visibility:visible;mso-wrap-style:square;mso-width-percent:0;mso-height-percent:0;mso-wrap-distance-left:9pt;mso-wrap-distance-top:0;mso-wrap-distance-right:9pt;mso-wrap-distance-bottom:0;mso-position-horizontal:absolute;mso-position-horizontal-relative:text;mso-position-vertical:absolute;mso-position-vertical-relative:text;mso-width-percent:0;mso-height-percent:0;mso-width-relative:page;mso-height-relative:page" from="-1.35pt,2.65pt" to="421.65pt,2.65pt" o:gfxdata="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" strokeweight=".5pt"/>
             </w:pict>
           </mc:Fallback>
         </mc:AlternateContent>
@@ -1903,13 +1934,23 @@
           <w:lang w:val="en-US"/>
         </w:rPr>
       </w:pPr>
+      <w:proofErr w:type="spellStart"/>
       <w:r>
         <w:rPr>
           <w:rFonts w:cs="Arial"/>
           <w:iCs/>
           <w:lang w:val="en-US"/>
         </w:rPr>
-        <w:t xml:space="preserve">MeSH </w:t>
+        <w:t>MeSH</w:t>
+      </w:r>
+      <w:proofErr w:type="spellEnd"/>
+      <w:r>
+        <w:rPr>
+          <w:rFonts w:cs="Arial"/>
+          <w:iCs/>
+          <w:lang w:val="en-US"/>
+        </w:rPr>
+        <w:t xml:space="preserve"> </w:t>
       </w:r>
       <w:hyperlink r:id="rId11" w:tooltip="http://www.yso.fi/onto/mesh/conceptscheme" w:history="1">
         <w:r>
@@ -1932,13 +1973,23 @@
           <w:lang w:val="en-US"/>
         </w:rPr>
       </w:pPr>
+      <w:proofErr w:type="spellStart"/>
       <w:r>
         <w:rPr>
           <w:rFonts w:cs="Arial"/>
           <w:iCs/>
           <w:lang w:val="en-US"/>
         </w:rPr>
-        <w:t xml:space="preserve">Agriforest </w:t>
+        <w:t>Agriforest</w:t>
+      </w:r>
+      <w:proofErr w:type="spellEnd"/>
+      <w:r>
+        <w:rPr>
+          <w:rFonts w:cs="Arial"/>
+          <w:iCs/>
+          <w:lang w:val="en-US"/>
+        </w:rPr>
+        <w:t xml:space="preserve"> </w:t>
       </w:r>
       <w:hyperlink r:id="rId12" w:history="1">
         <w:r>
@@ -1968,13 +2019,23 @@
           <w:lang w:val="en-US"/>
         </w:rPr>
       </w:pPr>
+      <w:proofErr w:type="spellStart"/>
       <w:r>
         <w:rPr>
           <w:rFonts w:cs="Arial"/>
           <w:iCs/>
           <w:lang w:val="en-US"/>
         </w:rPr>
-        <w:t xml:space="preserve">Helecon </w:t>
+        <w:t>Helecon</w:t>
+      </w:r>
+      <w:proofErr w:type="spellEnd"/>
+      <w:r>
+        <w:rPr>
+          <w:rFonts w:cs="Arial"/>
+          <w:iCs/>
+          <w:lang w:val="en-US"/>
+        </w:rPr>
+        <w:t xml:space="preserve"> </w:t>
       </w:r>
       <w:hyperlink r:id="rId13" w:history="1">
         <w:r>
@@ -3394,59 +3455,227 @@
     <w:p>
       <w:pPr>
         <w:rPr>
-          <w:color w:val="92D050"/>
-        </w:rPr>
-      </w:pPr>
-      <w:r>
-        <w:rPr>
-          <w:color w:val="92D050"/>
+          <w:color w:val="00B050"/>
+        </w:rPr>
+      </w:pPr>
+      <w:r>
+        <w:rPr>
+          <w:color w:val="00B050"/>
         </w:rPr>
         <w:t>Omat kommenttini vihreällä</w:t>
       </w:r>
     </w:p>
     <w:p>
-      <w:r>
-        <w:t>Lohkoketjutekniikka sai alkunsa vuonna 200X, kun Satoshi Nakamoto kirjoitti paperin, jossa hän ehdotti tietomallin puolueettoman valuutan luomisesta.</w:t>
-      </w:r>
-      <w:r>
-        <w:t xml:space="preserve"> Nykyään valuutta liikkuu pankin tai muun laitoksen kautta. </w:t>
-      </w:r>
-      <w:r>
-        <w:t xml:space="preserve">Bitcoinin idea oli luoda valuutta josta ei ole vastuussa kukaan keskitetty taho, jossa maksajan ei tarvitse luottaa kenenkään. </w:t>
-      </w:r>
-      <w:r>
-        <w:t>Nakamoto suunnitteli hajautetun järjestelmän rahan lähettämiselle ja maksutapahtumien todentamiselle.  (1)</w:t>
-      </w:r>
-    </w:p>
-    <w:p>
-      <w:r>
-        <w:t xml:space="preserve">Bitcoin- maksut tallennetaan hajautettuun tietokantaa, jota kutsutaan lohkoketjuksi. Kukaan yksi yritys tai yksi taho ei ole vastuussa Bitcoin-maksuista. Bitcoin toimiikin vertaisverkolla. Kukin maksutapahtuma lähetetään verkkoon, jossa se todennetaan. Verkkoon voi liittyä </w:t>
-      </w:r>
-      <w:r>
-        <w:t xml:space="preserve">mikä tahansa tietokone, ja </w:t>
-      </w:r>
-      <w:r>
-        <w:t>maksujen tilasta</w:t>
-      </w:r>
-      <w:r>
-        <w:t xml:space="preserve"> päätetään demokraattisesti. </w:t>
-      </w:r>
-      <w:r>
-        <w:rPr>
-          <w:color w:val="92D050"/>
-        </w:rPr>
-        <w:t>Tämä asia on hankala selittää, mutta yritä jäsentää tätä ajan kanssa. Varo myös, ettet kirjoita liian paljoa tekstiä. Tämä on johdantokappale opinnäytetyössä, joka liittyy lohkoketjuihin. Ei mikään selvitys tai historiallinen katsaus tekniikkaan.</w:t>
-      </w:r>
-    </w:p>
-    <w:p>
-      <w:r>
-        <w:t>Bitcoin tekniikka herätti maailmalla mielenkiintoa. Lohkoketjutekniikalle keksittiin laajempia sovelluksia kuin vain valuutta, mutta todettiin, että Bitcoin oli liian rajoittunut sitä varten että sitä voisi laajentaa.</w:t>
-      </w:r>
-      <w:r>
-        <w:t xml:space="preserve"> Nakamoto pohti hajautettua valuuttaa suunnitellessaan, että olisi suunnitellut laajan hajautetun ohjelmointikielen lohkoketjuille.</w:t>
-      </w:r>
-      <w:r>
-        <w:t xml:space="preserve"> (Lähteeksi se tylsä, ylipitkä youtube-video jossa tyyppi selitti Ethereumista)</w:t>
+      <w:pPr>
+        <w:rPr>
+          <w:color w:val="00B050"/>
+        </w:rPr>
+      </w:pPr>
+      <w:r>
+        <w:rPr>
+          <w:color w:val="00B050"/>
+        </w:rPr>
+        <w:t>Työn taustassa</w:t>
+      </w:r>
+      <w:r>
+        <w:rPr>
+          <w:color w:val="00B050"/>
+        </w:rPr>
+        <w:t xml:space="preserve"> on </w:t>
+      </w:r>
+      <w:r>
+        <w:rPr>
+          <w:color w:val="00B050"/>
+        </w:rPr>
+        <w:t>tärkeää</w:t>
+      </w:r>
+      <w:r>
+        <w:rPr>
+          <w:color w:val="00B050"/>
+        </w:rPr>
+        <w:t xml:space="preserve"> selittää seuraavat asiat:</w:t>
+      </w:r>
+    </w:p>
+    <w:p>
+      <w:pPr>
+        <w:pStyle w:val="ListParagraph"/>
+        <w:numPr>
+          <w:ilvl w:val="0"/>
+          <w:numId w:val="12"/>
+        </w:numPr>
+        <w:rPr>
+          <w:color w:val="00B050"/>
+        </w:rPr>
+      </w:pPr>
+      <w:r>
+        <w:rPr>
+          <w:color w:val="00B050"/>
+        </w:rPr>
+        <w:t>Mikä on lohkoketju? Mistä se sai alkunsa? Tämä ei ole kovin selvä asia edes monille teknisille ihmisille, joten paras selittää hyvin.</w:t>
+      </w:r>
+    </w:p>
+    <w:p>
+      <w:pPr>
+        <w:pStyle w:val="ListParagraph"/>
+        <w:numPr>
+          <w:ilvl w:val="0"/>
+          <w:numId w:val="12"/>
+        </w:numPr>
+        <w:rPr>
+          <w:color w:val="00B050"/>
+        </w:rPr>
+      </w:pPr>
+      <w:r>
+        <w:rPr>
+          <w:color w:val="00B050"/>
+        </w:rPr>
+        <w:t xml:space="preserve">Lohkoketjut </w:t>
+      </w:r>
+      <w:proofErr w:type="gramStart"/>
+      <w:r>
+        <w:rPr>
+          <w:color w:val="00B050"/>
+        </w:rPr>
+        <w:t>on</w:t>
+      </w:r>
+      <w:proofErr w:type="gramEnd"/>
+      <w:r>
+        <w:rPr>
+          <w:color w:val="00B050"/>
+        </w:rPr>
+        <w:t xml:space="preserve"> helpompi ymmärtää jos selittää </w:t>
+      </w:r>
+      <w:proofErr w:type="spellStart"/>
+      <w:r>
+        <w:rPr>
+          <w:color w:val="00B050"/>
+        </w:rPr>
+        <w:t>Bitcoinin</w:t>
+      </w:r>
+      <w:proofErr w:type="spellEnd"/>
+      <w:r>
+        <w:rPr>
+          <w:color w:val="00B050"/>
+        </w:rPr>
+        <w:t xml:space="preserve"> taustan ja historian. Selitä ne lyhyesti.</w:t>
+      </w:r>
+    </w:p>
+    <w:p>
+      <w:pPr>
+        <w:pStyle w:val="ListParagraph"/>
+        <w:numPr>
+          <w:ilvl w:val="0"/>
+          <w:numId w:val="12"/>
+        </w:numPr>
+        <w:rPr>
+          <w:color w:val="00B050"/>
+        </w:rPr>
+      </w:pPr>
+      <w:r>
+        <w:rPr>
+          <w:color w:val="00B050"/>
+        </w:rPr>
+        <w:t xml:space="preserve">Selitä </w:t>
+      </w:r>
+      <w:proofErr w:type="spellStart"/>
+      <w:r>
+        <w:rPr>
+          <w:color w:val="00B050"/>
+        </w:rPr>
+        <w:t>Ethereum</w:t>
+      </w:r>
+      <w:proofErr w:type="spellEnd"/>
+      <w:r>
+        <w:rPr>
+          <w:color w:val="00B050"/>
+        </w:rPr>
+        <w:t>. Mikä se on, mikä sen idea on ja mistä se sai alkunsa?</w:t>
+      </w:r>
+    </w:p>
+    <w:p>
+      <w:pPr>
+        <w:pStyle w:val="ListParagraph"/>
+        <w:numPr>
+          <w:ilvl w:val="0"/>
+          <w:numId w:val="12"/>
+        </w:numPr>
+        <w:rPr>
+          <w:color w:val="00B050"/>
+        </w:rPr>
+      </w:pPr>
+      <w:r>
+        <w:rPr>
+          <w:color w:val="00B050"/>
+        </w:rPr>
+        <w:t xml:space="preserve">Selitä itse työn tausta-ajatus. Mikä idea on tehdä lohkoketjuihin liittyvä sovellus </w:t>
+      </w:r>
+      <w:proofErr w:type="spellStart"/>
+      <w:r>
+        <w:rPr>
+          <w:color w:val="00B050"/>
+        </w:rPr>
+        <w:t>vintage</w:t>
+      </w:r>
+      <w:proofErr w:type="spellEnd"/>
+      <w:r>
+        <w:rPr>
+          <w:color w:val="00B050"/>
+        </w:rPr>
+        <w:t>-autoista?</w:t>
+      </w:r>
+    </w:p>
+    <w:p>
+      <w:pPr>
+        <w:pStyle w:val="ListParagraph"/>
+        <w:numPr>
+          <w:ilvl w:val="0"/>
+          <w:numId w:val="12"/>
+        </w:numPr>
+        <w:rPr>
+          <w:color w:val="00B050"/>
+        </w:rPr>
+      </w:pPr>
+      <w:r>
+        <w:rPr>
+          <w:color w:val="00B050"/>
+        </w:rPr>
+        <w:t>Kuvaile Klassisten autojen kulttuuria. Mitä piirteitä sillä on, ja mitä nämä ihmiset arvostavat?</w:t>
+      </w:r>
+    </w:p>
+    <w:p>
+      <w:pPr>
+        <w:pStyle w:val="ListParagraph"/>
+        <w:numPr>
+          <w:ilvl w:val="0"/>
+          <w:numId w:val="12"/>
+        </w:numPr>
+        <w:rPr>
+          <w:color w:val="00B050"/>
+        </w:rPr>
+      </w:pPr>
+      <w:r>
+        <w:rPr>
+          <w:color w:val="00B050"/>
+        </w:rPr>
+        <w:t>Pohdiskele klassisten autojen kulttuurin arvoja, ja vakuuta lukija siitä, että lohkoketju on hyvä lisä osaksi kulttuuria.</w:t>
+      </w:r>
+    </w:p>
+    <w:p>
+      <w:pPr>
+        <w:pStyle w:val="ListParagraph"/>
+        <w:numPr>
+          <w:ilvl w:val="0"/>
+          <w:numId w:val="12"/>
+        </w:numPr>
+        <w:rPr>
+          <w:color w:val="00B050"/>
+        </w:rPr>
+      </w:pPr>
+      <w:r>
+        <w:rPr>
+          <w:color w:val="00B050"/>
+        </w:rPr>
+        <w:t>Miksi juuri lohkoketjut? Miksei tätä järjestelmää voi tehdä perinteisellä tietokannalla? Pohdi, miten klassisten autojen kulttuuri hyötyy lohkoketjuista.</w:t>
       </w:r>
       <w:bookmarkStart w:id="6" w:name="_GoBack"/>
       <w:bookmarkEnd w:id="6"/>
@@ -3454,6 +3683,295 @@
     <w:p>
       <w:pPr>
         <w:rPr>
+          <w:color w:val="00B050"/>
+        </w:rPr>
+      </w:pPr>
+      <w:r>
+        <w:rPr>
+          <w:color w:val="00B050"/>
+        </w:rPr>
+        <w:t>Eli tekstiä tulee paljon. Pitänee jakaa johdantokappale useampaan osaan. Ehkä voisi kirjoittaa johdantoon lyhyesti tuo neloskohta, ja sitten myöhemmissä kappaleissa lohkoketjujen historia?</w:t>
+      </w:r>
+    </w:p>
+    <w:p>
+      <w:pPr>
+        <w:rPr>
+          <w:color w:val="00B050"/>
+        </w:rPr>
+      </w:pPr>
+      <w:r>
+        <w:rPr>
+          <w:color w:val="00B050"/>
+        </w:rPr>
+        <w:t>Selostukset:</w:t>
+      </w:r>
+    </w:p>
+    <w:p>
+      <w:pPr>
+        <w:rPr>
+          <w:color w:val="00B050"/>
+        </w:rPr>
+      </w:pPr>
+      <w:r>
+        <w:rPr>
+          <w:color w:val="00B050"/>
+        </w:rPr>
+        <w:t>1 ja 2)</w:t>
+      </w:r>
+    </w:p>
+    <w:p>
+      <w:r>
+        <w:t xml:space="preserve">Lohkoketjutekniikka sai alkunsa vuonna 200X, kun </w:t>
+      </w:r>
+      <w:proofErr w:type="spellStart"/>
+      <w:r>
+        <w:t>Satoshi</w:t>
+      </w:r>
+      <w:proofErr w:type="spellEnd"/>
+      <w:r>
+        <w:t xml:space="preserve"> </w:t>
+      </w:r>
+      <w:proofErr w:type="spellStart"/>
+      <w:r>
+        <w:t>Nakamoto</w:t>
+      </w:r>
+      <w:proofErr w:type="spellEnd"/>
+      <w:r>
+        <w:t xml:space="preserve"> kirjoitti paperin, jossa hän ehdotti tietomallin puolueettoman valuutan luomisesta.</w:t>
+      </w:r>
+      <w:r>
+        <w:t xml:space="preserve"> Nykyään valuutta liikkuu pankin tai muun laitoksen kautta. </w:t>
+      </w:r>
+      <w:proofErr w:type="spellStart"/>
+      <w:r>
+        <w:t>Bitcoinin</w:t>
+      </w:r>
+      <w:proofErr w:type="spellEnd"/>
+      <w:r>
+        <w:t xml:space="preserve"> idea oli luoda valuutta josta ei ole vastuussa kukaan keskitetty taho, jossa maksajan ei tarvitse luottaa ken</w:t>
+      </w:r>
+      <w:r>
+        <w:t>e</w:t>
+      </w:r>
+      <w:r>
+        <w:t xml:space="preserve">enkään. </w:t>
+      </w:r>
+      <w:proofErr w:type="spellStart"/>
+      <w:r>
+        <w:t>Nakamoto</w:t>
+      </w:r>
+      <w:proofErr w:type="spellEnd"/>
+      <w:r>
+        <w:t xml:space="preserve"> suunnitteli hajautetun järjestelmän rahan lähettämiselle ja maksutapahtumien todentamiselle.  (1)</w:t>
+      </w:r>
+    </w:p>
+    <w:p>
+      <w:pPr>
+        <w:rPr>
+          <w:color w:val="00B050"/>
+        </w:rPr>
+      </w:pPr>
+      <w:proofErr w:type="spellStart"/>
+      <w:r>
+        <w:lastRenderedPageBreak/>
+        <w:t>Bitcoin</w:t>
+      </w:r>
+      <w:proofErr w:type="spellEnd"/>
+      <w:r>
+        <w:t xml:space="preserve">- maksut tallennetaan hajautettuun tietokantaa, jota kutsutaan lohkoketjuksi. Kukaan yksi yritys tai yksi taho ei ole vastuussa </w:t>
+      </w:r>
+      <w:proofErr w:type="spellStart"/>
+      <w:r>
+        <w:t>Bitcoin</w:t>
+      </w:r>
+      <w:proofErr w:type="spellEnd"/>
+      <w:r>
+        <w:t xml:space="preserve">-maksuista. </w:t>
+      </w:r>
+      <w:proofErr w:type="spellStart"/>
+      <w:r>
+        <w:t>Bitcoin</w:t>
+      </w:r>
+      <w:proofErr w:type="spellEnd"/>
+      <w:r>
+        <w:t xml:space="preserve"> toimiikin vertaisverkolla. Kukin maksutapahtuma lähetetään verkkoon, jossa se todennetaan. Verkkoon voi liittyä </w:t>
+      </w:r>
+      <w:r>
+        <w:t xml:space="preserve">mikä tahansa tietokone, ja </w:t>
+      </w:r>
+      <w:r>
+        <w:t>maksujen tilasta</w:t>
+      </w:r>
+      <w:r>
+        <w:t xml:space="preserve"> päätetään demokraattisesti. </w:t>
+      </w:r>
+      <w:r>
+        <w:rPr>
+          <w:color w:val="00B050"/>
+        </w:rPr>
+        <w:t>Tämä asia on hankala selittää, mutta yritä jäsentää tätä ajan kanssa. Varo myös, ettet kirjoita liian paljoa tekstiä. Tämä on johdantokappale opinnäytetyössä, joka liittyy lohkoketjuihin. Ei mikään selvitys tai historiallinen katsaus tekniikkaan.</w:t>
+      </w:r>
+    </w:p>
+    <w:p>
+      <w:pPr>
+        <w:rPr>
+          <w:color w:val="00B050"/>
+        </w:rPr>
+      </w:pPr>
+      <w:r>
+        <w:rPr>
+          <w:color w:val="00B050"/>
+        </w:rPr>
+        <w:t>3)</w:t>
+      </w:r>
+    </w:p>
+    <w:p>
+      <w:proofErr w:type="spellStart"/>
+      <w:r>
+        <w:t>Bitcoin</w:t>
+      </w:r>
+      <w:proofErr w:type="spellEnd"/>
+      <w:r>
+        <w:t xml:space="preserve"> tekniikka herätti maailmalla mielenkiintoa. Lohkoketjutekniikalle keksittiin laajempia sovelluksia kuin vain valuutta, mutta todettiin, että </w:t>
+      </w:r>
+      <w:proofErr w:type="spellStart"/>
+      <w:r>
+        <w:t>Bitcoin</w:t>
+      </w:r>
+      <w:proofErr w:type="spellEnd"/>
+      <w:r>
+        <w:t xml:space="preserve"> oli liian rajoittunut sitä varten</w:t>
+      </w:r>
+      <w:r>
+        <w:t>,</w:t>
+      </w:r>
+      <w:r>
+        <w:t xml:space="preserve"> että sitä voisi laajentaa.</w:t>
+      </w:r>
+      <w:r>
+        <w:t xml:space="preserve"> </w:t>
+      </w:r>
+      <w:proofErr w:type="spellStart"/>
+      <w:r>
+        <w:t>Nakamoto</w:t>
+      </w:r>
+      <w:proofErr w:type="spellEnd"/>
+      <w:r>
+        <w:t xml:space="preserve"> pohti hajautettua valuuttaa suunnitellessaan, että olisi suunnitellut laajan hajautetun ohjelmointikielen lohkoketjuille</w:t>
+      </w:r>
+      <w:r>
+        <w:t>, mutta päättikin tehdä yksinkertaisemman järjestelmän, sillä ymmärsi tekniikan olevan kokeellinen ja haastava luonteeltaan</w:t>
+      </w:r>
+      <w:r>
+        <w:t>.</w:t>
+      </w:r>
+      <w:r>
+        <w:t xml:space="preserve"> (Lähteeksi se tylsä, ylipitkä </w:t>
+      </w:r>
+      <w:proofErr w:type="spellStart"/>
+      <w:r>
+        <w:t>youtube</w:t>
+      </w:r>
+      <w:proofErr w:type="spellEnd"/>
+      <w:r>
+        <w:t xml:space="preserve">-video jossa tyyppi selitti </w:t>
+      </w:r>
+      <w:proofErr w:type="spellStart"/>
+      <w:r>
+        <w:t>Ethereumista</w:t>
+      </w:r>
+      <w:proofErr w:type="spellEnd"/>
+      <w:r>
+        <w:t>)</w:t>
+      </w:r>
+      <w:r>
+        <w:t xml:space="preserve">. </w:t>
+      </w:r>
+    </w:p>
+    <w:p>
+      <w:r>
+        <w:t xml:space="preserve">Siitä </w:t>
+      </w:r>
+      <w:proofErr w:type="spellStart"/>
+      <w:r>
+        <w:t>Vitalik</w:t>
+      </w:r>
+      <w:proofErr w:type="spellEnd"/>
+      <w:r>
+        <w:t xml:space="preserve"> </w:t>
+      </w:r>
+      <w:proofErr w:type="spellStart"/>
+      <w:r>
+        <w:t>Buterin</w:t>
+      </w:r>
+      <w:proofErr w:type="spellEnd"/>
+      <w:r>
+        <w:t xml:space="preserve"> keksi tehdä </w:t>
+      </w:r>
+      <w:proofErr w:type="spellStart"/>
+      <w:r>
+        <w:t>Ethereumin</w:t>
+      </w:r>
+      <w:proofErr w:type="spellEnd"/>
+      <w:r>
+        <w:t xml:space="preserve">, ohjelmointikielen ja sovellusalustan, jonka sovellukset pyörivät lohkoketjussa (lähteeksi se yksi </w:t>
+      </w:r>
+      <w:proofErr w:type="spellStart"/>
+      <w:r>
+        <w:t>podcast</w:t>
+      </w:r>
+      <w:proofErr w:type="spellEnd"/>
+      <w:r>
+        <w:t>)</w:t>
+      </w:r>
+    </w:p>
+    <w:p>
+      <w:r>
+        <w:t xml:space="preserve">Lohkoketju on arvokkaan tiedon tallentamiseen perustuva järjestelmä. </w:t>
+      </w:r>
+      <w:proofErr w:type="spellStart"/>
+      <w:r>
+        <w:t>Bitocoinin</w:t>
+      </w:r>
+      <w:proofErr w:type="spellEnd"/>
+      <w:r>
+        <w:t xml:space="preserve"> tapauksessa arvokas tieto on varallisuus ja valuutta. </w:t>
+      </w:r>
+      <w:proofErr w:type="spellStart"/>
+      <w:r>
+        <w:t>Ethereumin</w:t>
+      </w:r>
+      <w:proofErr w:type="spellEnd"/>
+      <w:r>
+        <w:t xml:space="preserve"> myötä ollaan ruvettu soveltamaan lohkoketjutekniikkaa muihin aloihin kuin vain valuuttaan, esimerkiksi vakuutustietoihin (etsi viite </w:t>
+      </w:r>
+      <w:r>
+        <w:t>tähän liittyen) ja terveystietoihi</w:t>
+      </w:r>
+      <w:r>
+        <w:t xml:space="preserve">n (viitteeksi se yksi toinen </w:t>
+      </w:r>
+      <w:proofErr w:type="spellStart"/>
+      <w:r>
+        <w:t>podcast</w:t>
+      </w:r>
+      <w:proofErr w:type="spellEnd"/>
+      <w:r>
+        <w:t>, missä selitettiin miten terveystietoja lohkoketjuun).</w:t>
+      </w:r>
+    </w:p>
+    <w:p>
+      <w:r>
+        <w:t xml:space="preserve">Klassiset autot ovat arvokkaita. Niistä voidaan käydä satojen tuhansien (miljoonien?) eurojen kauppoja. Klassiset autot liittyvät myös liikennöinnin alaan. Liikennöinnin alallakin on paljon tulevaisuuden sovelluksia, joissa voitaisiin hyödyntää lohkoketjuja. </w:t>
+      </w:r>
+      <w:r>
+        <w:t>Klassisten autojen kulttuuri voi hyötyä valtavasti lohkoketjuista.</w:t>
+      </w:r>
+    </w:p>
+    <w:p/>
+    <w:p>
+      <w:pPr>
+        <w:rPr>
           <w:color w:val="BFBFBF" w:themeColor="background1" w:themeShade="BF"/>
         </w:rPr>
       </w:pPr>
@@ -3488,7 +4006,6 @@
         <w:rPr>
           <w:color w:val="BFBFBF" w:themeColor="background1" w:themeShade="BF"/>
         </w:rPr>
-        <w:lastRenderedPageBreak/>
         <w:t>Käyttäessäsi tätä mallia korvaa olemassa olevat tekstit omillasi. Helpoiten tekstin korvauksen teet, kun maalaat (valitset) tekstin, jonka haluat korvata</w:t>
       </w:r>
       <w:r>
@@ -4490,7 +5007,15 @@
         <w:t xml:space="preserve">M </w:t>
       </w:r>
       <w:r>
-        <w:t xml:space="preserve">= voiman momentti (Nm) </w:t>
+        <w:t>= voiman momentti (</w:t>
+      </w:r>
+      <w:proofErr w:type="spellStart"/>
+      <w:r>
+        <w:t>Nm</w:t>
+      </w:r>
+      <w:proofErr w:type="spellEnd"/>
+      <w:r>
+        <w:t xml:space="preserve">) </w:t>
       </w:r>
     </w:p>
     <w:p>
@@ -4766,12 +5291,40 @@
         <w:rPr>
           <w:color w:val="BFBFBF" w:themeColor="background1" w:themeShade="BF"/>
         </w:rPr>
-        <w:t xml:space="preserve"> Pääsana-vuosijärjestel-mällä tehdyssä lähdeluettelossa lähteistä </w:t>
-      </w:r>
+        <w:t xml:space="preserve"> Pääsana-</w:t>
+      </w:r>
+      <w:proofErr w:type="spellStart"/>
       <w:r>
         <w:rPr>
           <w:color w:val="BFBFBF" w:themeColor="background1" w:themeShade="BF"/>
         </w:rPr>
+        <w:t>vuosijärjestel</w:t>
+      </w:r>
+      <w:proofErr w:type="spellEnd"/>
+      <w:r>
+        <w:rPr>
+          <w:color w:val="BFBFBF" w:themeColor="background1" w:themeShade="BF"/>
+        </w:rPr>
+        <w:t>-</w:t>
+      </w:r>
+      <w:proofErr w:type="spellStart"/>
+      <w:r>
+        <w:rPr>
+          <w:color w:val="BFBFBF" w:themeColor="background1" w:themeShade="BF"/>
+        </w:rPr>
+        <w:t>mällä</w:t>
+      </w:r>
+      <w:proofErr w:type="spellEnd"/>
+      <w:r>
+        <w:rPr>
+          <w:color w:val="BFBFBF" w:themeColor="background1" w:themeShade="BF"/>
+        </w:rPr>
+        <w:t xml:space="preserve"> tehdyssä lähdeluettelossa lähteistä </w:t>
+      </w:r>
+      <w:r>
+        <w:rPr>
+          <w:color w:val="BFBFBF" w:themeColor="background1" w:themeShade="BF"/>
+        </w:rPr>
         <w:t>esitetään</w:t>
       </w:r>
       <w:r>
@@ -4788,11 +5341,19 @@
           <w:color w:val="BFBFBF" w:themeColor="background1" w:themeShade="BF"/>
         </w:rPr>
       </w:pPr>
+      <w:proofErr w:type="spellStart"/>
       <w:r>
         <w:rPr>
           <w:color w:val="BFBFBF" w:themeColor="background1" w:themeShade="BF"/>
         </w:rPr>
-        <w:t>Kulha, Antti 2010. Lämpökeskuksen lämmitysjärjestelmän eristämisen vaikutus polttoaineen kulutukseen. Oulu: Oulun seudun ammattikorkeakoulu, talotekniikan koulutusohjelma. Opinnäytetyö.</w:t>
+        <w:t>Kulha</w:t>
+      </w:r>
+      <w:proofErr w:type="spellEnd"/>
+      <w:r>
+        <w:rPr>
+          <w:color w:val="BFBFBF" w:themeColor="background1" w:themeShade="BF"/>
+        </w:rPr>
+        <w:t>, Antti 2010. Lämpökeskuksen lämmitysjärjestelmän eristämisen vaikutus polttoaineen kulutukseen. Oulu: Oulun seudun ammattikorkeakoulu, talotekniikan koulutusohjelma. Opinnäytetyö.</w:t>
       </w:r>
     </w:p>
     <w:p>
@@ -4802,11 +5363,33 @@
           <w:color w:val="BFBFBF" w:themeColor="background1" w:themeShade="BF"/>
         </w:rPr>
       </w:pPr>
+      <w:proofErr w:type="spellStart"/>
       <w:r>
         <w:rPr>
           <w:color w:val="BFBFBF" w:themeColor="background1" w:themeShade="BF"/>
         </w:rPr>
-        <w:t>Airila, Mauri – Ekman, Kalevi – Hautala, Pekka – Kivioja, Seppo – Kleimola, Matti – Martikka, Heikki – Miettinen, Juha – Niemi, Erkki – Ranta, Aarno – Rinkinen, Jari – Salonen, Pekka – Verho, Arto – Vilenius, Matti – Välimaa, Veikko 1995. Koneenosien suunnittelu. Juva: WSOY.</w:t>
+        <w:t>Airila</w:t>
+      </w:r>
+      <w:proofErr w:type="spellEnd"/>
+      <w:r>
+        <w:rPr>
+          <w:color w:val="BFBFBF" w:themeColor="background1" w:themeShade="BF"/>
+        </w:rPr>
+        <w:t xml:space="preserve">, Mauri – Ekman, Kalevi – Hautala, Pekka – Kivioja, Seppo – Kleimola, Matti – </w:t>
+      </w:r>
+      <w:proofErr w:type="spellStart"/>
+      <w:r>
+        <w:rPr>
+          <w:color w:val="BFBFBF" w:themeColor="background1" w:themeShade="BF"/>
+        </w:rPr>
+        <w:t>Martikka</w:t>
+      </w:r>
+      <w:proofErr w:type="spellEnd"/>
+      <w:r>
+        <w:rPr>
+          <w:color w:val="BFBFBF" w:themeColor="background1" w:themeShade="BF"/>
+        </w:rPr>
+        <w:t>, Heikki – Miettinen, Juha – Niemi, Erkki – Ranta, Aarno – Rinkinen, Jari – Salonen, Pekka – Verho, Arto – Vilenius, Matti – Välimaa, Veikko 1995. Koneenosien suunnittelu. Juva: WSOY.</w:t>
       </w:r>
     </w:p>
     <w:p>
@@ -4820,19 +5403,41 @@
         <w:rPr>
           <w:color w:val="BFBFBF" w:themeColor="background1" w:themeShade="BF"/>
         </w:rPr>
-        <w:t>Tekniikan kaavasto</w:t>
-      </w:r>
+        <w:t xml:space="preserve">Tekniikan </w:t>
+      </w:r>
+      <w:proofErr w:type="spellStart"/>
       <w:r>
         <w:rPr>
           <w:color w:val="BFBFBF" w:themeColor="background1" w:themeShade="BF"/>
         </w:rPr>
+        <w:t>kaavasto</w:t>
+      </w:r>
+      <w:proofErr w:type="spellEnd"/>
+      <w:r>
+        <w:rPr>
+          <w:color w:val="BFBFBF" w:themeColor="background1" w:themeShade="BF"/>
+        </w:rPr>
         <w:t>.</w:t>
       </w:r>
       <w:r>
         <w:rPr>
           <w:color w:val="BFBFBF" w:themeColor="background1" w:themeShade="BF"/>
         </w:rPr>
-        <w:t xml:space="preserve"> 2000. Tampere: Tammertekniikka Oy. </w:t>
+        <w:t xml:space="preserve"> 2000. Tampere: </w:t>
+      </w:r>
+      <w:proofErr w:type="spellStart"/>
+      <w:r>
+        <w:rPr>
+          <w:color w:val="BFBFBF" w:themeColor="background1" w:themeShade="BF"/>
+        </w:rPr>
+        <w:t>Tammertekniikka</w:t>
+      </w:r>
+      <w:proofErr w:type="spellEnd"/>
+      <w:r>
+        <w:rPr>
+          <w:color w:val="BFBFBF" w:themeColor="background1" w:themeShade="BF"/>
+        </w:rPr>
+        <w:t xml:space="preserve"> Oy. </w:t>
       </w:r>
     </w:p>
     <w:p>
@@ -5584,7 +6189,7 @@
       <w:rPr>
         <w:noProof/>
       </w:rPr>
-      <w:t>17</w:t>
+      <w:t>18</w:t>
     </w:r>
     <w:r>
       <w:rPr>
@@ -6739,6 +7344,95 @@
     </w:lvl>
   </w:abstractNum>
   <w:abstractNum w:abstractNumId="8" w15:restartNumberingAfterBreak="0">
+    <w:nsid w:val="6F07252B"/>
+    <w:multiLevelType w:val="hybridMultilevel"/>
+    <w:tmpl w:val="EBE0B902"/>
+    <w:lvl w:ilvl="0" w:tplc="08090011">
+      <w:start w:val="1"/>
+      <w:numFmt w:val="decimal"/>
+      <w:lvlText w:val="%1)"/>
+      <w:lvlJc w:val="left"/>
+      <w:pPr>
+        <w:ind w:left="720" w:hanging="360"/>
+      </w:pPr>
+      <w:rPr>
+        <w:rFonts w:hint="default"/>
+      </w:rPr>
+    </w:lvl>
+    <w:lvl w:ilvl="1" w:tplc="08090019" w:tentative="1">
+      <w:start w:val="1"/>
+      <w:numFmt w:val="lowerLetter"/>
+      <w:lvlText w:val="%2."/>
+      <w:lvlJc w:val="left"/>
+      <w:pPr>
+        <w:ind w:left="1440" w:hanging="360"/>
+      </w:pPr>
+    </w:lvl>
+    <w:lvl w:ilvl="2" w:tplc="0809001B" w:tentative="1">
+      <w:start w:val="1"/>
+      <w:numFmt w:val="lowerRoman"/>
+      <w:lvlText w:val="%3."/>
+      <w:lvlJc w:val="right"/>
+      <w:pPr>
+        <w:ind w:left="2160" w:hanging="180"/>
+      </w:pPr>
+    </w:lvl>
+    <w:lvl w:ilvl="3" w:tplc="0809000F" w:tentative="1">
+      <w:start w:val="1"/>
+      <w:numFmt w:val="decimal"/>
+      <w:lvlText w:val="%4."/>
+      <w:lvlJc w:val="left"/>
+      <w:pPr>
+        <w:ind w:left="2880" w:hanging="360"/>
+      </w:pPr>
+    </w:lvl>
+    <w:lvl w:ilvl="4" w:tplc="08090019" w:tentative="1">
+      <w:start w:val="1"/>
+      <w:numFmt w:val="lowerLetter"/>
+      <w:lvlText w:val="%5."/>
+      <w:lvlJc w:val="left"/>
+      <w:pPr>
+        <w:ind w:left="3600" w:hanging="360"/>
+      </w:pPr>
+    </w:lvl>
+    <w:lvl w:ilvl="5" w:tplc="0809001B" w:tentative="1">
+      <w:start w:val="1"/>
+      <w:numFmt w:val="lowerRoman"/>
+      <w:lvlText w:val="%6."/>
+      <w:lvlJc w:val="right"/>
+      <w:pPr>
+        <w:ind w:left="4320" w:hanging="180"/>
+      </w:pPr>
+    </w:lvl>
+    <w:lvl w:ilvl="6" w:tplc="0809000F" w:tentative="1">
+      <w:start w:val="1"/>
+      <w:numFmt w:val="decimal"/>
+      <w:lvlText w:val="%7."/>
+      <w:lvlJc w:val="left"/>
+      <w:pPr>
+        <w:ind w:left="5040" w:hanging="360"/>
+      </w:pPr>
+    </w:lvl>
+    <w:lvl w:ilvl="7" w:tplc="08090019" w:tentative="1">
+      <w:start w:val="1"/>
+      <w:numFmt w:val="lowerLetter"/>
+      <w:lvlText w:val="%8."/>
+      <w:lvlJc w:val="left"/>
+      <w:pPr>
+        <w:ind w:left="5760" w:hanging="360"/>
+      </w:pPr>
+    </w:lvl>
+    <w:lvl w:ilvl="8" w:tplc="0809001B" w:tentative="1">
+      <w:start w:val="1"/>
+      <w:numFmt w:val="lowerRoman"/>
+      <w:lvlText w:val="%9."/>
+      <w:lvlJc w:val="right"/>
+      <w:pPr>
+        <w:ind w:left="6480" w:hanging="180"/>
+      </w:pPr>
+    </w:lvl>
+  </w:abstractNum>
+  <w:abstractNum w:abstractNumId="9" w15:restartNumberingAfterBreak="0">
     <w:nsid w:val="74CF090C"/>
     <w:multiLevelType w:val="hybridMultilevel"/>
     <w:tmpl w:val="7F78A27E"/>
@@ -6846,7 +7540,7 @@
       </w:pPr>
     </w:lvl>
   </w:abstractNum>
-  <w:abstractNum w:abstractNumId="9" w15:restartNumberingAfterBreak="0">
+  <w:abstractNum w:abstractNumId="10" w15:restartNumberingAfterBreak="0">
     <w:nsid w:val="74D866D0"/>
     <w:multiLevelType w:val="hybridMultilevel"/>
     <w:tmpl w:val="DB9CADB8"/>
@@ -6935,7 +7629,7 @@
       </w:pPr>
     </w:lvl>
   </w:abstractNum>
-  <w:abstractNum w:abstractNumId="10" w15:restartNumberingAfterBreak="0">
+  <w:abstractNum w:abstractNumId="11" w15:restartNumberingAfterBreak="0">
     <w:nsid w:val="75A923A4"/>
     <w:multiLevelType w:val="multilevel"/>
     <w:tmpl w:val="7C24F3C4"/>
@@ -7067,7 +7761,7 @@
     <w:abstractNumId w:val="6"/>
   </w:num>
   <w:num w:numId="2">
-    <w:abstractNumId w:val="8"/>
+    <w:abstractNumId w:val="9"/>
   </w:num>
   <w:num w:numId="3">
     <w:abstractNumId w:val="0"/>
@@ -7091,10 +7785,13 @@
     <w:abstractNumId w:val="4"/>
   </w:num>
   <w:num w:numId="10">
+    <w:abstractNumId w:val="11"/>
+  </w:num>
+  <w:num w:numId="11">
     <w:abstractNumId w:val="10"/>
   </w:num>
-  <w:num w:numId="11">
-    <w:abstractNumId w:val="9"/>
+  <w:num w:numId="12">
+    <w:abstractNumId w:val="8"/>
   </w:num>
 </w:numbering>
 </file>
@@ -8923,7 +9620,7 @@
 </file>
 
 <file path=customXml/itemProps1.xml><?xml version="1.0" encoding="utf-8"?>
-<ds:datastoreItem xmlns:ds="http://schemas.openxmlformats.org/officeDocument/2006/customXml" ds:itemID="{9C7862D0-6A28-4652-BB47-EA0A4FB796EB}">
+<ds:datastoreItem xmlns:ds="http://schemas.openxmlformats.org/officeDocument/2006/customXml" ds:itemID="{4F68DFC4-5E8B-480A-9A25-28D976C6B04C}">
   <ds:schemaRefs>
     <ds:schemaRef ds:uri="http://schemas.openxmlformats.org/officeDocument/2006/bibliography"/>
   </ds:schemaRefs>

</xml_diff>

<commit_message>
Hieman siedettävämpään kuntoon tuo johdanto
</commit_message>
<xml_diff>
--- a/Dokumentaatio/miettinen_lohkoketju_opn.docx
+++ b/Dokumentaatio/miettinen_lohkoketju_opn.docx
@@ -1,10 +1,10 @@
 
 <file path=word/document.xml><?xml version="1.0" encoding="utf-8"?>
-<w:document xmlns:wpc="http://schemas.microsoft.com/office/word/2010/wordprocessingCanvas" xmlns:cx="http://schemas.microsoft.com/office/drawing/2014/chartex" xmlns:cx1="http://schemas.microsoft.com/office/drawing/2015/9/8/chartex" xmlns:cx2="http://schemas.microsoft.com/office/drawing/2015/10/21/chartex" xmlns:cx3="http://schemas.microsoft.com/office/drawing/2016/5/9/chartex" xmlns:cx4="http://schemas.microsoft.com/office/drawing/2016/5/10/chartex" xmlns:cx5="http://schemas.microsoft.com/office/drawing/2016/5/11/chartex" xmlns:mc="http://schemas.openxmlformats.org/markup-compatibility/2006" xmlns:o="urn:schemas-microsoft-com:office:office" xmlns:r="http://schemas.openxmlformats.org/officeDocument/2006/relationships" xmlns:m="http://schemas.openxmlformats.org/officeDocument/2006/math" xmlns:v="urn:schemas-microsoft-com:vml" xmlns:wp14="http://schemas.microsoft.com/office/word/2010/wordprocessingDrawing" xmlns:wp="http://schemas.openxmlformats.org/drawingml/2006/wordprocessingDrawing" xmlns:w10="urn:schemas-microsoft-com:office:word" xmlns:w="http://schemas.openxmlformats.org/wordprocessingml/2006/main" xmlns:w14="http://schemas.microsoft.com/office/word/2010/wordml" xmlns:w15="http://schemas.microsoft.com/office/word/2012/wordml" xmlns:w16se="http://schemas.microsoft.com/office/word/2015/wordml/symex" xmlns:wpg="http://schemas.microsoft.com/office/word/2010/wordprocessingGroup" xmlns:wpi="http://schemas.microsoft.com/office/word/2010/wordprocessingInk" xmlns:wne="http://schemas.microsoft.com/office/word/2006/wordml" xmlns:wps="http://schemas.microsoft.com/office/word/2010/wordprocessingShape" mc:Ignorable="w14 w15 w16se wp14">
+<w:document xmlns:wpc="http://schemas.microsoft.com/office/word/2010/wordprocessingCanvas" xmlns:cx="http://schemas.microsoft.com/office/drawing/2014/chartex" xmlns:cx1="http://schemas.microsoft.com/office/drawing/2015/9/8/chartex" xmlns:cx2="http://schemas.microsoft.com/office/drawing/2015/10/21/chartex" xmlns:mc="http://schemas.openxmlformats.org/markup-compatibility/2006" xmlns:o="urn:schemas-microsoft-com:office:office" xmlns:r="http://schemas.openxmlformats.org/officeDocument/2006/relationships" xmlns:m="http://schemas.openxmlformats.org/officeDocument/2006/math" xmlns:v="urn:schemas-microsoft-com:vml" xmlns:wp14="http://schemas.microsoft.com/office/word/2010/wordprocessingDrawing" xmlns:wp="http://schemas.openxmlformats.org/drawingml/2006/wordprocessingDrawing" xmlns:w10="urn:schemas-microsoft-com:office:word" xmlns:w="http://schemas.openxmlformats.org/wordprocessingml/2006/main" xmlns:w14="http://schemas.microsoft.com/office/word/2010/wordml" xmlns:w15="http://schemas.microsoft.com/office/word/2012/wordml" xmlns:w16se="http://schemas.microsoft.com/office/word/2015/wordml/symex" xmlns:wpg="http://schemas.microsoft.com/office/word/2010/wordprocessingGroup" xmlns:wpi="http://schemas.microsoft.com/office/word/2010/wordprocessingInk" xmlns:wne="http://schemas.microsoft.com/office/word/2006/wordml" xmlns:wps="http://schemas.microsoft.com/office/word/2010/wordprocessingShape" mc:Ignorable="w14 w15 w16se wp14">
   <w:body>
     <w:p>
       <w:pPr>
-        <w:pStyle w:val="Header"/>
+        <w:pStyle w:val="Yltunniste"/>
         <w:jc w:val="right"/>
       </w:pPr>
       <w:r>
@@ -13,47 +13,47 @@
     </w:p>
     <w:p>
       <w:pPr>
-        <w:pStyle w:val="NoSpacing"/>
-      </w:pPr>
-    </w:p>
-    <w:p>
-      <w:pPr>
-        <w:pStyle w:val="NoSpacing"/>
-      </w:pPr>
-    </w:p>
-    <w:p>
-      <w:pPr>
-        <w:pStyle w:val="NoSpacing"/>
-      </w:pPr>
-    </w:p>
-    <w:p>
-      <w:pPr>
-        <w:pStyle w:val="NoSpacing"/>
-      </w:pPr>
-    </w:p>
-    <w:p>
-      <w:pPr>
-        <w:pStyle w:val="NoSpacing"/>
-      </w:pPr>
-    </w:p>
-    <w:p>
-      <w:pPr>
-        <w:pStyle w:val="NoSpacing"/>
-      </w:pPr>
-    </w:p>
-    <w:p>
-      <w:pPr>
-        <w:pStyle w:val="NoSpacing"/>
-      </w:pPr>
-    </w:p>
-    <w:p>
-      <w:pPr>
-        <w:pStyle w:val="NoSpacing"/>
-      </w:pPr>
-    </w:p>
-    <w:p>
-      <w:pPr>
-        <w:pStyle w:val="NoSpacing"/>
+        <w:pStyle w:val="Eivli"/>
+      </w:pPr>
+    </w:p>
+    <w:p>
+      <w:pPr>
+        <w:pStyle w:val="Eivli"/>
+      </w:pPr>
+    </w:p>
+    <w:p>
+      <w:pPr>
+        <w:pStyle w:val="Eivli"/>
+      </w:pPr>
+    </w:p>
+    <w:p>
+      <w:pPr>
+        <w:pStyle w:val="Eivli"/>
+      </w:pPr>
+    </w:p>
+    <w:p>
+      <w:pPr>
+        <w:pStyle w:val="Eivli"/>
+      </w:pPr>
+    </w:p>
+    <w:p>
+      <w:pPr>
+        <w:pStyle w:val="Eivli"/>
+      </w:pPr>
+    </w:p>
+    <w:p>
+      <w:pPr>
+        <w:pStyle w:val="Eivli"/>
+      </w:pPr>
+    </w:p>
+    <w:p>
+      <w:pPr>
+        <w:pStyle w:val="Eivli"/>
+      </w:pPr>
+    </w:p>
+    <w:p>
+      <w:pPr>
+        <w:pStyle w:val="Eivli"/>
       </w:pPr>
     </w:p>
     <w:p>
@@ -98,87 +98,87 @@
     <w:p/>
     <w:p>
       <w:pPr>
-        <w:pStyle w:val="NoSpacing"/>
-      </w:pPr>
-    </w:p>
-    <w:p>
-      <w:pPr>
-        <w:pStyle w:val="NoSpacing"/>
-      </w:pPr>
-    </w:p>
-    <w:p>
-      <w:pPr>
-        <w:pStyle w:val="NoSpacing"/>
-      </w:pPr>
-    </w:p>
-    <w:p>
-      <w:pPr>
-        <w:pStyle w:val="NoSpacing"/>
-      </w:pPr>
-    </w:p>
-    <w:p>
-      <w:pPr>
-        <w:pStyle w:val="NoSpacing"/>
-      </w:pPr>
-    </w:p>
-    <w:p>
-      <w:pPr>
-        <w:pStyle w:val="NoSpacing"/>
-      </w:pPr>
-    </w:p>
-    <w:p>
-      <w:pPr>
-        <w:pStyle w:val="NoSpacing"/>
-      </w:pPr>
-    </w:p>
-    <w:p>
-      <w:pPr>
-        <w:pStyle w:val="NoSpacing"/>
-      </w:pPr>
-    </w:p>
-    <w:p>
-      <w:pPr>
-        <w:pStyle w:val="NoSpacing"/>
-      </w:pPr>
-    </w:p>
-    <w:p>
-      <w:pPr>
-        <w:pStyle w:val="NoSpacing"/>
-      </w:pPr>
-    </w:p>
-    <w:p>
-      <w:pPr>
-        <w:pStyle w:val="NoSpacing"/>
-      </w:pPr>
-    </w:p>
-    <w:p>
-      <w:pPr>
-        <w:pStyle w:val="NoSpacing"/>
-      </w:pPr>
-    </w:p>
-    <w:p>
-      <w:pPr>
-        <w:pStyle w:val="NoSpacing"/>
-      </w:pPr>
-    </w:p>
-    <w:p>
-      <w:pPr>
-        <w:pStyle w:val="NoSpacing"/>
-      </w:pPr>
-    </w:p>
-    <w:p>
-      <w:pPr>
-        <w:pStyle w:val="NoSpacing"/>
-      </w:pPr>
-    </w:p>
-    <w:p>
-      <w:pPr>
-        <w:pStyle w:val="NoSpacing"/>
-      </w:pPr>
-    </w:p>
-    <w:p>
-      <w:pPr>
-        <w:pStyle w:val="NoSpacing"/>
+        <w:pStyle w:val="Eivli"/>
+      </w:pPr>
+    </w:p>
+    <w:p>
+      <w:pPr>
+        <w:pStyle w:val="Eivli"/>
+      </w:pPr>
+    </w:p>
+    <w:p>
+      <w:pPr>
+        <w:pStyle w:val="Eivli"/>
+      </w:pPr>
+    </w:p>
+    <w:p>
+      <w:pPr>
+        <w:pStyle w:val="Eivli"/>
+      </w:pPr>
+    </w:p>
+    <w:p>
+      <w:pPr>
+        <w:pStyle w:val="Eivli"/>
+      </w:pPr>
+    </w:p>
+    <w:p>
+      <w:pPr>
+        <w:pStyle w:val="Eivli"/>
+      </w:pPr>
+    </w:p>
+    <w:p>
+      <w:pPr>
+        <w:pStyle w:val="Eivli"/>
+      </w:pPr>
+    </w:p>
+    <w:p>
+      <w:pPr>
+        <w:pStyle w:val="Eivli"/>
+      </w:pPr>
+    </w:p>
+    <w:p>
+      <w:pPr>
+        <w:pStyle w:val="Eivli"/>
+      </w:pPr>
+    </w:p>
+    <w:p>
+      <w:pPr>
+        <w:pStyle w:val="Eivli"/>
+      </w:pPr>
+    </w:p>
+    <w:p>
+      <w:pPr>
+        <w:pStyle w:val="Eivli"/>
+      </w:pPr>
+    </w:p>
+    <w:p>
+      <w:pPr>
+        <w:pStyle w:val="Eivli"/>
+      </w:pPr>
+    </w:p>
+    <w:p>
+      <w:pPr>
+        <w:pStyle w:val="Eivli"/>
+      </w:pPr>
+    </w:p>
+    <w:p>
+      <w:pPr>
+        <w:pStyle w:val="Eivli"/>
+      </w:pPr>
+    </w:p>
+    <w:p>
+      <w:pPr>
+        <w:pStyle w:val="Eivli"/>
+      </w:pPr>
+    </w:p>
+    <w:p>
+      <w:pPr>
+        <w:pStyle w:val="Eivli"/>
+      </w:pPr>
+    </w:p>
+    <w:p>
+      <w:pPr>
+        <w:pStyle w:val="Eivli"/>
       </w:pPr>
     </w:p>
     <w:p>
@@ -205,102 +205,102 @@
     </w:p>
     <w:p>
       <w:pPr>
-        <w:pStyle w:val="NoSpacing"/>
-      </w:pPr>
-    </w:p>
-    <w:p>
-      <w:pPr>
-        <w:pStyle w:val="NoSpacing"/>
-      </w:pPr>
-    </w:p>
-    <w:p>
-      <w:pPr>
-        <w:pStyle w:val="NoSpacing"/>
-      </w:pPr>
-    </w:p>
-    <w:p>
-      <w:pPr>
-        <w:pStyle w:val="NoSpacing"/>
-      </w:pPr>
-    </w:p>
-    <w:p>
-      <w:pPr>
-        <w:pStyle w:val="NoSpacing"/>
-      </w:pPr>
-    </w:p>
-    <w:p>
-      <w:pPr>
-        <w:pStyle w:val="NoSpacing"/>
-      </w:pPr>
-    </w:p>
-    <w:p>
-      <w:pPr>
-        <w:pStyle w:val="NoSpacing"/>
-      </w:pPr>
-    </w:p>
-    <w:p>
-      <w:pPr>
-        <w:pStyle w:val="NoSpacing"/>
-      </w:pPr>
-    </w:p>
-    <w:p>
-      <w:pPr>
-        <w:pStyle w:val="NoSpacing"/>
-      </w:pPr>
-    </w:p>
-    <w:p>
-      <w:pPr>
-        <w:pStyle w:val="NoSpacing"/>
-      </w:pPr>
-    </w:p>
-    <w:p>
-      <w:pPr>
-        <w:pStyle w:val="NoSpacing"/>
-      </w:pPr>
-    </w:p>
-    <w:p>
-      <w:pPr>
-        <w:pStyle w:val="NoSpacing"/>
-      </w:pPr>
-    </w:p>
-    <w:p>
-      <w:pPr>
-        <w:pStyle w:val="NoSpacing"/>
-      </w:pPr>
-    </w:p>
-    <w:p>
-      <w:pPr>
-        <w:pStyle w:val="NoSpacing"/>
-      </w:pPr>
-    </w:p>
-    <w:p>
-      <w:pPr>
-        <w:pStyle w:val="NoSpacing"/>
-      </w:pPr>
-    </w:p>
-    <w:p>
-      <w:pPr>
-        <w:pStyle w:val="NoSpacing"/>
-      </w:pPr>
-    </w:p>
-    <w:p>
-      <w:pPr>
-        <w:pStyle w:val="NoSpacing"/>
-      </w:pPr>
-    </w:p>
-    <w:p>
-      <w:pPr>
-        <w:pStyle w:val="NoSpacing"/>
-      </w:pPr>
-    </w:p>
-    <w:p>
-      <w:pPr>
-        <w:pStyle w:val="NoSpacing"/>
-      </w:pPr>
-    </w:p>
-    <w:p>
-      <w:pPr>
-        <w:pStyle w:val="NoSpacing"/>
+        <w:pStyle w:val="Eivli"/>
+      </w:pPr>
+    </w:p>
+    <w:p>
+      <w:pPr>
+        <w:pStyle w:val="Eivli"/>
+      </w:pPr>
+    </w:p>
+    <w:p>
+      <w:pPr>
+        <w:pStyle w:val="Eivli"/>
+      </w:pPr>
+    </w:p>
+    <w:p>
+      <w:pPr>
+        <w:pStyle w:val="Eivli"/>
+      </w:pPr>
+    </w:p>
+    <w:p>
+      <w:pPr>
+        <w:pStyle w:val="Eivli"/>
+      </w:pPr>
+    </w:p>
+    <w:p>
+      <w:pPr>
+        <w:pStyle w:val="Eivli"/>
+      </w:pPr>
+    </w:p>
+    <w:p>
+      <w:pPr>
+        <w:pStyle w:val="Eivli"/>
+      </w:pPr>
+    </w:p>
+    <w:p>
+      <w:pPr>
+        <w:pStyle w:val="Eivli"/>
+      </w:pPr>
+    </w:p>
+    <w:p>
+      <w:pPr>
+        <w:pStyle w:val="Eivli"/>
+      </w:pPr>
+    </w:p>
+    <w:p>
+      <w:pPr>
+        <w:pStyle w:val="Eivli"/>
+      </w:pPr>
+    </w:p>
+    <w:p>
+      <w:pPr>
+        <w:pStyle w:val="Eivli"/>
+      </w:pPr>
+    </w:p>
+    <w:p>
+      <w:pPr>
+        <w:pStyle w:val="Eivli"/>
+      </w:pPr>
+    </w:p>
+    <w:p>
+      <w:pPr>
+        <w:pStyle w:val="Eivli"/>
+      </w:pPr>
+    </w:p>
+    <w:p>
+      <w:pPr>
+        <w:pStyle w:val="Eivli"/>
+      </w:pPr>
+    </w:p>
+    <w:p>
+      <w:pPr>
+        <w:pStyle w:val="Eivli"/>
+      </w:pPr>
+    </w:p>
+    <w:p>
+      <w:pPr>
+        <w:pStyle w:val="Eivli"/>
+      </w:pPr>
+    </w:p>
+    <w:p>
+      <w:pPr>
+        <w:pStyle w:val="Eivli"/>
+      </w:pPr>
+    </w:p>
+    <w:p>
+      <w:pPr>
+        <w:pStyle w:val="Eivli"/>
+      </w:pPr>
+    </w:p>
+    <w:p>
+      <w:pPr>
+        <w:pStyle w:val="Eivli"/>
+      </w:pPr>
+    </w:p>
+    <w:p>
+      <w:pPr>
+        <w:pStyle w:val="Eivli"/>
         <w:tabs>
           <w:tab w:val="left" w:pos="3686"/>
         </w:tabs>
@@ -314,7 +314,7 @@
     </w:p>
     <w:p>
       <w:pPr>
-        <w:pStyle w:val="NoSpacing"/>
+        <w:pStyle w:val="Eivli"/>
         <w:tabs>
           <w:tab w:val="left" w:pos="3686"/>
         </w:tabs>
@@ -326,7 +326,7 @@
     </w:p>
     <w:p>
       <w:pPr>
-        <w:pStyle w:val="NoSpacing"/>
+        <w:pStyle w:val="Eivli"/>
         <w:tabs>
           <w:tab w:val="left" w:pos="3686"/>
         </w:tabs>
@@ -340,7 +340,7 @@
     </w:p>
     <w:p>
       <w:pPr>
-        <w:pStyle w:val="NoSpacing"/>
+        <w:pStyle w:val="Eivli"/>
         <w:tabs>
           <w:tab w:val="left" w:pos="3686"/>
         </w:tabs>
@@ -354,7 +354,7 @@
     </w:p>
     <w:p>
       <w:pPr>
-        <w:pStyle w:val="NoSpacing"/>
+        <w:pStyle w:val="Eivli"/>
         <w:tabs>
           <w:tab w:val="left" w:pos="1912"/>
           <w:tab w:val="left" w:pos="3686"/>
@@ -384,7 +384,7 @@
     </w:p>
     <w:p>
       <w:pPr>
-        <w:pStyle w:val="Title"/>
+        <w:pStyle w:val="Otsikko"/>
       </w:pPr>
       <w:bookmarkStart w:id="0" w:name="_Toc379873561"/>
       <w:r>
@@ -398,7 +398,7 @@
     </w:p>
     <w:p>
       <w:pPr>
-        <w:pStyle w:val="NoSpacing"/>
+        <w:pStyle w:val="Eivli"/>
       </w:pPr>
       <w:r>
         <w:t xml:space="preserve">Oulun </w:t>
@@ -409,7 +409,7 @@
     </w:p>
     <w:p>
       <w:pPr>
-        <w:pStyle w:val="NoSpacing"/>
+        <w:pStyle w:val="Eivli"/>
       </w:pPr>
       <w:r>
         <w:t>Koulutusohjelma, suuntautumisvaihtoehto</w:t>
@@ -417,17 +417,16 @@
     </w:p>
     <w:p>
       <w:pPr>
-        <w:pStyle w:val="NoSpacing"/>
-      </w:pPr>
-    </w:p>
-    <w:p>
-      <w:pPr>
-        <w:pStyle w:val="NoSpacing"/>
+        <w:pStyle w:val="Eivli"/>
+      </w:pPr>
+    </w:p>
+    <w:p>
+      <w:pPr>
+        <w:pStyle w:val="Eivli"/>
       </w:pPr>
       <w:r>
         <w:rPr>
           <w:noProof/>
-          <w:lang w:val="en-GB" w:eastAsia="en-GB"/>
         </w:rPr>
         <mc:AlternateContent>
           <mc:Choice Requires="wps">
@@ -493,7 +492,7 @@
           </mc:Choice>
           <mc:Fallback>
             <w:pict>
-              <v:line w14:anchorId="4FD1A87D" id="Line 8" o:spid="_x0000_s1026" style="position:absolute;z-index:251657216;visibility:visible;mso-wrap-style:square;mso-width-percent:0;mso-height-percent:0;mso-wrap-distance-left:9pt;mso-wrap-distance-top:0;mso-wrap-distance-right:9pt;mso-wrap-distance-bottom:0;mso-position-horizontal:absolute;mso-position-horizontal-relative:text;mso-position-vertical:absolute;mso-position-vertical-relative:text;mso-width-percent:0;mso-height-percent:0;mso-width-relative:page;mso-height-relative:page" from="-1.35pt,3.2pt" to="421.65pt,3.2pt" o:gfxdata="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" strokeweight=".5pt"/>
+              <v:line w14:anchorId="7E57CA71" id="Line 8" o:spid="_x0000_s1026" style="position:absolute;z-index:251657216;visibility:visible;mso-wrap-style:square;mso-width-percent:0;mso-height-percent:0;mso-wrap-distance-left:9pt;mso-wrap-distance-top:0;mso-wrap-distance-right:9pt;mso-wrap-distance-bottom:0;mso-position-horizontal:absolute;mso-position-horizontal-relative:text;mso-position-vertical:absolute;mso-position-vertical-relative:text;mso-width-percent:0;mso-height-percent:0;mso-width-relative:page;mso-height-relative:page" from="-1.35pt,3.2pt" to="421.65pt,3.2pt" o:gfxdata="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" strokeweight=".5pt"/>
             </w:pict>
           </mc:Fallback>
         </mc:AlternateContent>
@@ -501,7 +500,7 @@
     </w:p>
     <w:p>
       <w:pPr>
-        <w:pStyle w:val="NoSpacing"/>
+        <w:pStyle w:val="Eivli"/>
       </w:pPr>
       <w:r>
         <w:t>Tekijä(t):</w:t>
@@ -512,7 +511,7 @@
     </w:p>
     <w:p>
       <w:pPr>
-        <w:pStyle w:val="NoSpacing"/>
+        <w:pStyle w:val="Eivli"/>
       </w:pPr>
       <w:r>
         <w:t>Opinnäytetyön nimi:</w:t>
@@ -520,7 +519,7 @@
     </w:p>
     <w:p>
       <w:pPr>
-        <w:pStyle w:val="NoSpacing"/>
+        <w:pStyle w:val="Eivli"/>
       </w:pPr>
       <w:r>
         <w:t xml:space="preserve">Työn ohjaaja(t): </w:t>
@@ -528,7 +527,7 @@
     </w:p>
     <w:p>
       <w:pPr>
-        <w:pStyle w:val="NoSpacing"/>
+        <w:pStyle w:val="Eivli"/>
       </w:pPr>
       <w:r>
         <w:t>Työn val</w:t>
@@ -559,17 +558,16 @@
     </w:p>
     <w:p>
       <w:pPr>
-        <w:pStyle w:val="NoSpacing"/>
-      </w:pPr>
-    </w:p>
-    <w:p>
-      <w:pPr>
-        <w:pStyle w:val="NoSpacing"/>
+        <w:pStyle w:val="Eivli"/>
+      </w:pPr>
+    </w:p>
+    <w:p>
+      <w:pPr>
+        <w:pStyle w:val="Eivli"/>
       </w:pPr>
       <w:r>
         <w:rPr>
           <w:noProof/>
-          <w:lang w:val="en-GB" w:eastAsia="en-GB"/>
         </w:rPr>
         <mc:AlternateContent>
           <mc:Choice Requires="wps">
@@ -635,7 +633,7 @@
           </mc:Choice>
           <mc:Fallback>
             <w:pict>
-              <v:line w14:anchorId="6C52B3F7" id="Line 9" o:spid="_x0000_s1026" style="position:absolute;z-index:251658240;visibility:visible;mso-wrap-style:square;mso-width-percent:0;mso-height-percent:0;mso-wrap-distance-left:9pt;mso-wrap-distance-top:0;mso-wrap-distance-right:9pt;mso-wrap-distance-bottom:0;mso-position-horizontal:absolute;mso-position-horizontal-relative:text;mso-position-vertical:absolute;mso-position-vertical-relative:text;mso-width-percent:0;mso-height-percent:0;mso-width-relative:page;mso-height-relative:page" from="-1.35pt,.15pt" to="421.65pt,.15pt" o:gfxdata="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" strokeweight=".5pt"/>
+              <v:line w14:anchorId="308946A7" id="Line 9" o:spid="_x0000_s1026" style="position:absolute;z-index:251658240;visibility:visible;mso-wrap-style:square;mso-width-percent:0;mso-height-percent:0;mso-wrap-distance-left:9pt;mso-wrap-distance-top:0;mso-wrap-distance-right:9pt;mso-wrap-distance-bottom:0;mso-position-horizontal:absolute;mso-position-horizontal-relative:text;mso-position-vertical:absolute;mso-position-vertical-relative:text;mso-width-percent:0;mso-height-percent:0;mso-width-relative:page;mso-height-relative:page" from="-1.35pt,.15pt" to="421.65pt,.15pt" o:gfxdata="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" strokeweight=".5pt"/>
             </w:pict>
           </mc:Fallback>
         </mc:AlternateContent>
@@ -643,7 +641,7 @@
     </w:p>
     <w:p>
       <w:pPr>
-        <w:pStyle w:val="NoSpacing"/>
+        <w:pStyle w:val="Eivli"/>
       </w:pPr>
       <w:r>
         <w:t>Tiivistelm</w:t>
@@ -741,12 +739,12 @@
     </w:p>
     <w:p>
       <w:pPr>
-        <w:pStyle w:val="NoSpacing"/>
-      </w:pPr>
-    </w:p>
-    <w:p>
-      <w:pPr>
-        <w:pStyle w:val="NoSpacing"/>
+        <w:pStyle w:val="Eivli"/>
+      </w:pPr>
+    </w:p>
+    <w:p>
+      <w:pPr>
+        <w:pStyle w:val="Eivli"/>
       </w:pPr>
       <w:r>
         <w:t>Sis</w:t>
@@ -781,7 +779,7 @@
     </w:p>
     <w:p>
       <w:pPr>
-        <w:pStyle w:val="NoSpacing"/>
+        <w:pStyle w:val="Eivli"/>
       </w:pPr>
       <w:r>
         <w:t>1. ty</w:t>
@@ -798,7 +796,7 @@
     </w:p>
     <w:p>
       <w:pPr>
-        <w:pStyle w:val="NoSpacing"/>
+        <w:pStyle w:val="Eivli"/>
       </w:pPr>
       <w:r>
         <w:t>2. menetelm</w:t>
@@ -821,7 +819,7 @@
     </w:p>
     <w:p>
       <w:pPr>
-        <w:pStyle w:val="NoSpacing"/>
+        <w:pStyle w:val="Eivli"/>
       </w:pPr>
       <w:r>
         <w:t xml:space="preserve">3. tulokset ja </w:t>
@@ -853,12 +851,12 @@
     </w:p>
     <w:p>
       <w:pPr>
-        <w:pStyle w:val="NoSpacing"/>
-      </w:pPr>
-    </w:p>
-    <w:p>
-      <w:pPr>
-        <w:pStyle w:val="NoSpacing"/>
+        <w:pStyle w:val="Eivli"/>
+      </w:pPr>
+    </w:p>
+    <w:p>
+      <w:pPr>
+        <w:pStyle w:val="Eivli"/>
       </w:pPr>
       <w:r>
         <w:t>Tiivistelmän tulee mahtua yhdelle sivulle rivivälillä 1.</w:t>
@@ -866,12 +864,12 @@
     </w:p>
     <w:p>
       <w:pPr>
-        <w:pStyle w:val="NoSpacing"/>
-      </w:pPr>
-    </w:p>
-    <w:p>
-      <w:pPr>
-        <w:pStyle w:val="NoSpacing"/>
+        <w:pStyle w:val="Eivli"/>
+      </w:pPr>
+    </w:p>
+    <w:p>
+      <w:pPr>
+        <w:pStyle w:val="Eivli"/>
       </w:pPr>
       <w:r>
         <w:t>Korvaa nämä tekstit omillasi</w:t>
@@ -882,87 +880,86 @@
     </w:p>
     <w:p>
       <w:pPr>
-        <w:pStyle w:val="NoSpacing"/>
-      </w:pPr>
-    </w:p>
-    <w:p>
-      <w:pPr>
-        <w:pStyle w:val="NoSpacing"/>
-      </w:pPr>
-    </w:p>
-    <w:p>
-      <w:pPr>
-        <w:pStyle w:val="NoSpacing"/>
-      </w:pPr>
-    </w:p>
-    <w:p>
-      <w:pPr>
-        <w:pStyle w:val="NoSpacing"/>
-      </w:pPr>
-    </w:p>
-    <w:p>
-      <w:pPr>
-        <w:pStyle w:val="NoSpacing"/>
-      </w:pPr>
-    </w:p>
-    <w:p>
-      <w:pPr>
-        <w:pStyle w:val="NoSpacing"/>
-      </w:pPr>
-    </w:p>
-    <w:p>
-      <w:pPr>
-        <w:pStyle w:val="NoSpacing"/>
-      </w:pPr>
-    </w:p>
-    <w:p>
-      <w:pPr>
-        <w:pStyle w:val="NoSpacing"/>
-      </w:pPr>
-    </w:p>
-    <w:p>
-      <w:pPr>
-        <w:pStyle w:val="NoSpacing"/>
-      </w:pPr>
-    </w:p>
-    <w:p>
-      <w:pPr>
-        <w:pStyle w:val="NoSpacing"/>
-      </w:pPr>
-    </w:p>
-    <w:p>
-      <w:pPr>
-        <w:pStyle w:val="NoSpacing"/>
-      </w:pPr>
-    </w:p>
-    <w:p>
-      <w:pPr>
-        <w:pStyle w:val="NoSpacing"/>
-      </w:pPr>
-    </w:p>
-    <w:p>
-      <w:pPr>
-        <w:pStyle w:val="NoSpacing"/>
-      </w:pPr>
-    </w:p>
-    <w:p>
-      <w:pPr>
-        <w:pStyle w:val="NoSpacing"/>
-      </w:pPr>
-    </w:p>
-    <w:p>
-      <w:pPr>
-        <w:pStyle w:val="NoSpacing"/>
-      </w:pPr>
-    </w:p>
-    <w:p>
-      <w:pPr>
-        <w:pStyle w:val="NoSpacing"/>
+        <w:pStyle w:val="Eivli"/>
+      </w:pPr>
+    </w:p>
+    <w:p>
+      <w:pPr>
+        <w:pStyle w:val="Eivli"/>
+      </w:pPr>
+    </w:p>
+    <w:p>
+      <w:pPr>
+        <w:pStyle w:val="Eivli"/>
+      </w:pPr>
+    </w:p>
+    <w:p>
+      <w:pPr>
+        <w:pStyle w:val="Eivli"/>
+      </w:pPr>
+    </w:p>
+    <w:p>
+      <w:pPr>
+        <w:pStyle w:val="Eivli"/>
+      </w:pPr>
+    </w:p>
+    <w:p>
+      <w:pPr>
+        <w:pStyle w:val="Eivli"/>
+      </w:pPr>
+    </w:p>
+    <w:p>
+      <w:pPr>
+        <w:pStyle w:val="Eivli"/>
+      </w:pPr>
+    </w:p>
+    <w:p>
+      <w:pPr>
+        <w:pStyle w:val="Eivli"/>
+      </w:pPr>
+    </w:p>
+    <w:p>
+      <w:pPr>
+        <w:pStyle w:val="Eivli"/>
+      </w:pPr>
+    </w:p>
+    <w:p>
+      <w:pPr>
+        <w:pStyle w:val="Eivli"/>
+      </w:pPr>
+    </w:p>
+    <w:p>
+      <w:pPr>
+        <w:pStyle w:val="Eivli"/>
+      </w:pPr>
+    </w:p>
+    <w:p>
+      <w:pPr>
+        <w:pStyle w:val="Eivli"/>
+      </w:pPr>
+    </w:p>
+    <w:p>
+      <w:pPr>
+        <w:pStyle w:val="Eivli"/>
+      </w:pPr>
+    </w:p>
+    <w:p>
+      <w:pPr>
+        <w:pStyle w:val="Eivli"/>
+      </w:pPr>
+    </w:p>
+    <w:p>
+      <w:pPr>
+        <w:pStyle w:val="Eivli"/>
+      </w:pPr>
+    </w:p>
+    <w:p>
+      <w:pPr>
+        <w:pStyle w:val="Eivli"/>
       </w:pPr>
       <w:r>
         <w:rPr>
           <w:noProof/>
-          <w:lang w:val="en-GB" w:eastAsia="en-GB"/>
         </w:rPr>
         <mc:AlternateContent>
           <mc:Choice Requires="wps">
@@ -1028,7 +1025,7 @@
           </mc:Choice>
           <mc:Fallback>
             <w:pict>
-              <v:line w14:anchorId="403AF954" id="Line 10" o:spid="_x0000_s1026" style="position:absolute;z-index:251659264;visibility:visible;mso-wrap-style:square;mso-width-percent:0;mso-height-percent:0;mso-wrap-distance-left:9pt;mso-wrap-distance-top:0;mso-wrap-distance-right:9pt;mso-wrap-distance-bottom:0;mso-position-horizontal:absolute;mso-position-horizontal-relative:text;mso-position-vertical:absolute;mso-position-vertical-relative:text;mso-width-percent:0;mso-height-percent:0;mso-width-relative:page;mso-height-relative:page" from="-1.35pt,2.65pt" to="421.65pt,2.65pt" o:gfxdata="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" strokeweight=".5pt"/>
+              <v:line w14:anchorId="7E1DCE69" id="Line 10" o:spid="_x0000_s1026" style="position:absolute;z-index:251659264;visibility:visible;mso-wrap-style:square;mso-width-percent:0;mso-height-percent:0;mso-wrap-distance-left:9pt;mso-wrap-distance-top:0;mso-wrap-distance-right:9pt;mso-wrap-distance-bottom:0;mso-position-horizontal:absolute;mso-position-horizontal-relative:text;mso-position-vertical:absolute;mso-position-vertical-relative:text;mso-width-percent:0;mso-height-percent:0;mso-width-relative:page;mso-height-relative:page" from="-1.35pt,2.65pt" to="421.65pt,2.65pt" o:gfxdata="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" strokeweight=".5pt"/>
             </w:pict>
           </mc:Fallback>
         </mc:AlternateContent>
@@ -1036,7 +1033,7 @@
     </w:p>
     <w:p>
       <w:pPr>
-        <w:pStyle w:val="NoSpacing"/>
+        <w:pStyle w:val="Eivli"/>
       </w:pPr>
       <w:r>
         <w:t>Asiasanat:</w:t>
@@ -1047,7 +1044,7 @@
     </w:p>
     <w:p>
       <w:pPr>
-        <w:pStyle w:val="NoSpacing"/>
+        <w:pStyle w:val="Eivli"/>
         <w:rPr>
           <w:b/>
         </w:rPr>
@@ -1076,14 +1073,14 @@
       <w:hyperlink r:id="rId10" w:history="1">
         <w:r>
           <w:rPr>
-            <w:rStyle w:val="Hyperlink"/>
+            <w:rStyle w:val="Hyperlinkki"/>
           </w:rPr>
           <w:t>http://onki.fi/fi/browser/overview/ysa</w:t>
         </w:r>
       </w:hyperlink>
       <w:r>
         <w:rPr>
-          <w:rStyle w:val="Hyperlink"/>
+          <w:rStyle w:val="Hyperlinkki"/>
         </w:rPr>
         <w:t>.</w:t>
       </w:r>
@@ -1093,7 +1090,7 @@
     </w:p>
     <w:p>
       <w:pPr>
-        <w:pStyle w:val="Title"/>
+        <w:pStyle w:val="Otsikko"/>
         <w:rPr>
           <w:lang w:val="en-US"/>
         </w:rPr>
@@ -1130,7 +1127,7 @@
     </w:p>
     <w:p>
       <w:pPr>
-        <w:pStyle w:val="NoSpacing"/>
+        <w:pStyle w:val="Eivli"/>
         <w:rPr>
           <w:lang w:val="en-US"/>
         </w:rPr>
@@ -1144,7 +1141,7 @@
     </w:p>
     <w:p>
       <w:pPr>
-        <w:pStyle w:val="NoSpacing"/>
+        <w:pStyle w:val="Eivli"/>
         <w:rPr>
           <w:lang w:val="en-US"/>
         </w:rPr>
@@ -1158,7 +1155,7 @@
     </w:p>
     <w:p>
       <w:pPr>
-        <w:pStyle w:val="NoSpacing"/>
+        <w:pStyle w:val="Eivli"/>
         <w:rPr>
           <w:lang w:val="en-US"/>
         </w:rPr>
@@ -1166,7 +1163,7 @@
     </w:p>
     <w:p>
       <w:pPr>
-        <w:pStyle w:val="NoSpacing"/>
+        <w:pStyle w:val="Eivli"/>
         <w:rPr>
           <w:lang w:val="en-US"/>
         </w:rPr>
@@ -1174,7 +1171,6 @@
       <w:r>
         <w:rPr>
           <w:noProof/>
-          <w:lang w:val="en-GB" w:eastAsia="en-GB"/>
         </w:rPr>
         <mc:AlternateContent>
           <mc:Choice Requires="wps">
@@ -1240,7 +1236,7 @@
           </mc:Choice>
           <mc:Fallback>
             <w:pict>
-              <v:line w14:anchorId="4E360A41" id="Line 4" o:spid="_x0000_s1026" style="position:absolute;z-index:251655168;visibility:visible;mso-wrap-style:square;mso-width-percent:0;mso-height-percent:0;mso-wrap-distance-left:9pt;mso-wrap-distance-top:0;mso-wrap-distance-right:9pt;mso-wrap-distance-bottom:0;mso-position-horizontal:absolute;mso-position-horizontal-relative:text;mso-position-vertical:absolute;mso-position-vertical-relative:text;mso-width-percent:0;mso-height-percent:0;mso-width-relative:page;mso-height-relative:page" from="-1.35pt,3.2pt" to="421.65pt,3.2pt" o:gfxdata="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" strokeweight=".5pt"/>
+              <v:line w14:anchorId="2C4F8609" id="Line 4" o:spid="_x0000_s1026" style="position:absolute;z-index:251655168;visibility:visible;mso-wrap-style:square;mso-width-percent:0;mso-height-percent:0;mso-wrap-distance-left:9pt;mso-wrap-distance-top:0;mso-wrap-distance-right:9pt;mso-wrap-distance-bottom:0;mso-position-horizontal:absolute;mso-position-horizontal-relative:text;mso-position-vertical:absolute;mso-position-vertical-relative:text;mso-width-percent:0;mso-height-percent:0;mso-width-relative:page;mso-height-relative:page" from="-1.35pt,3.2pt" to="421.65pt,3.2pt" o:gfxdata="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" strokeweight=".5pt"/>
             </w:pict>
           </mc:Fallback>
         </mc:AlternateContent>
@@ -1248,7 +1244,7 @@
     </w:p>
     <w:p>
       <w:pPr>
-        <w:pStyle w:val="NoSpacing"/>
+        <w:pStyle w:val="Eivli"/>
         <w:rPr>
           <w:lang w:val="en-US"/>
         </w:rPr>
@@ -1262,7 +1258,7 @@
     </w:p>
     <w:p>
       <w:pPr>
-        <w:pStyle w:val="NoSpacing"/>
+        <w:pStyle w:val="Eivli"/>
         <w:rPr>
           <w:lang w:val="en-US"/>
         </w:rPr>
@@ -1276,7 +1272,7 @@
     </w:p>
     <w:p>
       <w:pPr>
-        <w:pStyle w:val="NoSpacing"/>
+        <w:pStyle w:val="Eivli"/>
         <w:rPr>
           <w:lang w:val="en-US"/>
         </w:rPr>
@@ -1290,7 +1286,7 @@
     </w:p>
     <w:p>
       <w:pPr>
-        <w:pStyle w:val="NoSpacing"/>
+        <w:pStyle w:val="Eivli"/>
         <w:rPr>
           <w:lang w:val="en-US"/>
         </w:rPr>
@@ -1335,7 +1331,7 @@
     </w:p>
     <w:p>
       <w:pPr>
-        <w:pStyle w:val="NoSpacing"/>
+        <w:pStyle w:val="Eivli"/>
         <w:rPr>
           <w:lang w:val="en-US"/>
         </w:rPr>
@@ -1343,7 +1339,7 @@
     </w:p>
     <w:p>
       <w:pPr>
-        <w:pStyle w:val="NoSpacing"/>
+        <w:pStyle w:val="Eivli"/>
         <w:rPr>
           <w:lang w:val="en-US"/>
         </w:rPr>
@@ -1351,7 +1347,6 @@
       <w:r>
         <w:rPr>
           <w:noProof/>
-          <w:lang w:val="en-GB" w:eastAsia="en-GB"/>
         </w:rPr>
         <mc:AlternateContent>
           <mc:Choice Requires="wps">
@@ -1417,7 +1412,7 @@
           </mc:Choice>
           <mc:Fallback>
             <w:pict>
-              <v:line w14:anchorId="1E09279D" id="Line 5" o:spid="_x0000_s1026" style="position:absolute;z-index:251656192;visibility:visible;mso-wrap-style:square;mso-width-percent:0;mso-height-percent:0;mso-wrap-distance-left:9pt;mso-wrap-distance-top:0;mso-wrap-distance-right:9pt;mso-wrap-distance-bottom:0;mso-position-horizontal:absolute;mso-position-horizontal-relative:text;mso-position-vertical:absolute;mso-position-vertical-relative:text;mso-width-percent:0;mso-height-percent:0;mso-width-relative:page;mso-height-relative:page" from="-1.35pt,.15pt" to="421.65pt,.15pt" o:gfxdata="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" strokeweight=".5pt"/>
+              <v:line w14:anchorId="2EC9C4AF" id="Line 5" o:spid="_x0000_s1026" style="position:absolute;z-index:251656192;visibility:visible;mso-wrap-style:square;mso-width-percent:0;mso-height-percent:0;mso-wrap-distance-left:9pt;mso-wrap-distance-top:0;mso-wrap-distance-right:9pt;mso-wrap-distance-bottom:0;mso-position-horizontal:absolute;mso-position-horizontal-relative:text;mso-position-vertical:absolute;mso-position-vertical-relative:text;mso-width-percent:0;mso-height-percent:0;mso-width-relative:page;mso-height-relative:page" from="-1.35pt,.15pt" to="421.65pt,.15pt" o:gfxdata="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" strokeweight=".5pt"/>
             </w:pict>
           </mc:Fallback>
         </mc:AlternateContent>
@@ -1425,7 +1420,7 @@
     </w:p>
     <w:p>
       <w:pPr>
-        <w:pStyle w:val="NoSpacing"/>
+        <w:pStyle w:val="Eivli"/>
         <w:rPr>
           <w:i/>
         </w:rPr>
@@ -1535,12 +1530,12 @@
     </w:p>
     <w:p>
       <w:pPr>
-        <w:pStyle w:val="NoSpacing"/>
-      </w:pPr>
-    </w:p>
-    <w:p>
-      <w:pPr>
-        <w:pStyle w:val="NoSpacing"/>
+        <w:pStyle w:val="Eivli"/>
+      </w:pPr>
+    </w:p>
+    <w:p>
+      <w:pPr>
+        <w:pStyle w:val="Eivli"/>
         <w:rPr>
           <w:lang w:val="en-US"/>
         </w:rPr>
@@ -1554,7 +1549,7 @@
     </w:p>
     <w:p>
       <w:pPr>
-        <w:pStyle w:val="NoSpacing"/>
+        <w:pStyle w:val="Eivli"/>
         <w:rPr>
           <w:lang w:val="en-US"/>
         </w:rPr>
@@ -1568,7 +1563,7 @@
     </w:p>
     <w:p>
       <w:pPr>
-        <w:pStyle w:val="NoSpacing"/>
+        <w:pStyle w:val="Eivli"/>
         <w:rPr>
           <w:lang w:val="en-US"/>
         </w:rPr>
@@ -1582,7 +1577,7 @@
     </w:p>
     <w:p>
       <w:pPr>
-        <w:pStyle w:val="NoSpacing"/>
+        <w:pStyle w:val="Eivli"/>
         <w:rPr>
           <w:lang w:val="en-US"/>
         </w:rPr>
@@ -1596,7 +1591,7 @@
     </w:p>
     <w:p>
       <w:pPr>
-        <w:pStyle w:val="NoSpacing"/>
+        <w:pStyle w:val="Eivli"/>
         <w:rPr>
           <w:lang w:val="en-US"/>
         </w:rPr>
@@ -1610,7 +1605,7 @@
     </w:p>
     <w:p>
       <w:pPr>
-        <w:pStyle w:val="NoSpacing"/>
+        <w:pStyle w:val="Eivli"/>
         <w:rPr>
           <w:lang w:val="en-US"/>
         </w:rPr>
@@ -1624,7 +1619,7 @@
     </w:p>
     <w:p>
       <w:pPr>
-        <w:pStyle w:val="NoSpacing"/>
+        <w:pStyle w:val="Eivli"/>
         <w:rPr>
           <w:lang w:val="en-US"/>
         </w:rPr>
@@ -1632,7 +1627,7 @@
     </w:p>
     <w:p>
       <w:pPr>
-        <w:pStyle w:val="NoSpacing"/>
+        <w:pStyle w:val="Eivli"/>
         <w:rPr>
           <w:lang w:val="en-US"/>
         </w:rPr>
@@ -1646,7 +1641,7 @@
     </w:p>
     <w:p>
       <w:pPr>
-        <w:pStyle w:val="NoSpacing"/>
+        <w:pStyle w:val="Eivli"/>
         <w:rPr>
           <w:lang w:val="en-US"/>
         </w:rPr>
@@ -1654,7 +1649,7 @@
     </w:p>
     <w:p>
       <w:pPr>
-        <w:pStyle w:val="NoSpacing"/>
+        <w:pStyle w:val="Eivli"/>
         <w:rPr>
           <w:lang w:val="en-US"/>
         </w:rPr>
@@ -1662,7 +1657,7 @@
     </w:p>
     <w:p>
       <w:pPr>
-        <w:pStyle w:val="NoSpacing"/>
+        <w:pStyle w:val="Eivli"/>
         <w:rPr>
           <w:lang w:val="en-US"/>
         </w:rPr>
@@ -1670,7 +1665,7 @@
     </w:p>
     <w:p>
       <w:pPr>
-        <w:pStyle w:val="NoSpacing"/>
+        <w:pStyle w:val="Eivli"/>
         <w:rPr>
           <w:lang w:val="en-US"/>
         </w:rPr>
@@ -1678,7 +1673,7 @@
     </w:p>
     <w:p>
       <w:pPr>
-        <w:pStyle w:val="NoSpacing"/>
+        <w:pStyle w:val="Eivli"/>
         <w:rPr>
           <w:lang w:val="en-US"/>
         </w:rPr>
@@ -1686,7 +1681,7 @@
     </w:p>
     <w:p>
       <w:pPr>
-        <w:pStyle w:val="NoSpacing"/>
+        <w:pStyle w:val="Eivli"/>
         <w:rPr>
           <w:lang w:val="en-US"/>
         </w:rPr>
@@ -1694,7 +1689,7 @@
     </w:p>
     <w:p>
       <w:pPr>
-        <w:pStyle w:val="NoSpacing"/>
+        <w:pStyle w:val="Eivli"/>
         <w:rPr>
           <w:lang w:val="en-US"/>
         </w:rPr>
@@ -1702,7 +1697,7 @@
     </w:p>
     <w:p>
       <w:pPr>
-        <w:pStyle w:val="NoSpacing"/>
+        <w:pStyle w:val="Eivli"/>
         <w:rPr>
           <w:lang w:val="en-US"/>
         </w:rPr>
@@ -1710,7 +1705,7 @@
     </w:p>
     <w:p>
       <w:pPr>
-        <w:pStyle w:val="NoSpacing"/>
+        <w:pStyle w:val="Eivli"/>
         <w:rPr>
           <w:lang w:val="en-US"/>
         </w:rPr>
@@ -1718,7 +1713,7 @@
     </w:p>
     <w:p>
       <w:pPr>
-        <w:pStyle w:val="NoSpacing"/>
+        <w:pStyle w:val="Eivli"/>
         <w:rPr>
           <w:lang w:val="en-US"/>
         </w:rPr>
@@ -1726,7 +1721,7 @@
     </w:p>
     <w:p>
       <w:pPr>
-        <w:pStyle w:val="NoSpacing"/>
+        <w:pStyle w:val="Eivli"/>
         <w:rPr>
           <w:lang w:val="en-US"/>
         </w:rPr>
@@ -1734,7 +1729,7 @@
     </w:p>
     <w:p>
       <w:pPr>
-        <w:pStyle w:val="NoSpacing"/>
+        <w:pStyle w:val="Eivli"/>
         <w:rPr>
           <w:lang w:val="en-US"/>
         </w:rPr>
@@ -1742,7 +1737,7 @@
     </w:p>
     <w:p>
       <w:pPr>
-        <w:pStyle w:val="NoSpacing"/>
+        <w:pStyle w:val="Eivli"/>
         <w:rPr>
           <w:lang w:val="en-US"/>
         </w:rPr>
@@ -1750,7 +1745,7 @@
     </w:p>
     <w:p>
       <w:pPr>
-        <w:pStyle w:val="NoSpacing"/>
+        <w:pStyle w:val="Eivli"/>
         <w:rPr>
           <w:lang w:val="en-US"/>
         </w:rPr>
@@ -1758,7 +1753,7 @@
     </w:p>
     <w:p>
       <w:pPr>
-        <w:pStyle w:val="NoSpacing"/>
+        <w:pStyle w:val="Eivli"/>
         <w:rPr>
           <w:lang w:val="en-US"/>
         </w:rPr>
@@ -1766,7 +1761,7 @@
     </w:p>
     <w:p>
       <w:pPr>
-        <w:pStyle w:val="NoSpacing"/>
+        <w:pStyle w:val="Eivli"/>
         <w:rPr>
           <w:lang w:val="en-US"/>
         </w:rPr>
@@ -1774,7 +1769,7 @@
     </w:p>
     <w:p>
       <w:pPr>
-        <w:pStyle w:val="NoSpacing"/>
+        <w:pStyle w:val="Eivli"/>
         <w:rPr>
           <w:lang w:val="en-US"/>
         </w:rPr>
@@ -1782,7 +1777,7 @@
     </w:p>
     <w:p>
       <w:pPr>
-        <w:pStyle w:val="NoSpacing"/>
+        <w:pStyle w:val="Eivli"/>
         <w:rPr>
           <w:sz w:val="22"/>
           <w:szCs w:val="22"/>
@@ -1792,7 +1787,6 @@
       <w:r>
         <w:rPr>
           <w:noProof/>
-          <w:lang w:val="en-GB" w:eastAsia="en-GB"/>
         </w:rPr>
         <mc:AlternateContent>
           <mc:Choice Requires="wps">
@@ -1858,7 +1852,7 @@
           </mc:Choice>
           <mc:Fallback>
             <w:pict>
-              <v:line w14:anchorId="637BC0BC" id="Line 11" o:spid="_x0000_s1026" style="position:absolute;z-index:251660288;visibility:visible;mso-wrap-style:square;mso-width-percent:0;mso-height-percent:0;mso-wrap-distance-left:9pt;mso-wrap-distance-top:0;mso-wrap-distance-right:9pt;mso-wrap-distance-bottom:0;mso-position-horizontal:absolute;mso-position-horizontal-relative:text;mso-position-vertical:absolute;mso-position-vertical-relative:text;mso-width-percent:0;mso-height-percent:0;mso-width-relative:page;mso-height-relative:page" from="-1.35pt,2.65pt" to="421.65pt,2.65pt" o:gfxdata="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" strokeweight=".5pt"/>
+              <v:line w14:anchorId="24E374A8" id="Line 11" o:spid="_x0000_s1026" style="position:absolute;z-index:251660288;visibility:visible;mso-wrap-style:square;mso-width-percent:0;mso-height-percent:0;mso-wrap-distance-left:9pt;mso-wrap-distance-top:0;mso-wrap-distance-right:9pt;mso-wrap-distance-bottom:0;mso-position-horizontal:absolute;mso-position-horizontal-relative:text;mso-position-vertical:absolute;mso-position-vertical-relative:text;mso-width-percent:0;mso-height-percent:0;mso-width-relative:page;mso-height-relative:page" from="-1.35pt,2.65pt" to="421.65pt,2.65pt" o:gfxdata="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" strokeweight=".5pt"/>
             </w:pict>
           </mc:Fallback>
         </mc:AlternateContent>
@@ -1866,7 +1860,7 @@
     </w:p>
     <w:p>
       <w:pPr>
-        <w:pStyle w:val="NoSpacing"/>
+        <w:pStyle w:val="Eivli"/>
         <w:rPr>
           <w:lang w:val="en-US"/>
         </w:rPr>
@@ -1886,7 +1880,7 @@
     </w:p>
     <w:p>
       <w:pPr>
-        <w:pStyle w:val="NoSpacing"/>
+        <w:pStyle w:val="Eivli"/>
         <w:rPr>
           <w:lang w:val="en-US"/>
         </w:rPr>
@@ -1906,7 +1900,7 @@
     </w:p>
     <w:p>
       <w:pPr>
-        <w:pStyle w:val="NoSpacing"/>
+        <w:pStyle w:val="Eivli"/>
         <w:rPr>
           <w:rFonts w:cs="Arial"/>
           <w:lang w:val="en-US"/>
@@ -1923,7 +1917,7 @@
       <w:hyperlink r:id="rId11" w:tooltip="http://www.yso.fi/onto/mesh/conceptscheme" w:history="1">
         <w:r>
           <w:rPr>
-            <w:rStyle w:val="Hyperlink"/>
+            <w:rStyle w:val="Hyperlinkki"/>
             <w:rFonts w:cs="Arial"/>
             <w:iCs/>
             <w:lang w:val="en-US"/>
@@ -1934,7 +1928,7 @@
     </w:p>
     <w:p>
       <w:pPr>
-        <w:pStyle w:val="NoSpacing"/>
+        <w:pStyle w:val="Eivli"/>
         <w:rPr>
           <w:rFonts w:cs="Arial"/>
           <w:iCs/>
@@ -1952,7 +1946,7 @@
       <w:hyperlink r:id="rId12" w:history="1">
         <w:r>
           <w:rPr>
-            <w:rStyle w:val="Hyperlink"/>
+            <w:rStyle w:val="Hyperlinkki"/>
             <w:rFonts w:cs="Arial"/>
             <w:iCs/>
             <w:lang w:val="en-US"/>
@@ -1971,7 +1965,7 @@
     </w:p>
     <w:p>
       <w:pPr>
-        <w:pStyle w:val="NoSpacing"/>
+        <w:pStyle w:val="Eivli"/>
         <w:rPr>
           <w:rFonts w:cs="Arial"/>
           <w:lang w:val="en-US"/>
@@ -1988,7 +1982,7 @@
       <w:hyperlink r:id="rId13" w:history="1">
         <w:r>
           <w:rPr>
-            <w:rStyle w:val="Hyperlink"/>
+            <w:rStyle w:val="Hyperlinkki"/>
             <w:rFonts w:cs="Arial"/>
             <w:iCs/>
             <w:lang w:val="en-US"/>
@@ -1998,7 +1992,7 @@
       </w:hyperlink>
       <w:r>
         <w:rPr>
-          <w:rStyle w:val="Hyperlink"/>
+          <w:rStyle w:val="Hyperlinkki"/>
           <w:rFonts w:cs="Arial"/>
           <w:iCs/>
           <w:lang w:val="en-US"/>
@@ -2008,7 +2002,7 @@
     </w:p>
     <w:p>
       <w:pPr>
-        <w:pStyle w:val="Title"/>
+        <w:pStyle w:val="Otsikko"/>
       </w:pPr>
       <w:r>
         <w:br w:type="page"/>
@@ -2044,7 +2038,7 @@
     </w:p>
     <w:p>
       <w:pPr>
-        <w:pStyle w:val="NoSpacing"/>
+        <w:pStyle w:val="Eivli"/>
       </w:pPr>
       <w:r>
         <w:t>Korvaa nämä tekstit omillasi</w:t>
@@ -2055,7 +2049,7 @@
     </w:p>
     <w:p>
       <w:pPr>
-        <w:pStyle w:val="NoSpacing"/>
+        <w:pStyle w:val="Eivli"/>
       </w:pPr>
     </w:p>
     <w:p>
@@ -2074,7 +2068,7 @@
     </w:p>
     <w:p>
       <w:pPr>
-        <w:pStyle w:val="Title"/>
+        <w:pStyle w:val="Otsikko"/>
       </w:pPr>
       <w:bookmarkStart w:id="3" w:name="_Toc379873564"/>
       <w:r>
@@ -2085,7 +2079,7 @@
     </w:p>
     <w:p>
       <w:pPr>
-        <w:pStyle w:val="TOC1"/>
+        <w:pStyle w:val="Sisluet1"/>
         <w:rPr>
           <w:rFonts w:asciiTheme="minorHAnsi" w:eastAsiaTheme="minorEastAsia" w:hAnsiTheme="minorHAnsi" w:cstheme="minorBidi"/>
           <w:caps w:val="0"/>
@@ -2115,7 +2109,7 @@
       <w:hyperlink w:anchor="_Toc379873561" w:history="1">
         <w:r>
           <w:rPr>
-            <w:rStyle w:val="Hyperlink"/>
+            <w:rStyle w:val="Hyperlinkki"/>
             <w:noProof/>
           </w:rPr>
           <w:t>TIIVISTELMÄ</w:t>
@@ -2172,7 +2166,7 @@
     </w:p>
     <w:p>
       <w:pPr>
-        <w:pStyle w:val="TOC1"/>
+        <w:pStyle w:val="Sisluet1"/>
         <w:rPr>
           <w:rFonts w:asciiTheme="minorHAnsi" w:eastAsiaTheme="minorEastAsia" w:hAnsiTheme="minorHAnsi" w:cstheme="minorBidi"/>
           <w:caps w:val="0"/>
@@ -2184,7 +2178,7 @@
       <w:hyperlink w:anchor="_Toc379873562" w:history="1">
         <w:r>
           <w:rPr>
-            <w:rStyle w:val="Hyperlink"/>
+            <w:rStyle w:val="Hyperlinkki"/>
             <w:noProof/>
             <w:lang w:val="en-US"/>
           </w:rPr>
@@ -2242,7 +2236,7 @@
     </w:p>
     <w:p>
       <w:pPr>
-        <w:pStyle w:val="TOC1"/>
+        <w:pStyle w:val="Sisluet1"/>
         <w:rPr>
           <w:rFonts w:asciiTheme="minorHAnsi" w:eastAsiaTheme="minorEastAsia" w:hAnsiTheme="minorHAnsi" w:cstheme="minorBidi"/>
           <w:caps w:val="0"/>
@@ -2254,7 +2248,7 @@
       <w:hyperlink w:anchor="_Toc379873563" w:history="1">
         <w:r>
           <w:rPr>
-            <w:rStyle w:val="Hyperlink"/>
+            <w:rStyle w:val="Hyperlinkki"/>
             <w:noProof/>
           </w:rPr>
           <w:t>ALKULAUSE</w:t>
@@ -2311,7 +2305,7 @@
     </w:p>
     <w:p>
       <w:pPr>
-        <w:pStyle w:val="TOC1"/>
+        <w:pStyle w:val="Sisluet1"/>
         <w:rPr>
           <w:rFonts w:asciiTheme="minorHAnsi" w:eastAsiaTheme="minorEastAsia" w:hAnsiTheme="minorHAnsi" w:cstheme="minorBidi"/>
           <w:caps w:val="0"/>
@@ -2323,7 +2317,7 @@
       <w:hyperlink w:anchor="_Toc379873564" w:history="1">
         <w:r>
           <w:rPr>
-            <w:rStyle w:val="Hyperlink"/>
+            <w:rStyle w:val="Hyperlinkki"/>
             <w:noProof/>
           </w:rPr>
           <w:t>SISÄLLYS</w:t>
@@ -2380,7 +2374,7 @@
     </w:p>
     <w:p>
       <w:pPr>
-        <w:pStyle w:val="TOC1"/>
+        <w:pStyle w:val="Sisluet1"/>
         <w:rPr>
           <w:rFonts w:asciiTheme="minorHAnsi" w:eastAsiaTheme="minorEastAsia" w:hAnsiTheme="minorHAnsi" w:cstheme="minorBidi"/>
           <w:caps w:val="0"/>
@@ -2392,7 +2386,7 @@
       <w:hyperlink w:anchor="_Toc379873565" w:history="1">
         <w:r>
           <w:rPr>
-            <w:rStyle w:val="Hyperlink"/>
+            <w:rStyle w:val="Hyperlinkki"/>
             <w:noProof/>
           </w:rPr>
           <w:t>SANASTO</w:t>
@@ -2449,7 +2443,7 @@
     </w:p>
     <w:p>
       <w:pPr>
-        <w:pStyle w:val="TOC1"/>
+        <w:pStyle w:val="Sisluet1"/>
         <w:rPr>
           <w:rFonts w:asciiTheme="minorHAnsi" w:eastAsiaTheme="minorEastAsia" w:hAnsiTheme="minorHAnsi" w:cstheme="minorBidi"/>
           <w:caps w:val="0"/>
@@ -2461,7 +2455,7 @@
       <w:hyperlink w:anchor="_Toc379873566" w:history="1">
         <w:r>
           <w:rPr>
-            <w:rStyle w:val="Hyperlink"/>
+            <w:rStyle w:val="Hyperlinkki"/>
             <w:noProof/>
           </w:rPr>
           <w:t>1 Johdanto</w:t>
@@ -2518,7 +2512,7 @@
     </w:p>
     <w:p>
       <w:pPr>
-        <w:pStyle w:val="TOC1"/>
+        <w:pStyle w:val="Sisluet1"/>
         <w:rPr>
           <w:rFonts w:asciiTheme="minorHAnsi" w:eastAsiaTheme="minorEastAsia" w:hAnsiTheme="minorHAnsi" w:cstheme="minorBidi"/>
           <w:caps w:val="0"/>
@@ -2530,7 +2524,7 @@
       <w:hyperlink w:anchor="_Toc379873567" w:history="1">
         <w:r>
           <w:rPr>
-            <w:rStyle w:val="Hyperlink"/>
+            <w:rStyle w:val="Hyperlinkki"/>
             <w:noProof/>
           </w:rPr>
           <w:t>2 PÄÄLUKU</w:t>
@@ -2587,7 +2581,7 @@
     </w:p>
     <w:p>
       <w:pPr>
-        <w:pStyle w:val="TOC2"/>
+        <w:pStyle w:val="Sisluet2"/>
         <w:rPr>
           <w:rFonts w:asciiTheme="minorHAnsi" w:eastAsiaTheme="minorEastAsia" w:hAnsiTheme="minorHAnsi" w:cstheme="minorBidi"/>
           <w:sz w:val="22"/>
@@ -2597,7 +2591,7 @@
       <w:hyperlink w:anchor="_Toc379873568" w:history="1">
         <w:r>
           <w:rPr>
-            <w:rStyle w:val="Hyperlink"/>
+            <w:rStyle w:val="Hyperlinkki"/>
           </w:rPr>
           <w:t>2.1 Ensimmäinen väliotsikko</w:t>
         </w:r>
@@ -2646,7 +2640,7 @@
     </w:p>
     <w:p>
       <w:pPr>
-        <w:pStyle w:val="TOC2"/>
+        <w:pStyle w:val="Sisluet2"/>
         <w:rPr>
           <w:rFonts w:asciiTheme="minorHAnsi" w:eastAsiaTheme="minorEastAsia" w:hAnsiTheme="minorHAnsi" w:cstheme="minorBidi"/>
           <w:sz w:val="22"/>
@@ -2656,7 +2650,7 @@
       <w:hyperlink w:anchor="_Toc379873569" w:history="1">
         <w:r>
           <w:rPr>
-            <w:rStyle w:val="Hyperlink"/>
+            <w:rStyle w:val="Hyperlinkki"/>
           </w:rPr>
           <w:t>2.2 Toinen väliotsikko</w:t>
         </w:r>
@@ -2705,7 +2699,7 @@
     </w:p>
     <w:p>
       <w:pPr>
-        <w:pStyle w:val="TOC3"/>
+        <w:pStyle w:val="Sisluet3"/>
         <w:rPr>
           <w:rFonts w:asciiTheme="minorHAnsi" w:eastAsiaTheme="minorEastAsia" w:hAnsiTheme="minorHAnsi" w:cstheme="minorBidi"/>
           <w:sz w:val="22"/>
@@ -2715,7 +2709,7 @@
       <w:hyperlink w:anchor="_Toc379873570" w:history="1">
         <w:r>
           <w:rPr>
-            <w:rStyle w:val="Hyperlink"/>
+            <w:rStyle w:val="Hyperlinkki"/>
           </w:rPr>
           <w:t>2.2.1 Ensimmäinen alaotsikko</w:t>
         </w:r>
@@ -2764,7 +2758,7 @@
     </w:p>
     <w:p>
       <w:pPr>
-        <w:pStyle w:val="TOC3"/>
+        <w:pStyle w:val="Sisluet3"/>
         <w:rPr>
           <w:rFonts w:asciiTheme="minorHAnsi" w:eastAsiaTheme="minorEastAsia" w:hAnsiTheme="minorHAnsi" w:cstheme="minorBidi"/>
           <w:sz w:val="22"/>
@@ -2774,7 +2768,7 @@
       <w:hyperlink w:anchor="_Toc379873571" w:history="1">
         <w:r>
           <w:rPr>
-            <w:rStyle w:val="Hyperlink"/>
+            <w:rStyle w:val="Hyperlinkki"/>
           </w:rPr>
           <w:t>2.2.2 Toinen alaotsikko</w:t>
         </w:r>
@@ -2823,7 +2817,7 @@
     </w:p>
     <w:p>
       <w:pPr>
-        <w:pStyle w:val="TOC1"/>
+        <w:pStyle w:val="Sisluet1"/>
         <w:rPr>
           <w:rFonts w:asciiTheme="minorHAnsi" w:eastAsiaTheme="minorEastAsia" w:hAnsiTheme="minorHAnsi" w:cstheme="minorBidi"/>
           <w:caps w:val="0"/>
@@ -2835,7 +2829,7 @@
       <w:hyperlink w:anchor="_Toc379873572" w:history="1">
         <w:r>
           <w:rPr>
-            <w:rStyle w:val="Hyperlink"/>
+            <w:rStyle w:val="Hyperlinkki"/>
             <w:noProof/>
           </w:rPr>
           <w:t>3 PÄÄLUKU</w:t>
@@ -2892,7 +2886,7 @@
     </w:p>
     <w:p>
       <w:pPr>
-        <w:pStyle w:val="TOC2"/>
+        <w:pStyle w:val="Sisluet2"/>
         <w:rPr>
           <w:rFonts w:asciiTheme="minorHAnsi" w:eastAsiaTheme="minorEastAsia" w:hAnsiTheme="minorHAnsi" w:cstheme="minorBidi"/>
           <w:sz w:val="22"/>
@@ -2902,7 +2896,7 @@
       <w:hyperlink w:anchor="_Toc379873573" w:history="1">
         <w:r>
           <w:rPr>
-            <w:rStyle w:val="Hyperlink"/>
+            <w:rStyle w:val="Hyperlinkki"/>
           </w:rPr>
           <w:t>3.1 Taulukot</w:t>
         </w:r>
@@ -2951,7 +2945,7 @@
     </w:p>
     <w:p>
       <w:pPr>
-        <w:pStyle w:val="TOC2"/>
+        <w:pStyle w:val="Sisluet2"/>
         <w:rPr>
           <w:rFonts w:asciiTheme="minorHAnsi" w:eastAsiaTheme="minorEastAsia" w:hAnsiTheme="minorHAnsi" w:cstheme="minorBidi"/>
           <w:sz w:val="22"/>
@@ -2961,7 +2955,7 @@
       <w:hyperlink w:anchor="_Toc379873574" w:history="1">
         <w:r>
           <w:rPr>
-            <w:rStyle w:val="Hyperlink"/>
+            <w:rStyle w:val="Hyperlinkki"/>
           </w:rPr>
           <w:t>3.2 Kuvat</w:t>
         </w:r>
@@ -3010,7 +3004,7 @@
     </w:p>
     <w:p>
       <w:pPr>
-        <w:pStyle w:val="TOC2"/>
+        <w:pStyle w:val="Sisluet2"/>
         <w:rPr>
           <w:rFonts w:asciiTheme="minorHAnsi" w:eastAsiaTheme="minorEastAsia" w:hAnsiTheme="minorHAnsi" w:cstheme="minorBidi"/>
           <w:sz w:val="22"/>
@@ -3020,7 +3014,7 @@
       <w:hyperlink w:anchor="_Toc379873575" w:history="1">
         <w:r>
           <w:rPr>
-            <w:rStyle w:val="Hyperlink"/>
+            <w:rStyle w:val="Hyperlinkki"/>
           </w:rPr>
           <w:t>3.3 Kaavat</w:t>
         </w:r>
@@ -3069,7 +3063,7 @@
     </w:p>
     <w:p>
       <w:pPr>
-        <w:pStyle w:val="TOC1"/>
+        <w:pStyle w:val="Sisluet1"/>
         <w:rPr>
           <w:rFonts w:asciiTheme="minorHAnsi" w:eastAsiaTheme="minorEastAsia" w:hAnsiTheme="minorHAnsi" w:cstheme="minorBidi"/>
           <w:caps w:val="0"/>
@@ -3081,7 +3075,7 @@
       <w:hyperlink w:anchor="_Toc379873576" w:history="1">
         <w:r>
           <w:rPr>
-            <w:rStyle w:val="Hyperlink"/>
+            <w:rStyle w:val="Hyperlinkki"/>
             <w:noProof/>
           </w:rPr>
           <w:t>4 PÄÄLUKU</w:t>
@@ -3138,7 +3132,7 @@
     </w:p>
     <w:p>
       <w:pPr>
-        <w:pStyle w:val="TOC1"/>
+        <w:pStyle w:val="Sisluet1"/>
         <w:rPr>
           <w:rFonts w:asciiTheme="minorHAnsi" w:eastAsiaTheme="minorEastAsia" w:hAnsiTheme="minorHAnsi" w:cstheme="minorBidi"/>
           <w:caps w:val="0"/>
@@ -3150,7 +3144,7 @@
       <w:hyperlink w:anchor="_Toc379873577" w:history="1">
         <w:r>
           <w:rPr>
-            <w:rStyle w:val="Hyperlink"/>
+            <w:rStyle w:val="Hyperlinkki"/>
             <w:noProof/>
           </w:rPr>
           <w:t>5 yhteenveto</w:t>
@@ -3207,7 +3201,7 @@
     </w:p>
     <w:p>
       <w:pPr>
-        <w:pStyle w:val="TOC1"/>
+        <w:pStyle w:val="Sisluet1"/>
         <w:rPr>
           <w:rFonts w:asciiTheme="minorHAnsi" w:eastAsiaTheme="minorEastAsia" w:hAnsiTheme="minorHAnsi" w:cstheme="minorBidi"/>
           <w:caps w:val="0"/>
@@ -3219,7 +3213,7 @@
       <w:hyperlink w:anchor="_Toc379873578" w:history="1">
         <w:r>
           <w:rPr>
-            <w:rStyle w:val="Hyperlink"/>
+            <w:rStyle w:val="Hyperlinkki"/>
             <w:noProof/>
           </w:rPr>
           <w:t>LÄHteet</w:t>
@@ -3276,7 +3270,7 @@
     </w:p>
     <w:p>
       <w:pPr>
-        <w:pStyle w:val="TOC1"/>
+        <w:pStyle w:val="Sisluet1"/>
         <w:rPr>
           <w:rFonts w:asciiTheme="minorHAnsi" w:eastAsiaTheme="minorEastAsia" w:hAnsiTheme="minorHAnsi" w:cstheme="minorBidi"/>
           <w:caps w:val="0"/>
@@ -3288,7 +3282,7 @@
       <w:hyperlink w:anchor="_Toc379873579" w:history="1">
         <w:r>
           <w:rPr>
-            <w:rStyle w:val="Hyperlink"/>
+            <w:rStyle w:val="Hyperlinkki"/>
             <w:noProof/>
           </w:rPr>
           <w:t>LIITTEET</w:t>
@@ -3358,7 +3352,7 @@
     </w:p>
     <w:p>
       <w:pPr>
-        <w:pStyle w:val="Title"/>
+        <w:pStyle w:val="Otsikko"/>
       </w:pPr>
       <w:bookmarkStart w:id="4" w:name="_Toc379873565"/>
       <w:r>
@@ -3391,7 +3385,7 @@
     </w:p>
     <w:p>
       <w:pPr>
-        <w:pStyle w:val="Heading1"/>
+        <w:pStyle w:val="Otsikko1"/>
       </w:pPr>
       <w:bookmarkStart w:id="5" w:name="_Toc379873566"/>
       <w:r>
@@ -3446,7 +3440,7 @@
     </w:p>
     <w:p>
       <w:pPr>
-        <w:pStyle w:val="ListParagraph"/>
+        <w:pStyle w:val="Luettelokappale"/>
         <w:numPr>
           <w:ilvl w:val="0"/>
           <w:numId w:val="12"/>
@@ -3464,7 +3458,7 @@
     </w:p>
     <w:p>
       <w:pPr>
-        <w:pStyle w:val="ListParagraph"/>
+        <w:pStyle w:val="Luettelokappale"/>
         <w:numPr>
           <w:ilvl w:val="0"/>
           <w:numId w:val="12"/>
@@ -3482,7 +3476,7 @@
     </w:p>
     <w:p>
       <w:pPr>
-        <w:pStyle w:val="ListParagraph"/>
+        <w:pStyle w:val="Luettelokappale"/>
         <w:numPr>
           <w:ilvl w:val="0"/>
           <w:numId w:val="12"/>
@@ -3500,7 +3494,7 @@
     </w:p>
     <w:p>
       <w:pPr>
-        <w:pStyle w:val="ListParagraph"/>
+        <w:pStyle w:val="Luettelokappale"/>
         <w:numPr>
           <w:ilvl w:val="0"/>
           <w:numId w:val="12"/>
@@ -3518,7 +3512,7 @@
     </w:p>
     <w:p>
       <w:pPr>
-        <w:pStyle w:val="ListParagraph"/>
+        <w:pStyle w:val="Luettelokappale"/>
         <w:numPr>
           <w:ilvl w:val="0"/>
           <w:numId w:val="12"/>
@@ -3536,7 +3530,7 @@
     </w:p>
     <w:p>
       <w:pPr>
-        <w:pStyle w:val="ListParagraph"/>
+        <w:pStyle w:val="Luettelokappale"/>
         <w:numPr>
           <w:ilvl w:val="0"/>
           <w:numId w:val="12"/>
@@ -3554,7 +3548,7 @@
     </w:p>
     <w:p>
       <w:pPr>
-        <w:pStyle w:val="ListParagraph"/>
+        <w:pStyle w:val="Luettelokappale"/>
         <w:numPr>
           <w:ilvl w:val="0"/>
           <w:numId w:val="12"/>
@@ -3585,7 +3579,13 @@
     </w:p>
     <w:p>
       <w:r>
-        <w:t>Lohkoketjutekniikka sai alkunsa vuonna 200X, kun Satoshi Nakamoto kirjoitti paperin, jossa hän ehdotti tietomallin puolueettoman valuutan luomisesta.</w:t>
+        <w:t>Lohkoketjutekniikka sai alkunsa vuonna 200</w:t>
+      </w:r>
+      <w:r>
+        <w:t>9</w:t>
+      </w:r>
+      <w:r>
+        <w:t>, kun Satoshi Nakamoto kirjoitti paperin, jossa hän ehdotti tietomallin puolueettoman valuutan luomisesta.</w:t>
       </w:r>
       <w:r>
         <w:t xml:space="preserve"> Nykyään valuutta liikkuu pankin tai muun laitoksen kautta. Bitcoinin idea oli luoda valuutta josta ei ole vastuussa kukaan keskitetty taho, jossa maksajan ei tarvitse luottaa ken</w:t>
@@ -3605,7 +3605,13 @@
         <w:t>n</w:t>
       </w:r>
       <w:r>
-        <w:t xml:space="preserve">, jota kutsutaan lohkoketjuksi. Kukaan yksi yritys tai yksi taho ei ole vastuussa Bitcoin-maksuista.. Kukin maksutapahtuma lähetetään </w:t>
+        <w:t>, jota kutsutaan lohkoketjuksi. Kukaan yksi yritys tai yksi taho ei o</w:t>
+      </w:r>
+      <w:r>
+        <w:t>le vastuussa Bitcoin-maksuista.</w:t>
+      </w:r>
+      <w:r>
+        <w:t xml:space="preserve"> Kukin maksutapahtuma lähetetään </w:t>
       </w:r>
       <w:r>
         <w:t>vertais</w:t>
@@ -3630,13 +3636,7 @@
         <w:t>joka vaatii paljon laskentatehoa. Järjestelmän huijaaminen vaatisi hyökkääjältä enemmän laskentatehoa kuin</w:t>
       </w:r>
       <w:r>
-        <w:t xml:space="preserve"> mitä on kaikkilla </w:t>
-      </w:r>
-      <w:r>
-        <w:t>verkossa</w:t>
-      </w:r>
-      <w:r>
-        <w:t xml:space="preserve"> olevilla rehellisillä osallisilla</w:t>
+        <w:t xml:space="preserve"> mitä on kaikkilla verkossa olevilla rehellisillä osallisilla</w:t>
       </w:r>
       <w:r>
         <w:t>.</w:t>
@@ -3677,10 +3677,16 @@
     </w:p>
     <w:p>
       <w:r>
-        <w:t>Bitcoin tekniikka herätti maailmalla mielenkiintoa. Lohkoketjutekniikalle keksittiin laajempia sovelluksia kuin vain valuutta.</w:t>
-      </w:r>
-      <w:r>
-        <w:t xml:space="preserve"> Nakamoto pohti hajautettua valuuttaa suunnitellessaan, että olisi suunnitellut laajan hajautetun ohjelmointikielen lohkoketjuille</w:t>
+        <w:t>Bitcoin</w:t>
+      </w:r>
+      <w:r>
+        <w:t>in</w:t>
+      </w:r>
+      <w:r>
+        <w:t xml:space="preserve"> tekniikka herätti maailmalla mielenkiintoa. </w:t>
+      </w:r>
+      <w:r>
+        <w:t>Nakamoto pohti hajautettua valuuttaa suunnitellessaan, että olisi suunnitellut laajan hajautetun ohjelmointikielen lohkoketjuille</w:t>
       </w:r>
       <w:r>
         <w:t>, mutta päättikin tehdä yksinkertaisemman järjestelmän, sillä ymmärsi tekniikan olevan kokeellinen ja haastava luonteeltaan</w:t>
@@ -3696,67 +3702,74 @@
       </w:r>
       <w:r>
         <w:t xml:space="preserve"> </w:t>
+      </w:r>
+    </w:p>
+    <w:p>
+      <w:r>
+        <w:t>Siitä Vitalik Buterin keksi tehdä Ethereumin, ohjelmointikielen ja sovellusalustan, jonka sovellukset pyörivät lohkoketjussa (</w:t>
+      </w:r>
+      <w:r>
+        <w:t>3.</w:t>
+      </w:r>
+      <w:r>
+        <w:t>)</w:t>
+      </w:r>
+      <w:r>
+        <w:t xml:space="preserve"> </w:t>
+      </w:r>
+      <w:r>
+        <w:rPr>
+          <w:color w:val="00B050"/>
+        </w:rPr>
+        <w:t>Kenties joku parempi lähde tähän. Ehkä se alkuperäinen Buterinin paperi?</w:t>
+      </w:r>
+    </w:p>
+    <w:p>
+      <w:r>
+        <w:t>Klassiset autot ovat arvokkaita. Niistä voidaan käydä satojen tuhansien (miljoonien?) eurojen kauppoja</w:t>
+      </w:r>
+      <w:r>
+        <w:t>. Autoharrastajat kokevat, että autot ovat maansa kulttuurille merkityksellisiä, sillä kussakin klassisessa autossa on viitteitä aikansa kulttuurista.</w:t>
+      </w:r>
+    </w:p>
+    <w:p>
+      <w:r>
+        <w:t xml:space="preserve">Klassiset autot liittyvät myös liikennöinnin alaan. Liikennöinnin alallakin on paljon tulevaisuuden sovelluksia, joissa voitaisiin hyödyntää lohkoketjuja. </w:t>
+      </w:r>
+    </w:p>
+    <w:p>
+      <w:r>
+        <w:t>Autoja huoltaessa huoltotietojen tallennus olisi haviteltava ominaisuus. Sekä tavallisille autoille, että klassisille autoille. Tavallisilla autoilla huoltotietoja voivat hyödyntää vakuutusyhtiöt, sekä auton omistaja, jotta pysyisi ajan tasalla auton kunnosta ja muistaisi huoltotoimenpiteet.</w:t>
+      </w:r>
+    </w:p>
+    <w:p>
+      <w:r>
+        <w:t xml:space="preserve">Klassisia autoja on huollettava, sillä ne voivat olla kymmeniä vuosia vanhoja, ja osat kuluvat väistämättä ajaessa. </w:t>
+      </w:r>
+      <w:r>
+        <w:t xml:space="preserve">Lohkoketjuun tallennettua tietoa on vaikea </w:t>
+      </w:r>
+      <w:r>
+        <w:lastRenderedPageBreak/>
+        <w:t>muokata jälkeenpäin. Jos klassisen auton huoltotiedot, käyttötilastot (kilometrimittari) tallennettaisiin lohkoketjuun, auton omistaja voisi vakuuttaa huutokaupoissa ostajan autonsa arvosta.</w:t>
+      </w:r>
+    </w:p>
+    <w:p>
+      <w:r>
+        <w:t>Työssä pohditaan liiketoimintamalli ja käyttötapaukset lohkoketjutekniikkaa hyödyntävälle sovellukselle.</w:t>
+      </w:r>
+      <w:r>
+        <w:t xml:space="preserve"> Tavoite oli luoda Ethereum-lohkoketjuun älykäs sopimus, jota voitaisiin hyödyntää klassisen auton elinkaaren seurantaan. Toinen osa työtä oli luoda web-käyttöliittymä jolla lohkoketjuun tehtäviä merkintöjä voi tehdä ja tarkastella. Tässä työssä raport</w:t>
       </w:r>
       <w:bookmarkStart w:id="6" w:name="_GoBack"/>
       <w:bookmarkEnd w:id="6"/>
-    </w:p>
-    <w:p>
-      <w:r>
-        <w:t>Siitä Vitalik Buterin keksi tehdä Ethereumin, ohjelmointikielen ja sovellusalustan, jonka sovellukset pyörivät lohkoketjussa (</w:t>
-      </w:r>
-      <w:r>
-        <w:t>3.</w:t>
-      </w:r>
-      <w:r>
-        <w:t>)</w:t>
-      </w:r>
-      <w:r>
-        <w:t xml:space="preserve"> </w:t>
-      </w:r>
-      <w:r>
-        <w:rPr>
-          <w:color w:val="00B050"/>
-        </w:rPr>
-        <w:t>Kenties joku parempi lähde tähän. Ehkä se alkuperäinen Buterinin paperi?</w:t>
-      </w:r>
-    </w:p>
-    <w:p>
-      <w:r>
-        <w:t>Klassiset autot ovat arvokkaita. Niistä voidaan käydä satojen tuhansien (miljoonien?) eurojen kauppoja</w:t>
-      </w:r>
-      <w:r>
-        <w:t>. Autoharrastajat kokevat, että autot ovat maansa kulttuurille merkityksellisiä, sillä kussakin klassisessa autossa on viitteitä aikansa kulttuurista.</w:t>
-      </w:r>
-    </w:p>
-    <w:p>
-      <w:r>
-        <w:t xml:space="preserve">Klassiset autot liittyvät myös liikennöinnin alaan. Liikennöinnin alallakin on paljon tulevaisuuden sovelluksia, joissa voitaisiin hyödyntää lohkoketjuja. </w:t>
-      </w:r>
-    </w:p>
-    <w:p>
-      <w:r>
-        <w:t>Autoja huoltaessa huoltotietojen tallennus olisi haviteltava ominaisuus. Sekä tavallisille autoille, että klassisille autoille. Tavallisilla autoilla huoltotietoja voivat hyödyntää vakuutusyhtiöt, sekä auton omistaja, jotta pysyisi ajan tasalla auton kunnosta ja muistaisi huoltotoimenpiteet.</w:t>
-      </w:r>
-    </w:p>
-    <w:p>
-      <w:r>
-        <w:lastRenderedPageBreak/>
-        <w:t xml:space="preserve">Klassisia autoja on huollettava, sillä ne voivat olla kymmeniä vuosia vanhoja, ja osat kuluvat väistämättä ajaessa. </w:t>
-      </w:r>
-      <w:r>
-        <w:t xml:space="preserve">Lohkoketjuun tallennettua tietoa on vaikea muokata jälkeenpäin. Jos klassisen auton huoltotiedot, käyttötilastot (kilometrimittari) tallennettaisiin lohkoketjuun, auton omistaja voisi vakuuttaa huutokaupoissa </w:t>
-      </w:r>
-      <w:r>
-        <w:t>ostajan</w:t>
-      </w:r>
-      <w:r>
-        <w:t xml:space="preserve"> autonsa arvosta.</w:t>
-      </w:r>
-    </w:p>
-    <w:p/>
-    <w:p>
-      <w:pPr>
-        <w:pStyle w:val="Heading1"/>
+      <w:r>
+        <w:t xml:space="preserve">oidaan työn suunnittelusta, totetuksesta ja lopputuloksesta. </w:t>
+      </w:r>
+    </w:p>
+    <w:p>
+      <w:pPr>
+        <w:pStyle w:val="Otsikko1"/>
       </w:pPr>
       <w:bookmarkStart w:id="7" w:name="_Toc379873567"/>
       <w:r>
@@ -3819,7 +3832,7 @@
     </w:p>
     <w:p>
       <w:pPr>
-        <w:pStyle w:val="Heading2"/>
+        <w:pStyle w:val="Otsikko2"/>
       </w:pPr>
       <w:bookmarkStart w:id="8" w:name="_Toc379873568"/>
       <w:r>
@@ -3902,7 +3915,7 @@
     </w:p>
     <w:p>
       <w:pPr>
-        <w:pStyle w:val="Heading2"/>
+        <w:pStyle w:val="Otsikko2"/>
       </w:pPr>
       <w:bookmarkStart w:id="9" w:name="_Toc379873569"/>
       <w:r>
@@ -3920,7 +3933,7 @@
     </w:p>
     <w:p>
       <w:pPr>
-        <w:pStyle w:val="ListParagraph"/>
+        <w:pStyle w:val="Luettelokappale"/>
         <w:numPr>
           <w:ilvl w:val="0"/>
           <w:numId w:val="7"/>
@@ -3938,7 +3951,7 @@
     </w:p>
     <w:p>
       <w:pPr>
-        <w:pStyle w:val="ListParagraph"/>
+        <w:pStyle w:val="Luettelokappale"/>
         <w:numPr>
           <w:ilvl w:val="0"/>
           <w:numId w:val="7"/>
@@ -3956,7 +3969,7 @@
     </w:p>
     <w:p>
       <w:pPr>
-        <w:pStyle w:val="ListParagraph"/>
+        <w:pStyle w:val="Luettelokappale"/>
         <w:numPr>
           <w:ilvl w:val="0"/>
           <w:numId w:val="7"/>
@@ -3977,7 +3990,7 @@
     </w:p>
     <w:p>
       <w:pPr>
-        <w:pStyle w:val="Heading3"/>
+        <w:pStyle w:val="Otsikko3"/>
       </w:pPr>
       <w:bookmarkStart w:id="10" w:name="_Toc379873570"/>
       <w:r>
@@ -3999,7 +4012,7 @@
     </w:p>
     <w:p>
       <w:pPr>
-        <w:pStyle w:val="Heading3"/>
+        <w:pStyle w:val="Otsikko3"/>
       </w:pPr>
       <w:bookmarkStart w:id="11" w:name="_Toc379873571"/>
       <w:r>
@@ -4047,7 +4060,7 @@
     </w:p>
     <w:p>
       <w:pPr>
-        <w:pStyle w:val="Heading1"/>
+        <w:pStyle w:val="Otsikko1"/>
       </w:pPr>
       <w:bookmarkStart w:id="12" w:name="_Toc379873572"/>
       <w:r>
@@ -4076,7 +4089,7 @@
     </w:p>
     <w:p>
       <w:pPr>
-        <w:pStyle w:val="Heading2"/>
+        <w:pStyle w:val="Otsikko2"/>
       </w:pPr>
       <w:bookmarkStart w:id="13" w:name="_Toc379873573"/>
       <w:r>
@@ -4103,7 +4116,7 @@
     <w:p/>
     <w:p>
       <w:pPr>
-        <w:pStyle w:val="Caption"/>
+        <w:pStyle w:val="Kuvaotsikko"/>
       </w:pPr>
       <w:r>
         <w:lastRenderedPageBreak/>
@@ -4146,7 +4159,7 @@
     </w:p>
     <w:tbl>
       <w:tblPr>
-        <w:tblStyle w:val="TableGrid"/>
+        <w:tblStyle w:val="TaulukkoRuudukko"/>
         <w:tblW w:w="0" w:type="auto"/>
         <w:tblInd w:w="108" w:type="dxa"/>
         <w:tblLayout w:type="fixed"/>
@@ -4471,7 +4484,7 @@
     </w:p>
     <w:p>
       <w:pPr>
-        <w:pStyle w:val="Heading2"/>
+        <w:pStyle w:val="Otsikko2"/>
       </w:pPr>
       <w:bookmarkStart w:id="14" w:name="_Toc379873574"/>
       <w:r>
@@ -4504,7 +4517,6 @@
       <w:r>
         <w:rPr>
           <w:noProof/>
-          <w:lang w:val="en-GB" w:eastAsia="en-GB"/>
         </w:rPr>
         <w:drawing>
           <wp:inline distT="0" distB="0" distL="0" distR="0" wp14:anchorId="009FF443" wp14:editId="136A51B6">
@@ -4555,7 +4567,7 @@
     </w:p>
     <w:p>
       <w:pPr>
-        <w:pStyle w:val="Caption"/>
+        <w:pStyle w:val="Kuvaotsikko"/>
       </w:pPr>
       <w:r>
         <w:t xml:space="preserve">KUVA </w:t>
@@ -4577,7 +4589,7 @@
     </w:p>
     <w:p>
       <w:pPr>
-        <w:pStyle w:val="Heading2"/>
+        <w:pStyle w:val="Otsikko2"/>
       </w:pPr>
       <w:bookmarkStart w:id="15" w:name="_Toc379873575"/>
       <w:r>
@@ -4705,7 +4717,7 @@
     </w:p>
     <w:p>
       <w:pPr>
-        <w:pStyle w:val="Heading1"/>
+        <w:pStyle w:val="Otsikko1"/>
       </w:pPr>
       <w:bookmarkStart w:id="16" w:name="_Toc379873576"/>
       <w:r>
@@ -4771,7 +4783,7 @@
     </w:p>
     <w:p>
       <w:pPr>
-        <w:pStyle w:val="ListParagraph"/>
+        <w:pStyle w:val="Luettelokappale"/>
         <w:numPr>
           <w:ilvl w:val="0"/>
           <w:numId w:val="8"/>
@@ -4798,7 +4810,7 @@
     </w:p>
     <w:p>
       <w:pPr>
-        <w:pStyle w:val="ListParagraph"/>
+        <w:pStyle w:val="Luettelokappale"/>
         <w:numPr>
           <w:ilvl w:val="0"/>
           <w:numId w:val="8"/>
@@ -4823,7 +4835,7 @@
     </w:p>
     <w:p>
       <w:pPr>
-        <w:pStyle w:val="ListParagraph"/>
+        <w:pStyle w:val="Luettelokappale"/>
         <w:numPr>
           <w:ilvl w:val="0"/>
           <w:numId w:val="8"/>
@@ -4851,7 +4863,7 @@
     </w:p>
     <w:p>
       <w:pPr>
-        <w:pStyle w:val="Heading1"/>
+        <w:pStyle w:val="Otsikko1"/>
       </w:pPr>
       <w:bookmarkStart w:id="17" w:name="_Toc379873577"/>
       <w:r>
@@ -4898,7 +4910,7 @@
     </w:p>
     <w:p>
       <w:pPr>
-        <w:pStyle w:val="Title"/>
+        <w:pStyle w:val="Otsikko"/>
       </w:pPr>
       <w:bookmarkStart w:id="18" w:name="_Toc379873578"/>
       <w:r>
@@ -4912,7 +4924,7 @@
     </w:p>
     <w:p>
       <w:pPr>
-        <w:pStyle w:val="ListParagraph"/>
+        <w:pStyle w:val="Luettelokappale"/>
         <w:numPr>
           <w:ilvl w:val="0"/>
           <w:numId w:val="11"/>
@@ -4922,7 +4934,7 @@
       <w:hyperlink r:id="rId15" w:history="1">
         <w:r>
           <w:rPr>
-            <w:rStyle w:val="Hyperlink"/>
+            <w:rStyle w:val="Hyperlinkki"/>
           </w:rPr>
           <w:t>https://bitcoin.org/bitcoin.pdf</w:t>
         </w:r>
@@ -4933,7 +4945,7 @@
     </w:p>
     <w:p>
       <w:pPr>
-        <w:pStyle w:val="ListParagraph"/>
+        <w:pStyle w:val="Luettelokappale"/>
         <w:numPr>
           <w:ilvl w:val="0"/>
           <w:numId w:val="11"/>
@@ -4942,7 +4954,7 @@
       <w:hyperlink r:id="rId16" w:history="1">
         <w:r>
           <w:rPr>
-            <w:rStyle w:val="Hyperlink"/>
+            <w:rStyle w:val="Hyperlinkki"/>
           </w:rPr>
           <w:t>https://www.youtube.com/watch?v=3PdO7zVqOwc</w:t>
         </w:r>
@@ -4953,7 +4965,7 @@
     </w:p>
     <w:p>
       <w:pPr>
-        <w:pStyle w:val="ListParagraph"/>
+        <w:pStyle w:val="Luettelokappale"/>
         <w:numPr>
           <w:ilvl w:val="0"/>
           <w:numId w:val="11"/>
@@ -4962,7 +4974,7 @@
       <w:hyperlink r:id="rId17" w:history="1">
         <w:r>
           <w:rPr>
-            <w:rStyle w:val="Hyperlink"/>
+            <w:rStyle w:val="Hyperlinkki"/>
           </w:rPr>
           <w:t>http://futurethinkers.org/vitalik-buterin-ethereum-decentralized-future/</w:t>
         </w:r>
@@ -4982,7 +4994,7 @@
     <w:p/>
     <w:p>
       <w:pPr>
-        <w:pStyle w:val="Title"/>
+        <w:pStyle w:val="Otsikko"/>
       </w:pPr>
       <w:bookmarkStart w:id="19" w:name="_Toc379873579"/>
       <w:r>
@@ -5096,7 +5108,7 @@
       <w:hyperlink r:id="rId20" w:history="1">
         <w:r>
           <w:rPr>
-            <w:rStyle w:val="Hyperlink"/>
+            <w:rStyle w:val="Hyperlinkki"/>
           </w:rPr>
           <w:t>Janne.Kumpuoja@oamk.fi</w:t>
         </w:r>
@@ -5361,7 +5373,7 @@
 </file>
 
 <file path=word/endnotes.xml><?xml version="1.0" encoding="utf-8"?>
-<w:endnotes xmlns:wpc="http://schemas.microsoft.com/office/word/2010/wordprocessingCanvas" xmlns:cx="http://schemas.microsoft.com/office/drawing/2014/chartex" xmlns:cx1="http://schemas.microsoft.com/office/drawing/2015/9/8/chartex" xmlns:cx2="http://schemas.microsoft.com/office/drawing/2015/10/21/chartex" xmlns:cx3="http://schemas.microsoft.com/office/drawing/2016/5/9/chartex" xmlns:cx4="http://schemas.microsoft.com/office/drawing/2016/5/10/chartex" xmlns:cx5="http://schemas.microsoft.com/office/drawing/2016/5/11/chartex" xmlns:mc="http://schemas.openxmlformats.org/markup-compatibility/2006" xmlns:o="urn:schemas-microsoft-com:office:office" xmlns:r="http://schemas.openxmlformats.org/officeDocument/2006/relationships" xmlns:m="http://schemas.openxmlformats.org/officeDocument/2006/math" xmlns:v="urn:schemas-microsoft-com:vml" xmlns:wp14="http://schemas.microsoft.com/office/word/2010/wordprocessingDrawing" xmlns:wp="http://schemas.openxmlformats.org/drawingml/2006/wordprocessingDrawing" xmlns:w10="urn:schemas-microsoft-com:office:word" xmlns:w="http://schemas.openxmlformats.org/wordprocessingml/2006/main" xmlns:w14="http://schemas.microsoft.com/office/word/2010/wordml" xmlns:w15="http://schemas.microsoft.com/office/word/2012/wordml" xmlns:w16se="http://schemas.microsoft.com/office/word/2015/wordml/symex" xmlns:wpg="http://schemas.microsoft.com/office/word/2010/wordprocessingGroup" xmlns:wpi="http://schemas.microsoft.com/office/word/2010/wordprocessingInk" xmlns:wne="http://schemas.microsoft.com/office/word/2006/wordml" xmlns:wps="http://schemas.microsoft.com/office/word/2010/wordprocessingShape" mc:Ignorable="w14 w15 w16se wp14">
+<w:endnotes xmlns:wpc="http://schemas.microsoft.com/office/word/2010/wordprocessingCanvas" xmlns:cx="http://schemas.microsoft.com/office/drawing/2014/chartex" xmlns:cx1="http://schemas.microsoft.com/office/drawing/2015/9/8/chartex" xmlns:cx2="http://schemas.microsoft.com/office/drawing/2015/10/21/chartex" xmlns:mc="http://schemas.openxmlformats.org/markup-compatibility/2006" xmlns:o="urn:schemas-microsoft-com:office:office" xmlns:r="http://schemas.openxmlformats.org/officeDocument/2006/relationships" xmlns:m="http://schemas.openxmlformats.org/officeDocument/2006/math" xmlns:v="urn:schemas-microsoft-com:vml" xmlns:wp14="http://schemas.microsoft.com/office/word/2010/wordprocessingDrawing" xmlns:wp="http://schemas.openxmlformats.org/drawingml/2006/wordprocessingDrawing" xmlns:w10="urn:schemas-microsoft-com:office:word" xmlns:w="http://schemas.openxmlformats.org/wordprocessingml/2006/main" xmlns:w14="http://schemas.microsoft.com/office/word/2010/wordml" xmlns:w15="http://schemas.microsoft.com/office/word/2012/wordml" xmlns:w16se="http://schemas.microsoft.com/office/word/2015/wordml/symex" xmlns:wpg="http://schemas.microsoft.com/office/word/2010/wordprocessingGroup" xmlns:wpi="http://schemas.microsoft.com/office/word/2010/wordprocessingInk" xmlns:wne="http://schemas.microsoft.com/office/word/2006/wordml" xmlns:wps="http://schemas.microsoft.com/office/word/2010/wordprocessingShape" mc:Ignorable="w14 w15 w16se wp14">
   <w:endnote w:type="separator" w:id="-1">
     <w:p>
       <w:r>
@@ -5380,10 +5392,10 @@
 </file>
 
 <file path=word/footer1.xml><?xml version="1.0" encoding="utf-8"?>
-<w:ftr xmlns:wpc="http://schemas.microsoft.com/office/word/2010/wordprocessingCanvas" xmlns:cx="http://schemas.microsoft.com/office/drawing/2014/chartex" xmlns:cx1="http://schemas.microsoft.com/office/drawing/2015/9/8/chartex" xmlns:cx2="http://schemas.microsoft.com/office/drawing/2015/10/21/chartex" xmlns:cx3="http://schemas.microsoft.com/office/drawing/2016/5/9/chartex" xmlns:cx4="http://schemas.microsoft.com/office/drawing/2016/5/10/chartex" xmlns:cx5="http://schemas.microsoft.com/office/drawing/2016/5/11/chartex" xmlns:mc="http://schemas.openxmlformats.org/markup-compatibility/2006" xmlns:o="urn:schemas-microsoft-com:office:office" xmlns:r="http://schemas.openxmlformats.org/officeDocument/2006/relationships" xmlns:m="http://schemas.openxmlformats.org/officeDocument/2006/math" xmlns:v="urn:schemas-microsoft-com:vml" xmlns:wp14="http://schemas.microsoft.com/office/word/2010/wordprocessingDrawing" xmlns:wp="http://schemas.openxmlformats.org/drawingml/2006/wordprocessingDrawing" xmlns:w10="urn:schemas-microsoft-com:office:word" xmlns:w="http://schemas.openxmlformats.org/wordprocessingml/2006/main" xmlns:w14="http://schemas.microsoft.com/office/word/2010/wordml" xmlns:w15="http://schemas.microsoft.com/office/word/2012/wordml" xmlns:w16se="http://schemas.microsoft.com/office/word/2015/wordml/symex" xmlns:wpg="http://schemas.microsoft.com/office/word/2010/wordprocessingGroup" xmlns:wpi="http://schemas.microsoft.com/office/word/2010/wordprocessingInk" xmlns:wne="http://schemas.microsoft.com/office/word/2006/wordml" xmlns:wps="http://schemas.microsoft.com/office/word/2010/wordprocessingShape" mc:Ignorable="w14 w15 w16se wp14">
+<w:ftr xmlns:wpc="http://schemas.microsoft.com/office/word/2010/wordprocessingCanvas" xmlns:cx="http://schemas.microsoft.com/office/drawing/2014/chartex" xmlns:cx1="http://schemas.microsoft.com/office/drawing/2015/9/8/chartex" xmlns:cx2="http://schemas.microsoft.com/office/drawing/2015/10/21/chartex" xmlns:mc="http://schemas.openxmlformats.org/markup-compatibility/2006" xmlns:o="urn:schemas-microsoft-com:office:office" xmlns:r="http://schemas.openxmlformats.org/officeDocument/2006/relationships" xmlns:m="http://schemas.openxmlformats.org/officeDocument/2006/math" xmlns:v="urn:schemas-microsoft-com:vml" xmlns:wp14="http://schemas.microsoft.com/office/word/2010/wordprocessingDrawing" xmlns:wp="http://schemas.openxmlformats.org/drawingml/2006/wordprocessingDrawing" xmlns:w10="urn:schemas-microsoft-com:office:word" xmlns:w="http://schemas.openxmlformats.org/wordprocessingml/2006/main" xmlns:w14="http://schemas.microsoft.com/office/word/2010/wordml" xmlns:w15="http://schemas.microsoft.com/office/word/2012/wordml" xmlns:w16se="http://schemas.microsoft.com/office/word/2015/wordml/symex" xmlns:wpg="http://schemas.microsoft.com/office/word/2010/wordprocessingGroup" xmlns:wpi="http://schemas.microsoft.com/office/word/2010/wordprocessingInk" xmlns:wne="http://schemas.microsoft.com/office/word/2006/wordml" xmlns:wps="http://schemas.microsoft.com/office/word/2010/wordprocessingShape" mc:Ignorable="w14 w15 w16se wp14">
   <w:p>
     <w:pPr>
-      <w:pStyle w:val="Footer"/>
+      <w:pStyle w:val="Alatunniste"/>
     </w:pPr>
     <w:r>
       <w:tab/>
@@ -5414,7 +5426,7 @@
 </file>
 
 <file path=word/footnotes.xml><?xml version="1.0" encoding="utf-8"?>
-<w:footnotes xmlns:wpc="http://schemas.microsoft.com/office/word/2010/wordprocessingCanvas" xmlns:cx="http://schemas.microsoft.com/office/drawing/2014/chartex" xmlns:cx1="http://schemas.microsoft.com/office/drawing/2015/9/8/chartex" xmlns:cx2="http://schemas.microsoft.com/office/drawing/2015/10/21/chartex" xmlns:cx3="http://schemas.microsoft.com/office/drawing/2016/5/9/chartex" xmlns:cx4="http://schemas.microsoft.com/office/drawing/2016/5/10/chartex" xmlns:cx5="http://schemas.microsoft.com/office/drawing/2016/5/11/chartex" xmlns:mc="http://schemas.openxmlformats.org/markup-compatibility/2006" xmlns:o="urn:schemas-microsoft-com:office:office" xmlns:r="http://schemas.openxmlformats.org/officeDocument/2006/relationships" xmlns:m="http://schemas.openxmlformats.org/officeDocument/2006/math" xmlns:v="urn:schemas-microsoft-com:vml" xmlns:wp14="http://schemas.microsoft.com/office/word/2010/wordprocessingDrawing" xmlns:wp="http://schemas.openxmlformats.org/drawingml/2006/wordprocessingDrawing" xmlns:w10="urn:schemas-microsoft-com:office:word" xmlns:w="http://schemas.openxmlformats.org/wordprocessingml/2006/main" xmlns:w14="http://schemas.microsoft.com/office/word/2010/wordml" xmlns:w15="http://schemas.microsoft.com/office/word/2012/wordml" xmlns:w16se="http://schemas.microsoft.com/office/word/2015/wordml/symex" xmlns:wpg="http://schemas.microsoft.com/office/word/2010/wordprocessingGroup" xmlns:wpi="http://schemas.microsoft.com/office/word/2010/wordprocessingInk" xmlns:wne="http://schemas.microsoft.com/office/word/2006/wordml" xmlns:wps="http://schemas.microsoft.com/office/word/2010/wordprocessingShape" mc:Ignorable="w14 w15 w16se wp14">
+<w:footnotes xmlns:wpc="http://schemas.microsoft.com/office/word/2010/wordprocessingCanvas" xmlns:cx="http://schemas.microsoft.com/office/drawing/2014/chartex" xmlns:cx1="http://schemas.microsoft.com/office/drawing/2015/9/8/chartex" xmlns:cx2="http://schemas.microsoft.com/office/drawing/2015/10/21/chartex" xmlns:mc="http://schemas.openxmlformats.org/markup-compatibility/2006" xmlns:o="urn:schemas-microsoft-com:office:office" xmlns:r="http://schemas.openxmlformats.org/officeDocument/2006/relationships" xmlns:m="http://schemas.openxmlformats.org/officeDocument/2006/math" xmlns:v="urn:schemas-microsoft-com:vml" xmlns:wp14="http://schemas.microsoft.com/office/word/2010/wordprocessingDrawing" xmlns:wp="http://schemas.openxmlformats.org/drawingml/2006/wordprocessingDrawing" xmlns:w10="urn:schemas-microsoft-com:office:word" xmlns:w="http://schemas.openxmlformats.org/wordprocessingml/2006/main" xmlns:w14="http://schemas.microsoft.com/office/word/2010/wordml" xmlns:w15="http://schemas.microsoft.com/office/word/2012/wordml" xmlns:w16se="http://schemas.microsoft.com/office/word/2015/wordml/symex" xmlns:wpg="http://schemas.microsoft.com/office/word/2010/wordprocessingGroup" xmlns:wpi="http://schemas.microsoft.com/office/word/2010/wordprocessingInk" xmlns:wne="http://schemas.microsoft.com/office/word/2006/wordml" xmlns:wps="http://schemas.microsoft.com/office/word/2010/wordprocessingShape" mc:Ignorable="w14 w15 w16se wp14">
   <w:footnote w:type="separator" w:id="-1">
     <w:p>
       <w:r>
@@ -5433,22 +5445,21 @@
 </file>
 
 <file path=word/header1.xml><?xml version="1.0" encoding="utf-8"?>
-<w:hdr xmlns:wpc="http://schemas.microsoft.com/office/word/2010/wordprocessingCanvas" xmlns:cx="http://schemas.microsoft.com/office/drawing/2014/chartex" xmlns:cx1="http://schemas.microsoft.com/office/drawing/2015/9/8/chartex" xmlns:cx2="http://schemas.microsoft.com/office/drawing/2015/10/21/chartex" xmlns:cx3="http://schemas.microsoft.com/office/drawing/2016/5/9/chartex" xmlns:cx4="http://schemas.microsoft.com/office/drawing/2016/5/10/chartex" xmlns:cx5="http://schemas.microsoft.com/office/drawing/2016/5/11/chartex" xmlns:mc="http://schemas.openxmlformats.org/markup-compatibility/2006" xmlns:o="urn:schemas-microsoft-com:office:office" xmlns:r="http://schemas.openxmlformats.org/officeDocument/2006/relationships" xmlns:m="http://schemas.openxmlformats.org/officeDocument/2006/math" xmlns:v="urn:schemas-microsoft-com:vml" xmlns:wp14="http://schemas.microsoft.com/office/word/2010/wordprocessingDrawing" xmlns:wp="http://schemas.openxmlformats.org/drawingml/2006/wordprocessingDrawing" xmlns:w10="urn:schemas-microsoft-com:office:word" xmlns:w="http://schemas.openxmlformats.org/wordprocessingml/2006/main" xmlns:w14="http://schemas.microsoft.com/office/word/2010/wordml" xmlns:w15="http://schemas.microsoft.com/office/word/2012/wordml" xmlns:w16se="http://schemas.microsoft.com/office/word/2015/wordml/symex" xmlns:wpg="http://schemas.microsoft.com/office/word/2010/wordprocessingGroup" xmlns:wpi="http://schemas.microsoft.com/office/word/2010/wordprocessingInk" xmlns:wne="http://schemas.microsoft.com/office/word/2006/wordml" xmlns:wps="http://schemas.microsoft.com/office/word/2010/wordprocessingShape" mc:Ignorable="w14 w15 w16se wp14">
+<w:hdr xmlns:wpc="http://schemas.microsoft.com/office/word/2010/wordprocessingCanvas" xmlns:cx="http://schemas.microsoft.com/office/drawing/2014/chartex" xmlns:cx1="http://schemas.microsoft.com/office/drawing/2015/9/8/chartex" xmlns:cx2="http://schemas.microsoft.com/office/drawing/2015/10/21/chartex" xmlns:mc="http://schemas.openxmlformats.org/markup-compatibility/2006" xmlns:o="urn:schemas-microsoft-com:office:office" xmlns:r="http://schemas.openxmlformats.org/officeDocument/2006/relationships" xmlns:m="http://schemas.openxmlformats.org/officeDocument/2006/math" xmlns:v="urn:schemas-microsoft-com:vml" xmlns:wp14="http://schemas.microsoft.com/office/word/2010/wordprocessingDrawing" xmlns:wp="http://schemas.openxmlformats.org/drawingml/2006/wordprocessingDrawing" xmlns:w10="urn:schemas-microsoft-com:office:word" xmlns:w="http://schemas.openxmlformats.org/wordprocessingml/2006/main" xmlns:w14="http://schemas.microsoft.com/office/word/2010/wordml" xmlns:w15="http://schemas.microsoft.com/office/word/2012/wordml" xmlns:w16se="http://schemas.microsoft.com/office/word/2015/wordml/symex" xmlns:wpg="http://schemas.microsoft.com/office/word/2010/wordprocessingGroup" xmlns:wpi="http://schemas.microsoft.com/office/word/2010/wordprocessingInk" xmlns:wne="http://schemas.microsoft.com/office/word/2006/wordml" xmlns:wps="http://schemas.microsoft.com/office/word/2010/wordprocessingShape" mc:Ignorable="w14 w15 w16se wp14">
   <w:p>
     <w:pPr>
-      <w:pStyle w:val="Header"/>
+      <w:pStyle w:val="Yltunniste"/>
       <w:jc w:val="right"/>
     </w:pPr>
   </w:p>
   <w:p>
     <w:pPr>
-      <w:pStyle w:val="Header"/>
+      <w:pStyle w:val="Yltunniste"/>
       <w:jc w:val="right"/>
     </w:pPr>
     <w:r>
       <w:rPr>
         <w:noProof/>
-        <w:lang w:val="en-GB" w:eastAsia="en-GB"/>
       </w:rPr>
       <w:drawing>
         <wp:inline distT="0" distB="0" distL="0" distR="0" wp14:anchorId="3183E333" wp14:editId="2BAFDFCA">
@@ -5504,30 +5515,30 @@
 </file>
 
 <file path=word/header2.xml><?xml version="1.0" encoding="utf-8"?>
-<w:hdr xmlns:wpc="http://schemas.microsoft.com/office/word/2010/wordprocessingCanvas" xmlns:cx="http://schemas.microsoft.com/office/drawing/2014/chartex" xmlns:cx1="http://schemas.microsoft.com/office/drawing/2015/9/8/chartex" xmlns:cx2="http://schemas.microsoft.com/office/drawing/2015/10/21/chartex" xmlns:cx3="http://schemas.microsoft.com/office/drawing/2016/5/9/chartex" xmlns:cx4="http://schemas.microsoft.com/office/drawing/2016/5/10/chartex" xmlns:cx5="http://schemas.microsoft.com/office/drawing/2016/5/11/chartex" xmlns:mc="http://schemas.openxmlformats.org/markup-compatibility/2006" xmlns:o="urn:schemas-microsoft-com:office:office" xmlns:r="http://schemas.openxmlformats.org/officeDocument/2006/relationships" xmlns:m="http://schemas.openxmlformats.org/officeDocument/2006/math" xmlns:v="urn:schemas-microsoft-com:vml" xmlns:wp14="http://schemas.microsoft.com/office/word/2010/wordprocessingDrawing" xmlns:wp="http://schemas.openxmlformats.org/drawingml/2006/wordprocessingDrawing" xmlns:w10="urn:schemas-microsoft-com:office:word" xmlns:w="http://schemas.openxmlformats.org/wordprocessingml/2006/main" xmlns:w14="http://schemas.microsoft.com/office/word/2010/wordml" xmlns:w15="http://schemas.microsoft.com/office/word/2012/wordml" xmlns:w16se="http://schemas.microsoft.com/office/word/2015/wordml/symex" xmlns:wpg="http://schemas.microsoft.com/office/word/2010/wordprocessingGroup" xmlns:wpi="http://schemas.microsoft.com/office/word/2010/wordprocessingInk" xmlns:wne="http://schemas.microsoft.com/office/word/2006/wordml" xmlns:wps="http://schemas.microsoft.com/office/word/2010/wordprocessingShape" mc:Ignorable="w14 w15 w16se wp14">
+<w:hdr xmlns:wpc="http://schemas.microsoft.com/office/word/2010/wordprocessingCanvas" xmlns:cx="http://schemas.microsoft.com/office/drawing/2014/chartex" xmlns:cx1="http://schemas.microsoft.com/office/drawing/2015/9/8/chartex" xmlns:cx2="http://schemas.microsoft.com/office/drawing/2015/10/21/chartex" xmlns:mc="http://schemas.openxmlformats.org/markup-compatibility/2006" xmlns:o="urn:schemas-microsoft-com:office:office" xmlns:r="http://schemas.openxmlformats.org/officeDocument/2006/relationships" xmlns:m="http://schemas.openxmlformats.org/officeDocument/2006/math" xmlns:v="urn:schemas-microsoft-com:vml" xmlns:wp14="http://schemas.microsoft.com/office/word/2010/wordprocessingDrawing" xmlns:wp="http://schemas.openxmlformats.org/drawingml/2006/wordprocessingDrawing" xmlns:w10="urn:schemas-microsoft-com:office:word" xmlns:w="http://schemas.openxmlformats.org/wordprocessingml/2006/main" xmlns:w14="http://schemas.microsoft.com/office/word/2010/wordml" xmlns:w15="http://schemas.microsoft.com/office/word/2012/wordml" xmlns:w16se="http://schemas.microsoft.com/office/word/2015/wordml/symex" xmlns:wpg="http://schemas.microsoft.com/office/word/2010/wordprocessingGroup" xmlns:wpi="http://schemas.microsoft.com/office/word/2010/wordprocessingInk" xmlns:wne="http://schemas.microsoft.com/office/word/2006/wordml" xmlns:wps="http://schemas.microsoft.com/office/word/2010/wordprocessingShape" mc:Ignorable="w14 w15 w16se wp14">
   <w:p>
     <w:pPr>
-      <w:pStyle w:val="Header"/>
+      <w:pStyle w:val="Yltunniste"/>
     </w:pPr>
   </w:p>
 </w:hdr>
 </file>
 
 <file path=word/header3.xml><?xml version="1.0" encoding="utf-8"?>
-<w:hdr xmlns:wpc="http://schemas.microsoft.com/office/word/2010/wordprocessingCanvas" xmlns:cx="http://schemas.microsoft.com/office/drawing/2014/chartex" xmlns:cx1="http://schemas.microsoft.com/office/drawing/2015/9/8/chartex" xmlns:cx2="http://schemas.microsoft.com/office/drawing/2015/10/21/chartex" xmlns:cx3="http://schemas.microsoft.com/office/drawing/2016/5/9/chartex" xmlns:cx4="http://schemas.microsoft.com/office/drawing/2016/5/10/chartex" xmlns:cx5="http://schemas.microsoft.com/office/drawing/2016/5/11/chartex" xmlns:mc="http://schemas.openxmlformats.org/markup-compatibility/2006" xmlns:o="urn:schemas-microsoft-com:office:office" xmlns:r="http://schemas.openxmlformats.org/officeDocument/2006/relationships" xmlns:m="http://schemas.openxmlformats.org/officeDocument/2006/math" xmlns:v="urn:schemas-microsoft-com:vml" xmlns:wp14="http://schemas.microsoft.com/office/word/2010/wordprocessingDrawing" xmlns:wp="http://schemas.openxmlformats.org/drawingml/2006/wordprocessingDrawing" xmlns:w10="urn:schemas-microsoft-com:office:word" xmlns:w="http://schemas.openxmlformats.org/wordprocessingml/2006/main" xmlns:w14="http://schemas.microsoft.com/office/word/2010/wordml" xmlns:w15="http://schemas.microsoft.com/office/word/2012/wordml" xmlns:w16se="http://schemas.microsoft.com/office/word/2015/wordml/symex" xmlns:wpg="http://schemas.microsoft.com/office/word/2010/wordprocessingGroup" xmlns:wpi="http://schemas.microsoft.com/office/word/2010/wordprocessingInk" xmlns:wne="http://schemas.microsoft.com/office/word/2006/wordml" xmlns:wps="http://schemas.microsoft.com/office/word/2010/wordprocessingShape" mc:Ignorable="w14 w15 w16se wp14">
+<w:hdr xmlns:wpc="http://schemas.microsoft.com/office/word/2010/wordprocessingCanvas" xmlns:cx="http://schemas.microsoft.com/office/drawing/2014/chartex" xmlns:cx1="http://schemas.microsoft.com/office/drawing/2015/9/8/chartex" xmlns:cx2="http://schemas.microsoft.com/office/drawing/2015/10/21/chartex" xmlns:mc="http://schemas.openxmlformats.org/markup-compatibility/2006" xmlns:o="urn:schemas-microsoft-com:office:office" xmlns:r="http://schemas.openxmlformats.org/officeDocument/2006/relationships" xmlns:m="http://schemas.openxmlformats.org/officeDocument/2006/math" xmlns:v="urn:schemas-microsoft-com:vml" xmlns:wp14="http://schemas.microsoft.com/office/word/2010/wordprocessingDrawing" xmlns:wp="http://schemas.openxmlformats.org/drawingml/2006/wordprocessingDrawing" xmlns:w10="urn:schemas-microsoft-com:office:word" xmlns:w="http://schemas.openxmlformats.org/wordprocessingml/2006/main" xmlns:w14="http://schemas.microsoft.com/office/word/2010/wordml" xmlns:w15="http://schemas.microsoft.com/office/word/2012/wordml" xmlns:w16se="http://schemas.microsoft.com/office/word/2015/wordml/symex" xmlns:wpg="http://schemas.microsoft.com/office/word/2010/wordprocessingGroup" xmlns:wpi="http://schemas.microsoft.com/office/word/2010/wordprocessingInk" xmlns:wne="http://schemas.microsoft.com/office/word/2006/wordml" xmlns:wps="http://schemas.microsoft.com/office/word/2010/wordprocessingShape" mc:Ignorable="w14 w15 w16se wp14">
   <w:p>
     <w:pPr>
-      <w:pStyle w:val="Header"/>
+      <w:pStyle w:val="Yltunniste"/>
     </w:pPr>
   </w:p>
 </w:hdr>
 </file>
 
 <file path=word/header4.xml><?xml version="1.0" encoding="utf-8"?>
-<w:hdr xmlns:wpc="http://schemas.microsoft.com/office/word/2010/wordprocessingCanvas" xmlns:cx="http://schemas.microsoft.com/office/drawing/2014/chartex" xmlns:cx1="http://schemas.microsoft.com/office/drawing/2015/9/8/chartex" xmlns:cx2="http://schemas.microsoft.com/office/drawing/2015/10/21/chartex" xmlns:cx3="http://schemas.microsoft.com/office/drawing/2016/5/9/chartex" xmlns:cx4="http://schemas.microsoft.com/office/drawing/2016/5/10/chartex" xmlns:cx5="http://schemas.microsoft.com/office/drawing/2016/5/11/chartex" xmlns:mc="http://schemas.openxmlformats.org/markup-compatibility/2006" xmlns:o="urn:schemas-microsoft-com:office:office" xmlns:r="http://schemas.openxmlformats.org/officeDocument/2006/relationships" xmlns:m="http://schemas.openxmlformats.org/officeDocument/2006/math" xmlns:v="urn:schemas-microsoft-com:vml" xmlns:wp14="http://schemas.microsoft.com/office/word/2010/wordprocessingDrawing" xmlns:wp="http://schemas.openxmlformats.org/drawingml/2006/wordprocessingDrawing" xmlns:w10="urn:schemas-microsoft-com:office:word" xmlns:w="http://schemas.openxmlformats.org/wordprocessingml/2006/main" xmlns:w14="http://schemas.microsoft.com/office/word/2010/wordml" xmlns:w15="http://schemas.microsoft.com/office/word/2012/wordml" xmlns:w16se="http://schemas.microsoft.com/office/word/2015/wordml/symex" xmlns:wpg="http://schemas.microsoft.com/office/word/2010/wordprocessingGroup" xmlns:wpi="http://schemas.microsoft.com/office/word/2010/wordprocessingInk" xmlns:wne="http://schemas.microsoft.com/office/word/2006/wordml" xmlns:wps="http://schemas.microsoft.com/office/word/2010/wordprocessingShape" mc:Ignorable="w14 w15 w16se wp14">
+<w:hdr xmlns:wpc="http://schemas.microsoft.com/office/word/2010/wordprocessingCanvas" xmlns:cx="http://schemas.microsoft.com/office/drawing/2014/chartex" xmlns:cx1="http://schemas.microsoft.com/office/drawing/2015/9/8/chartex" xmlns:cx2="http://schemas.microsoft.com/office/drawing/2015/10/21/chartex" xmlns:mc="http://schemas.openxmlformats.org/markup-compatibility/2006" xmlns:o="urn:schemas-microsoft-com:office:office" xmlns:r="http://schemas.openxmlformats.org/officeDocument/2006/relationships" xmlns:m="http://schemas.openxmlformats.org/officeDocument/2006/math" xmlns:v="urn:schemas-microsoft-com:vml" xmlns:wp14="http://schemas.microsoft.com/office/word/2010/wordprocessingDrawing" xmlns:wp="http://schemas.openxmlformats.org/drawingml/2006/wordprocessingDrawing" xmlns:w10="urn:schemas-microsoft-com:office:word" xmlns:w="http://schemas.openxmlformats.org/wordprocessingml/2006/main" xmlns:w14="http://schemas.microsoft.com/office/word/2010/wordml" xmlns:w15="http://schemas.microsoft.com/office/word/2012/wordml" xmlns:w16se="http://schemas.microsoft.com/office/word/2015/wordml/symex" xmlns:wpg="http://schemas.microsoft.com/office/word/2010/wordprocessingGroup" xmlns:wpi="http://schemas.microsoft.com/office/word/2010/wordprocessingInk" xmlns:wne="http://schemas.microsoft.com/office/word/2006/wordml" xmlns:wps="http://schemas.microsoft.com/office/word/2010/wordprocessingShape" mc:Ignorable="w14 w15 w16se wp14">
   <w:p>
     <w:pPr>
-      <w:pStyle w:val="Header"/>
+      <w:pStyle w:val="Yltunniste"/>
       <w:spacing w:line="240" w:lineRule="auto"/>
       <w:rPr>
         <w:sz w:val="22"/>
@@ -5539,7 +5550,6 @@
         <w:noProof/>
         <w:sz w:val="22"/>
         <w:szCs w:val="22"/>
-        <w:lang w:val="en-GB" w:eastAsia="en-GB"/>
       </w:rPr>
       <w:drawing>
         <wp:anchor distT="0" distB="0" distL="114300" distR="114300" simplePos="0" relativeHeight="251659264" behindDoc="1" locked="0" layoutInCell="1" allowOverlap="1">
@@ -5619,7 +5629,7 @@
   </w:p>
   <w:p>
     <w:pPr>
-      <w:pStyle w:val="Header"/>
+      <w:pStyle w:val="Yltunniste"/>
       <w:spacing w:line="240" w:lineRule="auto"/>
       <w:rPr>
         <w:sz w:val="22"/>
@@ -5650,7 +5660,7 @@
   </w:p>
   <w:p>
     <w:pPr>
-      <w:pStyle w:val="Header"/>
+      <w:pStyle w:val="Yltunniste"/>
       <w:spacing w:line="240" w:lineRule="auto"/>
       <w:rPr>
         <w:sz w:val="22"/>
@@ -5669,7 +5679,7 @@
 </file>
 
 <file path=word/numbering.xml><?xml version="1.0" encoding="utf-8"?>
-<w:numbering xmlns:wpc="http://schemas.microsoft.com/office/word/2010/wordprocessingCanvas" xmlns:cx="http://schemas.microsoft.com/office/drawing/2014/chartex" xmlns:cx1="http://schemas.microsoft.com/office/drawing/2015/9/8/chartex" xmlns:cx2="http://schemas.microsoft.com/office/drawing/2015/10/21/chartex" xmlns:cx3="http://schemas.microsoft.com/office/drawing/2016/5/9/chartex" xmlns:cx4="http://schemas.microsoft.com/office/drawing/2016/5/10/chartex" xmlns:cx5="http://schemas.microsoft.com/office/drawing/2016/5/11/chartex" xmlns:mc="http://schemas.openxmlformats.org/markup-compatibility/2006" xmlns:o="urn:schemas-microsoft-com:office:office" xmlns:r="http://schemas.openxmlformats.org/officeDocument/2006/relationships" xmlns:m="http://schemas.openxmlformats.org/officeDocument/2006/math" xmlns:v="urn:schemas-microsoft-com:vml" xmlns:wp14="http://schemas.microsoft.com/office/word/2010/wordprocessingDrawing" xmlns:wp="http://schemas.openxmlformats.org/drawingml/2006/wordprocessingDrawing" xmlns:w10="urn:schemas-microsoft-com:office:word" xmlns:w="http://schemas.openxmlformats.org/wordprocessingml/2006/main" xmlns:w14="http://schemas.microsoft.com/office/word/2010/wordml" xmlns:w15="http://schemas.microsoft.com/office/word/2012/wordml" xmlns:w16se="http://schemas.microsoft.com/office/word/2015/wordml/symex" xmlns:wpg="http://schemas.microsoft.com/office/word/2010/wordprocessingGroup" xmlns:wpi="http://schemas.microsoft.com/office/word/2010/wordprocessingInk" xmlns:wne="http://schemas.microsoft.com/office/word/2006/wordml" xmlns:wps="http://schemas.microsoft.com/office/word/2010/wordprocessingShape" mc:Ignorable="w14 w15 w16se wp14">
+<w:numbering xmlns:wpc="http://schemas.microsoft.com/office/word/2010/wordprocessingCanvas" xmlns:cx="http://schemas.microsoft.com/office/drawing/2014/chartex" xmlns:cx1="http://schemas.microsoft.com/office/drawing/2015/9/8/chartex" xmlns:cx2="http://schemas.microsoft.com/office/drawing/2015/10/21/chartex" xmlns:mc="http://schemas.openxmlformats.org/markup-compatibility/2006" xmlns:o="urn:schemas-microsoft-com:office:office" xmlns:r="http://schemas.openxmlformats.org/officeDocument/2006/relationships" xmlns:m="http://schemas.openxmlformats.org/officeDocument/2006/math" xmlns:v="urn:schemas-microsoft-com:vml" xmlns:wp14="http://schemas.microsoft.com/office/word/2010/wordprocessingDrawing" xmlns:wp="http://schemas.openxmlformats.org/drawingml/2006/wordprocessingDrawing" xmlns:w10="urn:schemas-microsoft-com:office:word" xmlns:w="http://schemas.openxmlformats.org/wordprocessingml/2006/main" xmlns:w14="http://schemas.microsoft.com/office/word/2010/wordml" xmlns:w15="http://schemas.microsoft.com/office/word/2012/wordml" xmlns:w16se="http://schemas.microsoft.com/office/word/2015/wordml/symex" xmlns:wpg="http://schemas.microsoft.com/office/word/2010/wordprocessingGroup" xmlns:wpi="http://schemas.microsoft.com/office/word/2010/wordprocessingInk" xmlns:wne="http://schemas.microsoft.com/office/word/2006/wordml" xmlns:wps="http://schemas.microsoft.com/office/word/2010/wordprocessingShape" mc:Ignorable="w14 w15 w16se wp14">
   <w:abstractNum w:abstractNumId="0" w15:restartNumberingAfterBreak="0">
     <w:nsid w:val="00000001"/>
     <w:multiLevelType w:val="singleLevel"/>
@@ -6195,7 +6205,7 @@
     <w:lvl w:ilvl="0" w:tplc="406017C4">
       <w:start w:val="1"/>
       <w:numFmt w:val="decimal"/>
-      <w:pStyle w:val="Bibliography"/>
+      <w:pStyle w:val="Lhdeluettelo"/>
       <w:lvlText w:val="%1."/>
       <w:lvlJc w:val="left"/>
       <w:pPr>
@@ -6788,7 +6798,7 @@
     <w:lvl w:ilvl="0">
       <w:start w:val="1"/>
       <w:numFmt w:val="decimal"/>
-      <w:pStyle w:val="Heading1"/>
+      <w:pStyle w:val="Otsikko1"/>
       <w:suff w:val="space"/>
       <w:lvlText w:val="%1"/>
       <w:lvlJc w:val="left"/>
@@ -6802,7 +6812,7 @@
     <w:lvl w:ilvl="1">
       <w:start w:val="1"/>
       <w:numFmt w:val="decimal"/>
-      <w:pStyle w:val="Heading2"/>
+      <w:pStyle w:val="Otsikko2"/>
       <w:suff w:val="space"/>
       <w:lvlText w:val="%1.%2"/>
       <w:lvlJc w:val="left"/>
@@ -6816,7 +6826,7 @@
     <w:lvl w:ilvl="2">
       <w:start w:val="1"/>
       <w:numFmt w:val="decimal"/>
-      <w:pStyle w:val="Heading3"/>
+      <w:pStyle w:val="Otsikko3"/>
       <w:suff w:val="space"/>
       <w:lvlText w:val="%1.%2.%3"/>
       <w:lvlJc w:val="left"/>
@@ -6830,7 +6840,7 @@
     <w:lvl w:ilvl="3">
       <w:start w:val="1"/>
       <w:numFmt w:val="decimal"/>
-      <w:pStyle w:val="Heading4"/>
+      <w:pStyle w:val="Otsikko4"/>
       <w:suff w:val="space"/>
       <w:lvlText w:val="%1.%2.%3.%4"/>
       <w:lvlJc w:val="left"/>
@@ -6844,7 +6854,7 @@
     <w:lvl w:ilvl="4">
       <w:start w:val="1"/>
       <w:numFmt w:val="decimal"/>
-      <w:pStyle w:val="Heading5"/>
+      <w:pStyle w:val="Otsikko5"/>
       <w:suff w:val="space"/>
       <w:lvlText w:val="%1.%2.%3.%4.%5"/>
       <w:lvlJc w:val="left"/>
@@ -6858,7 +6868,7 @@
     <w:lvl w:ilvl="5">
       <w:start w:val="1"/>
       <w:numFmt w:val="decimal"/>
-      <w:pStyle w:val="Heading6"/>
+      <w:pStyle w:val="Otsikko6"/>
       <w:suff w:val="space"/>
       <w:lvlText w:val="%1.%2.%3.%4.%5.%6"/>
       <w:lvlJc w:val="left"/>
@@ -6872,7 +6882,7 @@
     <w:lvl w:ilvl="6">
       <w:start w:val="1"/>
       <w:numFmt w:val="decimal"/>
-      <w:pStyle w:val="Heading7"/>
+      <w:pStyle w:val="Otsikko7"/>
       <w:lvlText w:val="%1.%2.%3.%4.%5.%6.%7"/>
       <w:lvlJc w:val="left"/>
       <w:pPr>
@@ -6885,7 +6895,7 @@
     <w:lvl w:ilvl="7">
       <w:start w:val="1"/>
       <w:numFmt w:val="decimal"/>
-      <w:pStyle w:val="Heading8"/>
+      <w:pStyle w:val="Otsikko8"/>
       <w:lvlText w:val="%1.%2.%3.%4.%5.%6.%7.%8"/>
       <w:lvlJc w:val="left"/>
       <w:pPr>
@@ -6898,7 +6908,7 @@
     <w:lvl w:ilvl="8">
       <w:start w:val="1"/>
       <w:numFmt w:val="decimal"/>
-      <w:pStyle w:val="Heading9"/>
+      <w:pStyle w:val="Otsikko9"/>
       <w:lvlText w:val="%1.%2.%3.%4.%5.%6.%7.%8.%9"/>
       <w:lvlJc w:val="left"/>
       <w:pPr>
@@ -6959,7 +6969,7 @@
     </w:rPrDefault>
     <w:pPrDefault/>
   </w:docDefaults>
-  <w:latentStyles w:defLockedState="0" w:defUIPriority="0" w:defSemiHidden="0" w:defUnhideWhenUsed="0" w:defQFormat="0" w:count="374">
+  <w:latentStyles w:defLockedState="0" w:defUIPriority="0" w:defSemiHidden="0" w:defUnhideWhenUsed="0" w:defQFormat="0" w:count="372">
     <w:lsdException w:name="Normal" w:qFormat="1"/>
     <w:lsdException w:name="heading 1" w:qFormat="1"/>
     <w:lsdException w:name="heading 2" w:qFormat="1"/>
@@ -7322,10 +7332,8 @@
     <w:lsdException w:name="List Table 6 Colorful Accent 6" w:uiPriority="51"/>
     <w:lsdException w:name="List Table 7 Colorful Accent 6" w:uiPriority="52"/>
     <w:lsdException w:name="Mention" w:semiHidden="1" w:uiPriority="99" w:unhideWhenUsed="1"/>
-    <w:lsdException w:name="Smart Hyperlink" w:semiHidden="1" w:uiPriority="99" w:unhideWhenUsed="1"/>
-    <w:lsdException w:name="Hashtag" w:semiHidden="1" w:uiPriority="99" w:unhideWhenUsed="1"/>
   </w:latentStyles>
-  <w:style w:type="paragraph" w:default="1" w:styleId="Normal">
+  <w:style w:type="paragraph" w:default="1" w:styleId="Normaali">
     <w:name w:val="Normal"/>
     <w:qFormat/>
     <w:rsid w:val="007D1B3E"/>
@@ -7338,10 +7346,10 @@
       <w:szCs w:val="24"/>
     </w:rPr>
   </w:style>
-  <w:style w:type="paragraph" w:styleId="Heading1">
+  <w:style w:type="paragraph" w:styleId="Otsikko1">
     <w:name w:val="heading 1"/>
-    <w:basedOn w:val="Normal"/>
-    <w:next w:val="Normal"/>
+    <w:basedOn w:val="Normaali"/>
+    <w:next w:val="Normaali"/>
     <w:qFormat/>
     <w:rsid w:val="00F01F8D"/>
     <w:pPr>
@@ -7362,10 +7370,10 @@
       <w:szCs w:val="32"/>
     </w:rPr>
   </w:style>
-  <w:style w:type="paragraph" w:styleId="Heading2">
+  <w:style w:type="paragraph" w:styleId="Otsikko2">
     <w:name w:val="heading 2"/>
-    <w:basedOn w:val="Normal"/>
-    <w:next w:val="Normal"/>
+    <w:basedOn w:val="Normaali"/>
+    <w:next w:val="Normaali"/>
     <w:qFormat/>
     <w:rsid w:val="00D1111A"/>
     <w:pPr>
@@ -7386,10 +7394,10 @@
       <w:szCs w:val="28"/>
     </w:rPr>
   </w:style>
-  <w:style w:type="paragraph" w:styleId="Heading3">
+  <w:style w:type="paragraph" w:styleId="Otsikko3">
     <w:name w:val="heading 3"/>
-    <w:basedOn w:val="Normal"/>
-    <w:next w:val="Normal"/>
+    <w:basedOn w:val="Normaali"/>
+    <w:next w:val="Normaali"/>
     <w:qFormat/>
     <w:rsid w:val="00D1111A"/>
     <w:pPr>
@@ -7409,11 +7417,11 @@
       <w:szCs w:val="26"/>
     </w:rPr>
   </w:style>
-  <w:style w:type="paragraph" w:styleId="Heading4">
+  <w:style w:type="paragraph" w:styleId="Otsikko4">
     <w:name w:val="heading 4"/>
-    <w:basedOn w:val="Normal"/>
-    <w:next w:val="Normal"/>
-    <w:link w:val="Heading4Char"/>
+    <w:basedOn w:val="Normaali"/>
+    <w:next w:val="Normaali"/>
+    <w:link w:val="Otsikko4Char"/>
     <w:qFormat/>
     <w:rsid w:val="00C26318"/>
     <w:pPr>
@@ -7434,11 +7442,11 @@
       <w:lang w:val="en-GB" w:eastAsia="en-US"/>
     </w:rPr>
   </w:style>
-  <w:style w:type="paragraph" w:styleId="Heading5">
+  <w:style w:type="paragraph" w:styleId="Otsikko5">
     <w:name w:val="heading 5"/>
-    <w:basedOn w:val="Normal"/>
-    <w:next w:val="Normal"/>
-    <w:link w:val="Heading5Char"/>
+    <w:basedOn w:val="Normaali"/>
+    <w:next w:val="Normaali"/>
+    <w:link w:val="Otsikko5Char"/>
     <w:semiHidden/>
     <w:unhideWhenUsed/>
     <w:qFormat/>
@@ -7458,11 +7466,11 @@
       <w:color w:val="243F60" w:themeColor="accent1" w:themeShade="7F"/>
     </w:rPr>
   </w:style>
-  <w:style w:type="paragraph" w:styleId="Heading6">
+  <w:style w:type="paragraph" w:styleId="Otsikko6">
     <w:name w:val="heading 6"/>
-    <w:basedOn w:val="Normal"/>
-    <w:next w:val="Normal"/>
-    <w:link w:val="Heading6Char"/>
+    <w:basedOn w:val="Normaali"/>
+    <w:next w:val="Normaali"/>
+    <w:link w:val="Otsikko6Char"/>
     <w:semiHidden/>
     <w:unhideWhenUsed/>
     <w:qFormat/>
@@ -7484,11 +7492,11 @@
       <w:color w:val="243F60" w:themeColor="accent1" w:themeShade="7F"/>
     </w:rPr>
   </w:style>
-  <w:style w:type="paragraph" w:styleId="Heading7">
+  <w:style w:type="paragraph" w:styleId="Otsikko7">
     <w:name w:val="heading 7"/>
-    <w:basedOn w:val="Normal"/>
-    <w:next w:val="Normal"/>
-    <w:link w:val="Heading7Char"/>
+    <w:basedOn w:val="Normaali"/>
+    <w:next w:val="Normaali"/>
+    <w:link w:val="Otsikko7Char"/>
     <w:semiHidden/>
     <w:unhideWhenUsed/>
     <w:qFormat/>
@@ -7510,11 +7518,11 @@
       <w:color w:val="404040" w:themeColor="text1" w:themeTint="BF"/>
     </w:rPr>
   </w:style>
-  <w:style w:type="paragraph" w:styleId="Heading8">
+  <w:style w:type="paragraph" w:styleId="Otsikko8">
     <w:name w:val="heading 8"/>
-    <w:basedOn w:val="Normal"/>
-    <w:next w:val="Normal"/>
-    <w:link w:val="Heading8Char"/>
+    <w:basedOn w:val="Normaali"/>
+    <w:next w:val="Normaali"/>
+    <w:link w:val="Otsikko8Char"/>
     <w:semiHidden/>
     <w:unhideWhenUsed/>
     <w:qFormat/>
@@ -7536,11 +7544,11 @@
       <w:szCs w:val="20"/>
     </w:rPr>
   </w:style>
-  <w:style w:type="paragraph" w:styleId="Heading9">
+  <w:style w:type="paragraph" w:styleId="Otsikko9">
     <w:name w:val="heading 9"/>
-    <w:basedOn w:val="Normal"/>
-    <w:next w:val="Normal"/>
-    <w:link w:val="Heading9Char"/>
+    <w:basedOn w:val="Normaali"/>
+    <w:next w:val="Normaali"/>
+    <w:link w:val="Otsikko9Char"/>
     <w:semiHidden/>
     <w:unhideWhenUsed/>
     <w:qFormat/>
@@ -7564,13 +7572,13 @@
       <w:szCs w:val="20"/>
     </w:rPr>
   </w:style>
-  <w:style w:type="character" w:default="1" w:styleId="DefaultParagraphFont">
+  <w:style w:type="character" w:default="1" w:styleId="Kappaleenoletusfontti">
     <w:name w:val="Default Paragraph Font"/>
     <w:uiPriority w:val="1"/>
     <w:semiHidden/>
     <w:unhideWhenUsed/>
   </w:style>
-  <w:style w:type="table" w:default="1" w:styleId="TableNormal">
+  <w:style w:type="table" w:default="1" w:styleId="Normaalitaulukko">
     <w:name w:val="Normal Table"/>
     <w:uiPriority w:val="99"/>
     <w:semiHidden/>
@@ -7585,16 +7593,16 @@
       </w:tblCellMar>
     </w:tblPr>
   </w:style>
-  <w:style w:type="numbering" w:default="1" w:styleId="NoList">
+  <w:style w:type="numbering" w:default="1" w:styleId="Eiluetteloa">
     <w:name w:val="No List"/>
     <w:uiPriority w:val="99"/>
     <w:semiHidden/>
     <w:unhideWhenUsed/>
   </w:style>
-  <w:style w:type="paragraph" w:styleId="Header">
+  <w:style w:type="paragraph" w:styleId="Yltunniste">
     <w:name w:val="header"/>
-    <w:basedOn w:val="Normal"/>
-    <w:link w:val="HeaderChar"/>
+    <w:basedOn w:val="Normaali"/>
+    <w:link w:val="YltunnisteChar"/>
     <w:uiPriority w:val="99"/>
     <w:rsid w:val="00A1493A"/>
     <w:pPr>
@@ -7604,10 +7612,10 @@
       </w:tabs>
     </w:pPr>
   </w:style>
-  <w:style w:type="paragraph" w:styleId="Footer">
+  <w:style w:type="paragraph" w:styleId="Alatunniste">
     <w:name w:val="footer"/>
-    <w:basedOn w:val="Normal"/>
-    <w:link w:val="FooterChar"/>
+    <w:basedOn w:val="Normaali"/>
+    <w:link w:val="AlatunnisteChar"/>
     <w:uiPriority w:val="99"/>
     <w:rsid w:val="00A1493A"/>
     <w:pPr>
@@ -7617,15 +7625,15 @@
       </w:tabs>
     </w:pPr>
   </w:style>
-  <w:style w:type="character" w:styleId="PageNumber">
+  <w:style w:type="character" w:styleId="Sivunumero">
     <w:name w:val="page number"/>
-    <w:basedOn w:val="DefaultParagraphFont"/>
+    <w:basedOn w:val="Kappaleenoletusfontti"/>
     <w:rsid w:val="00A1493A"/>
   </w:style>
-  <w:style w:type="paragraph" w:styleId="TOC1">
+  <w:style w:type="paragraph" w:styleId="Sisluet1">
     <w:name w:val="toc 1"/>
-    <w:basedOn w:val="Normal"/>
-    <w:next w:val="Normal"/>
+    <w:basedOn w:val="Normaali"/>
+    <w:next w:val="Normaali"/>
     <w:autoRedefine/>
     <w:uiPriority w:val="39"/>
     <w:rsid w:val="00F01F8D"/>
@@ -7639,10 +7647,10 @@
       <w:caps/>
     </w:rPr>
   </w:style>
-  <w:style w:type="paragraph" w:styleId="TOC2">
+  <w:style w:type="paragraph" w:styleId="Sisluet2">
     <w:name w:val="toc 2"/>
-    <w:basedOn w:val="Normal"/>
-    <w:next w:val="Normal"/>
+    <w:basedOn w:val="Normaali"/>
+    <w:next w:val="Normaali"/>
     <w:autoRedefine/>
     <w:uiPriority w:val="39"/>
     <w:rsid w:val="00F01F8D"/>
@@ -7657,10 +7665,10 @@
       <w:noProof/>
     </w:rPr>
   </w:style>
-  <w:style w:type="paragraph" w:styleId="TOC3">
+  <w:style w:type="paragraph" w:styleId="Sisluet3">
     <w:name w:val="toc 3"/>
-    <w:basedOn w:val="Normal"/>
-    <w:next w:val="Normal"/>
+    <w:basedOn w:val="Normaali"/>
+    <w:next w:val="Normaali"/>
     <w:autoRedefine/>
     <w:uiPriority w:val="39"/>
     <w:rsid w:val="00F01F8D"/>
@@ -7675,10 +7683,10 @@
       <w:noProof/>
     </w:rPr>
   </w:style>
-  <w:style w:type="paragraph" w:styleId="TOC4">
+  <w:style w:type="paragraph" w:styleId="Sisluet4">
     <w:name w:val="toc 4"/>
-    <w:basedOn w:val="Normal"/>
-    <w:next w:val="Normal"/>
+    <w:basedOn w:val="Normaali"/>
+    <w:next w:val="Normaali"/>
     <w:autoRedefine/>
     <w:semiHidden/>
     <w:rsid w:val="00A1493A"/>
@@ -7686,10 +7694,10 @@
       <w:ind w:left="720"/>
     </w:pPr>
   </w:style>
-  <w:style w:type="paragraph" w:styleId="TOC5">
+  <w:style w:type="paragraph" w:styleId="Sisluet5">
     <w:name w:val="toc 5"/>
-    <w:basedOn w:val="Normal"/>
-    <w:next w:val="Normal"/>
+    <w:basedOn w:val="Normaali"/>
+    <w:next w:val="Normaali"/>
     <w:autoRedefine/>
     <w:semiHidden/>
     <w:rsid w:val="00A1493A"/>
@@ -7697,10 +7705,10 @@
       <w:ind w:left="960"/>
     </w:pPr>
   </w:style>
-  <w:style w:type="paragraph" w:styleId="TOC6">
+  <w:style w:type="paragraph" w:styleId="Sisluet6">
     <w:name w:val="toc 6"/>
-    <w:basedOn w:val="Normal"/>
-    <w:next w:val="Normal"/>
+    <w:basedOn w:val="Normaali"/>
+    <w:next w:val="Normaali"/>
     <w:autoRedefine/>
     <w:semiHidden/>
     <w:rsid w:val="00A1493A"/>
@@ -7708,10 +7716,10 @@
       <w:ind w:left="1200"/>
     </w:pPr>
   </w:style>
-  <w:style w:type="paragraph" w:styleId="TOC7">
+  <w:style w:type="paragraph" w:styleId="Sisluet7">
     <w:name w:val="toc 7"/>
-    <w:basedOn w:val="Normal"/>
-    <w:next w:val="Normal"/>
+    <w:basedOn w:val="Normaali"/>
+    <w:next w:val="Normaali"/>
     <w:autoRedefine/>
     <w:semiHidden/>
     <w:rsid w:val="00A1493A"/>
@@ -7719,10 +7727,10 @@
       <w:ind w:left="1440"/>
     </w:pPr>
   </w:style>
-  <w:style w:type="paragraph" w:styleId="TOC8">
+  <w:style w:type="paragraph" w:styleId="Sisluet8">
     <w:name w:val="toc 8"/>
-    <w:basedOn w:val="Normal"/>
-    <w:next w:val="Normal"/>
+    <w:basedOn w:val="Normaali"/>
+    <w:next w:val="Normaali"/>
     <w:autoRedefine/>
     <w:semiHidden/>
     <w:rsid w:val="00A1493A"/>
@@ -7730,10 +7738,10 @@
       <w:ind w:left="1680"/>
     </w:pPr>
   </w:style>
-  <w:style w:type="paragraph" w:styleId="TOC9">
+  <w:style w:type="paragraph" w:styleId="Sisluet9">
     <w:name w:val="toc 9"/>
-    <w:basedOn w:val="Normal"/>
-    <w:next w:val="Normal"/>
+    <w:basedOn w:val="Normaali"/>
+    <w:next w:val="Normaali"/>
     <w:autoRedefine/>
     <w:semiHidden/>
     <w:rsid w:val="00A1493A"/>
@@ -7741,9 +7749,9 @@
       <w:ind w:left="1920"/>
     </w:pPr>
   </w:style>
-  <w:style w:type="character" w:styleId="Hyperlink">
+  <w:style w:type="character" w:styleId="Hyperlinkki">
     <w:name w:val="Hyperlink"/>
-    <w:basedOn w:val="DefaultParagraphFont"/>
+    <w:basedOn w:val="Kappaleenoletusfontti"/>
     <w:uiPriority w:val="99"/>
     <w:rsid w:val="00A1493A"/>
     <w:rPr>
@@ -7753,7 +7761,7 @@
   </w:style>
   <w:style w:type="paragraph" w:customStyle="1" w:styleId="Viranhaltijapts">
     <w:name w:val="Viranhaltijapäätös"/>
-    <w:basedOn w:val="Normal"/>
+    <w:basedOn w:val="Normaali"/>
     <w:rsid w:val="008E5E02"/>
     <w:pPr>
       <w:tabs>
@@ -7772,10 +7780,10 @@
       <w:szCs w:val="20"/>
     </w:rPr>
   </w:style>
-  <w:style w:type="character" w:customStyle="1" w:styleId="Heading4Char">
-    <w:name w:val="Heading 4 Char"/>
-    <w:basedOn w:val="DefaultParagraphFont"/>
-    <w:link w:val="Heading4"/>
+  <w:style w:type="character" w:customStyle="1" w:styleId="Otsikko4Char">
+    <w:name w:val="Otsikko 4 Char"/>
+    <w:basedOn w:val="Kappaleenoletusfontti"/>
+    <w:link w:val="Otsikko4"/>
     <w:rsid w:val="00C26318"/>
     <w:rPr>
       <w:b/>
@@ -7787,8 +7795,8 @@
   </w:style>
   <w:style w:type="paragraph" w:customStyle="1" w:styleId="Kirjallisuusluettelo">
     <w:name w:val="Kirjallisuusluettelo"/>
-    <w:basedOn w:val="Normal"/>
-    <w:next w:val="CommentText"/>
+    <w:basedOn w:val="Normaali"/>
+    <w:next w:val="Kommentinteksti"/>
     <w:autoRedefine/>
     <w:rsid w:val="00C26318"/>
     <w:pPr>
@@ -7802,10 +7810,10 @@
       <w:lang w:eastAsia="en-US"/>
     </w:rPr>
   </w:style>
-  <w:style w:type="character" w:customStyle="1" w:styleId="FooterChar">
-    <w:name w:val="Footer Char"/>
-    <w:basedOn w:val="DefaultParagraphFont"/>
-    <w:link w:val="Footer"/>
+  <w:style w:type="character" w:customStyle="1" w:styleId="AlatunnisteChar">
+    <w:name w:val="Alatunniste Char"/>
+    <w:basedOn w:val="Kappaleenoletusfontti"/>
+    <w:link w:val="Alatunniste"/>
     <w:uiPriority w:val="99"/>
     <w:rsid w:val="00C26318"/>
     <w:rPr>
@@ -7814,19 +7822,19 @@
       <w:szCs w:val="24"/>
     </w:rPr>
   </w:style>
-  <w:style w:type="paragraph" w:styleId="BodyText">
+  <w:style w:type="paragraph" w:styleId="Leipteksti">
     <w:name w:val="Body Text"/>
-    <w:basedOn w:val="Normal"/>
-    <w:link w:val="BodyTextChar"/>
+    <w:basedOn w:val="Normaali"/>
+    <w:link w:val="LeiptekstiChar"/>
     <w:rsid w:val="00C26318"/>
     <w:pPr>
       <w:spacing w:after="120"/>
     </w:pPr>
   </w:style>
-  <w:style w:type="character" w:customStyle="1" w:styleId="BodyTextChar">
-    <w:name w:val="Body Text Char"/>
-    <w:basedOn w:val="DefaultParagraphFont"/>
-    <w:link w:val="BodyText"/>
+  <w:style w:type="character" w:customStyle="1" w:styleId="LeiptekstiChar">
+    <w:name w:val="Leipäteksti Char"/>
+    <w:basedOn w:val="Kappaleenoletusfontti"/>
+    <w:link w:val="Leipteksti"/>
     <w:rsid w:val="00C26318"/>
     <w:rPr>
       <w:rFonts w:ascii="Arial" w:hAnsi="Arial"/>
@@ -7836,12 +7844,12 @@
   </w:style>
   <w:style w:type="paragraph" w:customStyle="1" w:styleId="TyyliOtsikko1ArialNarrow14pt">
     <w:name w:val="Tyyli Otsikko 1 + Arial Narrow 14 pt"/>
-    <w:basedOn w:val="Heading1"/>
+    <w:basedOn w:val="Otsikko1"/>
     <w:rsid w:val="00FE1CE8"/>
   </w:style>
   <w:style w:type="paragraph" w:customStyle="1" w:styleId="TyyliOtsikko1ArialNarrow14ptJlkeen0pt">
     <w:name w:val="Tyyli Otsikko 1 + Arial Narrow 14 pt Jälkeen:  0 pt"/>
-    <w:basedOn w:val="Heading1"/>
+    <w:basedOn w:val="Otsikko1"/>
     <w:rsid w:val="00740380"/>
     <w:pPr>
       <w:spacing w:after="0"/>
@@ -7851,49 +7859,49 @@
       <w:szCs w:val="20"/>
     </w:rPr>
   </w:style>
-  <w:style w:type="character" w:styleId="CommentReference">
+  <w:style w:type="character" w:styleId="Kommentinviite">
     <w:name w:val="annotation reference"/>
-    <w:basedOn w:val="DefaultParagraphFont"/>
+    <w:basedOn w:val="Kappaleenoletusfontti"/>
     <w:rsid w:val="00F564BB"/>
     <w:rPr>
       <w:sz w:val="16"/>
       <w:szCs w:val="16"/>
     </w:rPr>
   </w:style>
-  <w:style w:type="paragraph" w:styleId="CommentText">
+  <w:style w:type="paragraph" w:styleId="Kommentinteksti">
     <w:name w:val="annotation text"/>
-    <w:basedOn w:val="Normal"/>
-    <w:link w:val="CommentTextChar"/>
+    <w:basedOn w:val="Normaali"/>
+    <w:link w:val="KommentintekstiChar"/>
     <w:rsid w:val="00F564BB"/>
     <w:rPr>
       <w:sz w:val="20"/>
       <w:szCs w:val="20"/>
     </w:rPr>
   </w:style>
-  <w:style w:type="character" w:customStyle="1" w:styleId="CommentTextChar">
-    <w:name w:val="Comment Text Char"/>
-    <w:basedOn w:val="DefaultParagraphFont"/>
-    <w:link w:val="CommentText"/>
+  <w:style w:type="character" w:customStyle="1" w:styleId="KommentintekstiChar">
+    <w:name w:val="Kommentin teksti Char"/>
+    <w:basedOn w:val="Kappaleenoletusfontti"/>
+    <w:link w:val="Kommentinteksti"/>
     <w:rsid w:val="00F564BB"/>
     <w:rPr>
       <w:rFonts w:ascii="Arial" w:hAnsi="Arial"/>
     </w:rPr>
   </w:style>
-  <w:style w:type="paragraph" w:styleId="CommentSubject">
+  <w:style w:type="paragraph" w:styleId="Kommentinotsikko">
     <w:name w:val="annotation subject"/>
-    <w:basedOn w:val="CommentText"/>
-    <w:next w:val="CommentText"/>
-    <w:link w:val="CommentSubjectChar"/>
+    <w:basedOn w:val="Kommentinteksti"/>
+    <w:next w:val="Kommentinteksti"/>
+    <w:link w:val="KommentinotsikkoChar"/>
     <w:rsid w:val="00F564BB"/>
     <w:rPr>
       <w:b/>
       <w:bCs/>
     </w:rPr>
   </w:style>
-  <w:style w:type="character" w:customStyle="1" w:styleId="CommentSubjectChar">
-    <w:name w:val="Comment Subject Char"/>
-    <w:basedOn w:val="CommentTextChar"/>
-    <w:link w:val="CommentSubject"/>
+  <w:style w:type="character" w:customStyle="1" w:styleId="KommentinotsikkoChar">
+    <w:name w:val="Kommentin otsikko Char"/>
+    <w:basedOn w:val="KommentintekstiChar"/>
+    <w:link w:val="Kommentinotsikko"/>
     <w:rsid w:val="00F564BB"/>
     <w:rPr>
       <w:rFonts w:ascii="Arial" w:hAnsi="Arial"/>
@@ -7901,10 +7909,10 @@
       <w:bCs/>
     </w:rPr>
   </w:style>
-  <w:style w:type="paragraph" w:styleId="BalloonText">
+  <w:style w:type="paragraph" w:styleId="Seliteteksti">
     <w:name w:val="Balloon Text"/>
-    <w:basedOn w:val="Normal"/>
-    <w:link w:val="BalloonTextChar"/>
+    <w:basedOn w:val="Normaali"/>
+    <w:link w:val="SelitetekstiChar"/>
     <w:rsid w:val="00F564BB"/>
     <w:pPr>
       <w:spacing w:line="240" w:lineRule="auto"/>
@@ -7915,10 +7923,10 @@
       <w:szCs w:val="16"/>
     </w:rPr>
   </w:style>
-  <w:style w:type="character" w:customStyle="1" w:styleId="BalloonTextChar">
-    <w:name w:val="Balloon Text Char"/>
-    <w:basedOn w:val="DefaultParagraphFont"/>
-    <w:link w:val="BalloonText"/>
+  <w:style w:type="character" w:customStyle="1" w:styleId="SelitetekstiChar">
+    <w:name w:val="Seliteteksti Char"/>
+    <w:basedOn w:val="Kappaleenoletusfontti"/>
+    <w:link w:val="Seliteteksti"/>
     <w:rsid w:val="00F564BB"/>
     <w:rPr>
       <w:rFonts w:ascii="Tahoma" w:hAnsi="Tahoma" w:cs="Tahoma"/>
@@ -7928,7 +7936,7 @@
   </w:style>
   <w:style w:type="paragraph" w:customStyle="1" w:styleId="Inssitynleipteksti">
     <w:name w:val="Inssityön leipäteksti"/>
-    <w:basedOn w:val="Normal"/>
+    <w:basedOn w:val="Normaali"/>
     <w:autoRedefine/>
     <w:rsid w:val="00E0764C"/>
     <w:pPr>
@@ -7944,7 +7952,7 @@
   </w:style>
   <w:style w:type="paragraph" w:customStyle="1" w:styleId="Inssitynliiteluettelo">
     <w:name w:val="Inssityön liiteluettelo"/>
-    <w:basedOn w:val="Normal"/>
+    <w:basedOn w:val="Normaali"/>
     <w:autoRedefine/>
     <w:rsid w:val="004A55F0"/>
     <w:pPr>
@@ -7974,7 +7982,7 @@
   </w:style>
   <w:style w:type="paragraph" w:customStyle="1" w:styleId="Inssityntaulukonotsikko">
     <w:name w:val="Inssityön taulukon otsikko"/>
-    <w:basedOn w:val="Normal"/>
+    <w:basedOn w:val="Normaali"/>
     <w:next w:val="Inssitynleipteksti"/>
     <w:autoRedefine/>
     <w:rsid w:val="002A531F"/>
@@ -7999,7 +8007,7 @@
   </w:style>
   <w:style w:type="paragraph" w:customStyle="1" w:styleId="Inssitynkuva">
     <w:name w:val="Inssityön kuva"/>
-    <w:basedOn w:val="NormalWeb"/>
+    <w:basedOn w:val="NormaaliWWW"/>
     <w:next w:val="Inssitynkuvanotsikko"/>
     <w:autoRedefine/>
     <w:rsid w:val="002A531F"/>
@@ -8017,7 +8025,7 @@
   </w:style>
   <w:style w:type="paragraph" w:customStyle="1" w:styleId="Inssitynkuvanotsikko">
     <w:name w:val="Inssityön kuvan otsikko"/>
-    <w:basedOn w:val="Normal"/>
+    <w:basedOn w:val="Normaali"/>
     <w:next w:val="Inssitynleipteksti"/>
     <w:autoRedefine/>
     <w:rsid w:val="002A531F"/>
@@ -8042,7 +8050,7 @@
   </w:style>
   <w:style w:type="paragraph" w:customStyle="1" w:styleId="Inssitynkaava">
     <w:name w:val="Inssityön kaava"/>
-    <w:basedOn w:val="Normal"/>
+    <w:basedOn w:val="Normaali"/>
     <w:next w:val="Inssitynleipteksti"/>
     <w:autoRedefine/>
     <w:rsid w:val="002A531F"/>
@@ -8065,9 +8073,9 @@
       <w:lang w:eastAsia="en-US"/>
     </w:rPr>
   </w:style>
-  <w:style w:type="paragraph" w:styleId="NormalWeb">
+  <w:style w:type="paragraph" w:styleId="NormaaliWWW">
     <w:name w:val="Normal (Web)"/>
-    <w:basedOn w:val="Normal"/>
+    <w:basedOn w:val="Normaali"/>
     <w:rsid w:val="002A531F"/>
     <w:rPr>
       <w:rFonts w:ascii="Times New Roman" w:hAnsi="Times New Roman"/>
@@ -8075,7 +8083,7 @@
   </w:style>
   <w:style w:type="paragraph" w:customStyle="1" w:styleId="Inssitynlhttietomuistionlomakerivi">
     <w:name w:val="Inssityön lähtötietomuistion lomakerivi"/>
-    <w:basedOn w:val="Normal"/>
+    <w:basedOn w:val="Normaali"/>
     <w:autoRedefine/>
     <w:rsid w:val="00FE7ABB"/>
     <w:pPr>
@@ -8095,8 +8103,8 @@
   </w:style>
   <w:style w:type="paragraph" w:customStyle="1" w:styleId="Inssitynliitteenotsikko">
     <w:name w:val="Inssityön liitteen otsikko"/>
-    <w:basedOn w:val="Normal"/>
-    <w:next w:val="Normal"/>
+    <w:basedOn w:val="Normaali"/>
+    <w:next w:val="Normaali"/>
     <w:autoRedefine/>
     <w:rsid w:val="00196D38"/>
     <w:pPr>
@@ -8112,9 +8120,9 @@
       <w:lang w:eastAsia="en-US"/>
     </w:rPr>
   </w:style>
-  <w:style w:type="character" w:styleId="EndnoteReference">
+  <w:style w:type="character" w:styleId="Loppuviitteenviite">
     <w:name w:val="endnote reference"/>
-    <w:basedOn w:val="DefaultParagraphFont"/>
+    <w:basedOn w:val="Kappaleenoletusfontti"/>
     <w:rsid w:val="00FE7ABB"/>
     <w:rPr>
       <w:vertAlign w:val="superscript"/>
@@ -8122,7 +8130,7 @@
   </w:style>
   <w:style w:type="paragraph" w:customStyle="1" w:styleId="Inssitynliitteenloppuviite">
     <w:name w:val="Inssityön liitteen loppuviite"/>
-    <w:basedOn w:val="EndnoteText"/>
+    <w:basedOn w:val="Loppuviitteenteksti"/>
     <w:autoRedefine/>
     <w:rsid w:val="00FE7ABB"/>
     <w:pPr>
@@ -8137,10 +8145,10 @@
       <w:lang w:eastAsia="en-US"/>
     </w:rPr>
   </w:style>
-  <w:style w:type="paragraph" w:styleId="EndnoteText">
+  <w:style w:type="paragraph" w:styleId="Loppuviitteenteksti">
     <w:name w:val="endnote text"/>
-    <w:basedOn w:val="Normal"/>
-    <w:link w:val="EndnoteTextChar"/>
+    <w:basedOn w:val="Normaali"/>
+    <w:link w:val="LoppuviitteentekstiChar"/>
     <w:rsid w:val="00FE7ABB"/>
     <w:pPr>
       <w:spacing w:line="240" w:lineRule="auto"/>
@@ -8150,10 +8158,10 @@
       <w:szCs w:val="20"/>
     </w:rPr>
   </w:style>
-  <w:style w:type="character" w:customStyle="1" w:styleId="EndnoteTextChar">
-    <w:name w:val="Endnote Text Char"/>
-    <w:basedOn w:val="DefaultParagraphFont"/>
-    <w:link w:val="EndnoteText"/>
+  <w:style w:type="character" w:customStyle="1" w:styleId="LoppuviitteentekstiChar">
+    <w:name w:val="Loppuviitteen teksti Char"/>
+    <w:basedOn w:val="Kappaleenoletusfontti"/>
+    <w:link w:val="Loppuviitteenteksti"/>
     <w:rsid w:val="00FE7ABB"/>
     <w:rPr>
       <w:rFonts w:ascii="Arial" w:hAnsi="Arial"/>
@@ -8161,7 +8169,7 @@
   </w:style>
   <w:style w:type="paragraph" w:customStyle="1" w:styleId="Inssitynotsikko1">
     <w:name w:val="Inssityön otsikko 1"/>
-    <w:basedOn w:val="Heading1"/>
+    <w:basedOn w:val="Otsikko1"/>
     <w:next w:val="Inssitynleipteksti"/>
     <w:rsid w:val="00FE7ABB"/>
     <w:pPr>
@@ -8198,7 +8206,7 @@
   </w:style>
   <w:style w:type="paragraph" w:customStyle="1" w:styleId="Inssitynlhdemalli">
     <w:name w:val="Inssityön lähdemalli"/>
-    <w:basedOn w:val="Normal"/>
+    <w:basedOn w:val="Normaali"/>
     <w:next w:val="Inssitynleipteksti"/>
     <w:rsid w:val="00FE7ABB"/>
     <w:pPr>
@@ -8274,18 +8282,18 @@
       <w:szCs w:val="24"/>
     </w:rPr>
   </w:style>
-  <w:style w:type="character" w:styleId="FollowedHyperlink">
+  <w:style w:type="character" w:styleId="AvattuHyperlinkki">
     <w:name w:val="FollowedHyperlink"/>
-    <w:basedOn w:val="DefaultParagraphFont"/>
+    <w:basedOn w:val="Kappaleenoletusfontti"/>
     <w:rsid w:val="00FD73A7"/>
     <w:rPr>
       <w:color w:val="800080" w:themeColor="followedHyperlink"/>
       <w:u w:val="single"/>
     </w:rPr>
   </w:style>
-  <w:style w:type="table" w:styleId="TableGrid">
+  <w:style w:type="table" w:styleId="TaulukkoRuudukko">
     <w:name w:val="Table Grid"/>
-    <w:basedOn w:val="TableNormal"/>
+    <w:basedOn w:val="Normaalitaulukko"/>
     <w:uiPriority w:val="59"/>
     <w:rsid w:val="00DD2DD6"/>
     <w:rPr>
@@ -8305,9 +8313,9 @@
       </w:tblBorders>
     </w:tblPr>
   </w:style>
-  <w:style w:type="paragraph" w:styleId="ListParagraph">
+  <w:style w:type="paragraph" w:styleId="Luettelokappale">
     <w:name w:val="List Paragraph"/>
-    <w:basedOn w:val="Normal"/>
+    <w:basedOn w:val="Normaali"/>
     <w:uiPriority w:val="34"/>
     <w:rsid w:val="00471C6C"/>
     <w:pPr>
@@ -8315,11 +8323,11 @@
       <w:contextualSpacing/>
     </w:pPr>
   </w:style>
-  <w:style w:type="paragraph" w:styleId="Title">
+  <w:style w:type="paragraph" w:styleId="Otsikko">
     <w:name w:val="Title"/>
-    <w:basedOn w:val="Normal"/>
-    <w:next w:val="Normal"/>
-    <w:link w:val="TitleChar"/>
+    <w:basedOn w:val="Normaali"/>
+    <w:next w:val="Normaali"/>
+    <w:link w:val="OtsikkoChar"/>
     <w:qFormat/>
     <w:rsid w:val="00D1111A"/>
     <w:pPr>
@@ -8337,10 +8345,10 @@
       <w:szCs w:val="52"/>
     </w:rPr>
   </w:style>
-  <w:style w:type="character" w:customStyle="1" w:styleId="TitleChar">
-    <w:name w:val="Title Char"/>
-    <w:basedOn w:val="DefaultParagraphFont"/>
-    <w:link w:val="Title"/>
+  <w:style w:type="character" w:customStyle="1" w:styleId="OtsikkoChar">
+    <w:name w:val="Otsikko Char"/>
+    <w:basedOn w:val="Kappaleenoletusfontti"/>
+    <w:link w:val="Otsikko"/>
     <w:rsid w:val="00D1111A"/>
     <w:rPr>
       <w:rFonts w:ascii="Arial" w:eastAsiaTheme="majorEastAsia" w:hAnsi="Arial" w:cs="Arial"/>
@@ -8352,10 +8360,10 @@
       <w:szCs w:val="52"/>
     </w:rPr>
   </w:style>
-  <w:style w:type="character" w:customStyle="1" w:styleId="Heading5Char">
-    <w:name w:val="Heading 5 Char"/>
-    <w:basedOn w:val="DefaultParagraphFont"/>
-    <w:link w:val="Heading5"/>
+  <w:style w:type="character" w:customStyle="1" w:styleId="Otsikko5Char">
+    <w:name w:val="Otsikko 5 Char"/>
+    <w:basedOn w:val="Kappaleenoletusfontti"/>
+    <w:link w:val="Otsikko5"/>
     <w:semiHidden/>
     <w:rsid w:val="00A025B8"/>
     <w:rPr>
@@ -8365,10 +8373,10 @@
       <w:szCs w:val="24"/>
     </w:rPr>
   </w:style>
-  <w:style w:type="character" w:customStyle="1" w:styleId="Heading6Char">
-    <w:name w:val="Heading 6 Char"/>
-    <w:basedOn w:val="DefaultParagraphFont"/>
-    <w:link w:val="Heading6"/>
+  <w:style w:type="character" w:customStyle="1" w:styleId="Otsikko6Char">
+    <w:name w:val="Otsikko 6 Char"/>
+    <w:basedOn w:val="Kappaleenoletusfontti"/>
+    <w:link w:val="Otsikko6"/>
     <w:semiHidden/>
     <w:rsid w:val="00A025B8"/>
     <w:rPr>
@@ -8380,10 +8388,10 @@
       <w:szCs w:val="24"/>
     </w:rPr>
   </w:style>
-  <w:style w:type="character" w:customStyle="1" w:styleId="Heading7Char">
-    <w:name w:val="Heading 7 Char"/>
-    <w:basedOn w:val="DefaultParagraphFont"/>
-    <w:link w:val="Heading7"/>
+  <w:style w:type="character" w:customStyle="1" w:styleId="Otsikko7Char">
+    <w:name w:val="Otsikko 7 Char"/>
+    <w:basedOn w:val="Kappaleenoletusfontti"/>
+    <w:link w:val="Otsikko7"/>
     <w:semiHidden/>
     <w:rsid w:val="00A025B8"/>
     <w:rPr>
@@ -8395,10 +8403,10 @@
       <w:szCs w:val="24"/>
     </w:rPr>
   </w:style>
-  <w:style w:type="character" w:customStyle="1" w:styleId="Heading8Char">
-    <w:name w:val="Heading 8 Char"/>
-    <w:basedOn w:val="DefaultParagraphFont"/>
-    <w:link w:val="Heading8"/>
+  <w:style w:type="character" w:customStyle="1" w:styleId="Otsikko8Char">
+    <w:name w:val="Otsikko 8 Char"/>
+    <w:basedOn w:val="Kappaleenoletusfontti"/>
+    <w:link w:val="Otsikko8"/>
     <w:semiHidden/>
     <w:rsid w:val="00A025B8"/>
     <w:rPr>
@@ -8406,10 +8414,10 @@
       <w:color w:val="404040" w:themeColor="text1" w:themeTint="BF"/>
     </w:rPr>
   </w:style>
-  <w:style w:type="character" w:customStyle="1" w:styleId="Heading9Char">
-    <w:name w:val="Heading 9 Char"/>
-    <w:basedOn w:val="DefaultParagraphFont"/>
-    <w:link w:val="Heading9"/>
+  <w:style w:type="character" w:customStyle="1" w:styleId="Otsikko9Char">
+    <w:name w:val="Otsikko 9 Char"/>
+    <w:basedOn w:val="Kappaleenoletusfontti"/>
+    <w:link w:val="Otsikko9"/>
     <w:semiHidden/>
     <w:rsid w:val="00A025B8"/>
     <w:rPr>
@@ -8419,7 +8427,7 @@
       <w:color w:val="404040" w:themeColor="text1" w:themeTint="BF"/>
     </w:rPr>
   </w:style>
-  <w:style w:type="paragraph" w:styleId="NoSpacing">
+  <w:style w:type="paragraph" w:styleId="Eivli">
     <w:name w:val="No Spacing"/>
     <w:uiPriority w:val="1"/>
     <w:qFormat/>
@@ -8432,7 +8440,7 @@
   </w:style>
   <w:style w:type="paragraph" w:customStyle="1" w:styleId="OtikkoIlmanNumerointia">
     <w:name w:val="OtikkoIlmanNumerointia"/>
-    <w:basedOn w:val="NoSpacing"/>
+    <w:basedOn w:val="Eivli"/>
     <w:qFormat/>
     <w:rsid w:val="00D1111A"/>
     <w:pPr>
@@ -8442,10 +8450,10 @@
       <w:b/>
     </w:rPr>
   </w:style>
-  <w:style w:type="paragraph" w:styleId="Caption">
+  <w:style w:type="paragraph" w:styleId="Kuvaotsikko">
     <w:name w:val="caption"/>
     <w:basedOn w:val="Default"/>
-    <w:next w:val="Normal"/>
+    <w:next w:val="Normaali"/>
     <w:unhideWhenUsed/>
     <w:qFormat/>
     <w:rsid w:val="00536AB5"/>
@@ -8456,10 +8464,10 @@
       <w:i/>
     </w:rPr>
   </w:style>
-  <w:style w:type="paragraph" w:styleId="Bibliography">
+  <w:style w:type="paragraph" w:styleId="Lhdeluettelo">
     <w:name w:val="Bibliography"/>
-    <w:basedOn w:val="Normal"/>
-    <w:next w:val="Normal"/>
+    <w:basedOn w:val="Normaali"/>
+    <w:next w:val="Normaali"/>
     <w:uiPriority w:val="37"/>
     <w:unhideWhenUsed/>
     <w:qFormat/>
@@ -8471,10 +8479,10 @@
       <w:ind w:left="360"/>
     </w:pPr>
   </w:style>
-  <w:style w:type="character" w:customStyle="1" w:styleId="HeaderChar">
-    <w:name w:val="Header Char"/>
-    <w:basedOn w:val="DefaultParagraphFont"/>
-    <w:link w:val="Header"/>
+  <w:style w:type="character" w:customStyle="1" w:styleId="YltunnisteChar">
+    <w:name w:val="Ylätunniste Char"/>
+    <w:basedOn w:val="Kappaleenoletusfontti"/>
+    <w:link w:val="Yltunniste"/>
     <w:uiPriority w:val="99"/>
     <w:rsid w:val="002775E7"/>
     <w:rPr>
@@ -8774,7 +8782,7 @@
 </file>
 
 <file path=customXml/itemProps1.xml><?xml version="1.0" encoding="utf-8"?>
-<ds:datastoreItem xmlns:ds="http://schemas.openxmlformats.org/officeDocument/2006/customXml" ds:itemID="{E8E36EB2-B941-4D06-AF4C-713A4E52E111}">
+<ds:datastoreItem xmlns:ds="http://schemas.openxmlformats.org/officeDocument/2006/customXml" ds:itemID="{9CCAB75A-C279-4950-979C-FCF0C1FBCD5B}">
   <ds:schemaRefs>
     <ds:schemaRef ds:uri="http://schemas.openxmlformats.org/officeDocument/2006/bibliography"/>
   </ds:schemaRefs>

</xml_diff>

<commit_message>
Siistitty koodia koodinäytteitä varten
</commit_message>
<xml_diff>
--- a/Dokumentaatio/miettinen_lohkoketju_opn.docx
+++ b/Dokumentaatio/miettinen_lohkoketju_opn.docx
@@ -501,7 +501,7 @@
           </mc:Choice>
           <mc:Fallback>
             <w:pict>
-              <v:line w14:anchorId="05B2F243" id="Line 8" o:spid="_x0000_s1026" style="position:absolute;z-index:251657216;visibility:visible;mso-wrap-style:square;mso-width-percent:0;mso-height-percent:0;mso-wrap-distance-left:9pt;mso-wrap-distance-top:0;mso-wrap-distance-right:9pt;mso-wrap-distance-bottom:0;mso-position-horizontal:absolute;mso-position-horizontal-relative:text;mso-position-vertical:absolute;mso-position-vertical-relative:text;mso-width-percent:0;mso-height-percent:0;mso-width-relative:page;mso-height-relative:page" from="-1.35pt,3.2pt" to="421.65pt,3.2pt" o:gfxdata="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" strokeweight=".5pt"/>
+              <v:line w14:anchorId="60BDBFC3" id="Line 8" o:spid="_x0000_s1026" style="position:absolute;z-index:251657216;visibility:visible;mso-wrap-style:square;mso-width-percent:0;mso-height-percent:0;mso-wrap-distance-left:9pt;mso-wrap-distance-top:0;mso-wrap-distance-right:9pt;mso-wrap-distance-bottom:0;mso-position-horizontal:absolute;mso-position-horizontal-relative:text;mso-position-vertical:absolute;mso-position-vertical-relative:text;mso-width-percent:0;mso-height-percent:0;mso-width-relative:page;mso-height-relative:page" from="-1.35pt,3.2pt" to="421.65pt,3.2pt" o:gfxdata="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" strokeweight=".5pt"/>
             </w:pict>
           </mc:Fallback>
         </mc:AlternateContent>
@@ -642,7 +642,7 @@
           </mc:Choice>
           <mc:Fallback>
             <w:pict>
-              <v:line w14:anchorId="1332A2D4" id="Line 9" o:spid="_x0000_s1026" style="position:absolute;z-index:251658240;visibility:visible;mso-wrap-style:square;mso-width-percent:0;mso-height-percent:0;mso-wrap-distance-left:9pt;mso-wrap-distance-top:0;mso-wrap-distance-right:9pt;mso-wrap-distance-bottom:0;mso-position-horizontal:absolute;mso-position-horizontal-relative:text;mso-position-vertical:absolute;mso-position-vertical-relative:text;mso-width-percent:0;mso-height-percent:0;mso-width-relative:page;mso-height-relative:page" from="-1.35pt,.15pt" to="421.65pt,.15pt" o:gfxdata="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" strokeweight=".5pt"/>
+              <v:line w14:anchorId="54395ABD" id="Line 9" o:spid="_x0000_s1026" style="position:absolute;z-index:251658240;visibility:visible;mso-wrap-style:square;mso-width-percent:0;mso-height-percent:0;mso-wrap-distance-left:9pt;mso-wrap-distance-top:0;mso-wrap-distance-right:9pt;mso-wrap-distance-bottom:0;mso-position-horizontal:absolute;mso-position-horizontal-relative:text;mso-position-vertical:absolute;mso-position-vertical-relative:text;mso-width-percent:0;mso-height-percent:0;mso-width-relative:page;mso-height-relative:page" from="-1.35pt,.15pt" to="421.65pt,.15pt" o:gfxdata="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" strokeweight=".5pt"/>
             </w:pict>
           </mc:Fallback>
         </mc:AlternateContent>
@@ -1034,7 +1034,7 @@
           </mc:Choice>
           <mc:Fallback>
             <w:pict>
-              <v:line w14:anchorId="268C1EE1" id="Line 10" o:spid="_x0000_s1026" style="position:absolute;z-index:251659264;visibility:visible;mso-wrap-style:square;mso-width-percent:0;mso-height-percent:0;mso-wrap-distance-left:9pt;mso-wrap-distance-top:0;mso-wrap-distance-right:9pt;mso-wrap-distance-bottom:0;mso-position-horizontal:absolute;mso-position-horizontal-relative:text;mso-position-vertical:absolute;mso-position-vertical-relative:text;mso-width-percent:0;mso-height-percent:0;mso-width-relative:page;mso-height-relative:page" from="-1.35pt,2.65pt" to="421.65pt,2.65pt" o:gfxdata="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" strokeweight=".5pt"/>
+              <v:line w14:anchorId="549560A4" id="Line 10" o:spid="_x0000_s1026" style="position:absolute;z-index:251659264;visibility:visible;mso-wrap-style:square;mso-width-percent:0;mso-height-percent:0;mso-wrap-distance-left:9pt;mso-wrap-distance-top:0;mso-wrap-distance-right:9pt;mso-wrap-distance-bottom:0;mso-position-horizontal:absolute;mso-position-horizontal-relative:text;mso-position-vertical:absolute;mso-position-vertical-relative:text;mso-width-percent:0;mso-height-percent:0;mso-width-relative:page;mso-height-relative:page" from="-1.35pt,2.65pt" to="421.65pt,2.65pt" o:gfxdata="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" strokeweight=".5pt"/>
             </w:pict>
           </mc:Fallback>
         </mc:AlternateContent>
@@ -1243,7 +1243,7 @@
           </mc:Choice>
           <mc:Fallback>
             <w:pict>
-              <v:line w14:anchorId="0F8B4D70" id="Line 4" o:spid="_x0000_s1026" style="position:absolute;z-index:251655168;visibility:visible;mso-wrap-style:square;mso-width-percent:0;mso-height-percent:0;mso-wrap-distance-left:9pt;mso-wrap-distance-top:0;mso-wrap-distance-right:9pt;mso-wrap-distance-bottom:0;mso-position-horizontal:absolute;mso-position-horizontal-relative:text;mso-position-vertical:absolute;mso-position-vertical-relative:text;mso-width-percent:0;mso-height-percent:0;mso-width-relative:page;mso-height-relative:page" from="-1.35pt,3.2pt" to="421.65pt,3.2pt" o:gfxdata="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" strokeweight=".5pt"/>
+              <v:line w14:anchorId="00529FA0" id="Line 4" o:spid="_x0000_s1026" style="position:absolute;z-index:251655168;visibility:visible;mso-wrap-style:square;mso-width-percent:0;mso-height-percent:0;mso-wrap-distance-left:9pt;mso-wrap-distance-top:0;mso-wrap-distance-right:9pt;mso-wrap-distance-bottom:0;mso-position-horizontal:absolute;mso-position-horizontal-relative:text;mso-position-vertical:absolute;mso-position-vertical-relative:text;mso-width-percent:0;mso-height-percent:0;mso-width-relative:page;mso-height-relative:page" from="-1.35pt,3.2pt" to="421.65pt,3.2pt" o:gfxdata="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" strokeweight=".5pt"/>
             </w:pict>
           </mc:Fallback>
         </mc:AlternateContent>
@@ -1419,7 +1419,7 @@
           </mc:Choice>
           <mc:Fallback>
             <w:pict>
-              <v:line w14:anchorId="35B4C135" id="Line 5" o:spid="_x0000_s1026" style="position:absolute;z-index:251656192;visibility:visible;mso-wrap-style:square;mso-width-percent:0;mso-height-percent:0;mso-wrap-distance-left:9pt;mso-wrap-distance-top:0;mso-wrap-distance-right:9pt;mso-wrap-distance-bottom:0;mso-position-horizontal:absolute;mso-position-horizontal-relative:text;mso-position-vertical:absolute;mso-position-vertical-relative:text;mso-width-percent:0;mso-height-percent:0;mso-width-relative:page;mso-height-relative:page" from="-1.35pt,.15pt" to="421.65pt,.15pt" o:gfxdata="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" strokeweight=".5pt"/>
+              <v:line w14:anchorId="1CDD2801" id="Line 5" o:spid="_x0000_s1026" style="position:absolute;z-index:251656192;visibility:visible;mso-wrap-style:square;mso-width-percent:0;mso-height-percent:0;mso-wrap-distance-left:9pt;mso-wrap-distance-top:0;mso-wrap-distance-right:9pt;mso-wrap-distance-bottom:0;mso-position-horizontal:absolute;mso-position-horizontal-relative:text;mso-position-vertical:absolute;mso-position-vertical-relative:text;mso-width-percent:0;mso-height-percent:0;mso-width-relative:page;mso-height-relative:page" from="-1.35pt,.15pt" to="421.65pt,.15pt" o:gfxdata="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" strokeweight=".5pt"/>
             </w:pict>
           </mc:Fallback>
         </mc:AlternateContent>
@@ -1859,7 +1859,7 @@
           </mc:Choice>
           <mc:Fallback>
             <w:pict>
-              <v:line w14:anchorId="15BACD4F" id="Line 11" o:spid="_x0000_s1026" style="position:absolute;z-index:251660288;visibility:visible;mso-wrap-style:square;mso-width-percent:0;mso-height-percent:0;mso-wrap-distance-left:9pt;mso-wrap-distance-top:0;mso-wrap-distance-right:9pt;mso-wrap-distance-bottom:0;mso-position-horizontal:absolute;mso-position-horizontal-relative:text;mso-position-vertical:absolute;mso-position-vertical-relative:text;mso-width-percent:0;mso-height-percent:0;mso-width-relative:page;mso-height-relative:page" from="-1.35pt,2.65pt" to="421.65pt,2.65pt" o:gfxdata="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" strokeweight=".5pt"/>
+              <v:line w14:anchorId="1AC63CFF" id="Line 11" o:spid="_x0000_s1026" style="position:absolute;z-index:251660288;visibility:visible;mso-wrap-style:square;mso-width-percent:0;mso-height-percent:0;mso-wrap-distance-left:9pt;mso-wrap-distance-top:0;mso-wrap-distance-right:9pt;mso-wrap-distance-bottom:0;mso-position-horizontal:absolute;mso-position-horizontal-relative:text;mso-position-vertical:absolute;mso-position-vertical-relative:text;mso-width-percent:0;mso-height-percent:0;mso-width-relative:page;mso-height-relative:page" from="-1.35pt,2.65pt" to="421.65pt,2.65pt" o:gfxdata="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" strokeweight=".5pt"/>
             </w:pict>
           </mc:Fallback>
         </mc:AlternateContent>
@@ -4205,13 +4205,7 @@
     </w:p>
     <w:p>
       <w:r>
-        <w:t>Kukin tiedonsiirto tallentuu lohkoon. Yhdessä lohkossa on monia tiedonsiirtotapahtumia</w:t>
-      </w:r>
-      <w:r>
-        <w:t>, kuten BitCoinin tapauksessa rahan siirtotapahtumia</w:t>
-      </w:r>
-      <w:r>
-        <w:t xml:space="preserve">. Kukin uusi lohko linkittyy sitä edeltäneeseen lohkoon. Sana </w:t>
+        <w:t xml:space="preserve">Kukin tiedonsiirto tallentuu lohkoon. Yhdessä lohkossa on monia tiedonsiirtotapahtumia, kuten BitCoinin tapauksessa rahan siirtotapahtumia. Kukin uusi lohko linkittyy sitä edeltäneeseen lohkoon. Sana </w:t>
       </w:r>
       <w:r>
         <w:rPr>
@@ -4220,10 +4214,7 @@
         <w:t>lohkoketju</w:t>
       </w:r>
       <w:r>
-        <w:t xml:space="preserve"> on kielikuva verkon tästä toimintatavasta.</w:t>
-      </w:r>
-      <w:r>
-        <w:t xml:space="preserve"> (1)</w:t>
+        <w:t xml:space="preserve"> on kielikuva verkon tästä toimintatavasta. (1)</w:t>
       </w:r>
     </w:p>
     <w:p>
@@ -4325,12 +4316,7 @@
         <w:t>Järjestelmä toimii niin kauan kuin suurin osa verkon solmujen laskentatehosta pysyvät rehellisinä.</w:t>
       </w:r>
       <w:r>
-        <w:t xml:space="preserve"> (1</w:t>
-      </w:r>
-      <w:bookmarkStart w:id="4" w:name="_GoBack"/>
-      <w:bookmarkEnd w:id="4"/>
-      <w:r>
-        <w:t>)</w:t>
+        <w:t xml:space="preserve"> (1)</w:t>
       </w:r>
     </w:p>
     <w:p>
@@ -4648,12 +4634,12 @@
       <w:pPr>
         <w:pStyle w:val="Heading3"/>
       </w:pPr>
-      <w:bookmarkStart w:id="5" w:name="_Toc484161421"/>
-      <w:bookmarkStart w:id="6" w:name="_Toc484161416"/>
+      <w:bookmarkStart w:id="4" w:name="_Toc484161421"/>
+      <w:bookmarkStart w:id="5" w:name="_Toc484161416"/>
       <w:r>
         <w:t>Ethereum-alusta</w:t>
       </w:r>
-      <w:bookmarkEnd w:id="5"/>
+      <w:bookmarkEnd w:id="4"/>
     </w:p>
     <w:p>
       <w:r>
@@ -4669,11 +4655,11 @@
       <w:pPr>
         <w:pStyle w:val="Heading3"/>
       </w:pPr>
-      <w:bookmarkStart w:id="7" w:name="_Toc484161422"/>
+      <w:bookmarkStart w:id="6" w:name="_Toc484161422"/>
       <w:r>
         <w:t>Ethereum-virtuaalikone</w:t>
       </w:r>
-      <w:bookmarkEnd w:id="7"/>
+      <w:bookmarkEnd w:id="6"/>
     </w:p>
     <w:p>
       <w:r>
@@ -4700,17 +4686,17 @@
         <w:t>SUUNNITTELU JA KÄYTTÖTAPAUKSET</w:t>
       </w:r>
       <w:bookmarkEnd w:id="2"/>
-      <w:bookmarkEnd w:id="6"/>
+      <w:bookmarkEnd w:id="5"/>
     </w:p>
     <w:p>
       <w:pPr>
         <w:pStyle w:val="Heading2"/>
       </w:pPr>
-      <w:bookmarkStart w:id="8" w:name="_Toc484161417"/>
+      <w:bookmarkStart w:id="7" w:name="_Toc484161417"/>
       <w:r>
         <w:t>Kuvaus käyttötapauksista</w:t>
       </w:r>
-      <w:bookmarkEnd w:id="8"/>
+      <w:bookmarkEnd w:id="7"/>
     </w:p>
     <w:p>
       <w:r>
@@ -4845,16 +4831,16 @@
       <w:pPr>
         <w:pStyle w:val="Heading2"/>
       </w:pPr>
-      <w:bookmarkStart w:id="9" w:name="_Toc478972909"/>
-      <w:bookmarkStart w:id="10" w:name="_Toc484161418"/>
+      <w:bookmarkStart w:id="8" w:name="_Toc478972909"/>
+      <w:bookmarkStart w:id="9" w:name="_Toc484161418"/>
       <w:r>
         <w:t>Lohkoketjun hyöty</w:t>
       </w:r>
+      <w:bookmarkEnd w:id="8"/>
+      <w:r>
+        <w:t xml:space="preserve"> sovelluksessa</w:t>
+      </w:r>
       <w:bookmarkEnd w:id="9"/>
-      <w:r>
-        <w:t xml:space="preserve"> sovelluksessa</w:t>
-      </w:r>
-      <w:bookmarkEnd w:id="10"/>
     </w:p>
     <w:p>
       <w:r>
@@ -5011,193 +4997,309 @@
       <w:pPr>
         <w:pStyle w:val="Heading1"/>
       </w:pPr>
-      <w:bookmarkStart w:id="11" w:name="_Toc484161419"/>
+      <w:bookmarkStart w:id="10" w:name="_Toc484161419"/>
       <w:r>
         <w:lastRenderedPageBreak/>
         <w:t>OHJELMISTO</w:t>
       </w:r>
+      <w:bookmarkEnd w:id="10"/>
+    </w:p>
+    <w:p>
+      <w:pPr>
+        <w:rPr>
+          <w:color w:val="00B050"/>
+        </w:rPr>
+      </w:pPr>
+      <w:r>
+        <w:rPr>
+          <w:color w:val="00B050"/>
+        </w:rPr>
+        <w:t>Laita kaikkiin jokin viite mistä sen ohjelman saa ladattua</w:t>
+      </w:r>
+    </w:p>
+    <w:p>
+      <w:pPr>
+        <w:pStyle w:val="Heading2"/>
+      </w:pPr>
+      <w:bookmarkStart w:id="11" w:name="_Toc484161420"/>
+      <w:r>
+        <w:t>Työn kannalta oleellinen ohjelmisto</w:t>
+      </w:r>
       <w:bookmarkEnd w:id="11"/>
     </w:p>
     <w:p>
-      <w:pPr>
-        <w:rPr>
-          <w:color w:val="00B050"/>
-        </w:rPr>
-      </w:pPr>
-      <w:r>
-        <w:rPr>
-          <w:color w:val="00B050"/>
-        </w:rPr>
-        <w:t>Laita kaikkiin jokin viite mistä sen ohjelman saa ladattua</w:t>
-      </w:r>
-    </w:p>
+      <w:r>
+        <w:t xml:space="preserve">Kuvaillaan työn kannalta </w:t>
+      </w:r>
+      <w:r>
+        <w:t>oleellista</w:t>
+      </w:r>
+      <w:r>
+        <w:t>, sekä työssä käytettyä</w:t>
+      </w:r>
+      <w:r>
+        <w:t xml:space="preserve"> ohjelmistotekniikkaa</w:t>
+      </w:r>
+      <w:r>
+        <w:t>.</w:t>
+      </w:r>
+    </w:p>
+    <w:p>
+      <w:pPr>
+        <w:pStyle w:val="Heading3"/>
+      </w:pPr>
+      <w:bookmarkStart w:id="12" w:name="_Toc484161423"/>
+      <w:r>
+        <w:t>S</w:t>
+      </w:r>
+      <w:r>
+        <w:t>olidity-kääntäjä</w:t>
+      </w:r>
+      <w:bookmarkEnd w:id="12"/>
+    </w:p>
+    <w:p>
+      <w:r>
+        <w:t>Solidity-kääntäjä kääntää Solid</w:t>
+      </w:r>
+      <w:r>
+        <w:t>i</w:t>
+      </w:r>
+      <w:r>
+        <w:t xml:space="preserve">ty-kielen Ethereum-tavukoodiksi, jonka Ethereum-virtuaalikone </w:t>
+      </w:r>
+      <w:r>
+        <w:t>muuntaa konekäskyiksi</w:t>
+      </w:r>
+      <w:r>
+        <w:t>. Solidity-kieli on hyvin yksinkertainen</w:t>
+      </w:r>
+      <w:r>
+        <w:t xml:space="preserve"> ja helposti opittava</w:t>
+      </w:r>
+      <w:r>
+        <w:t>. Se muistuttaa Ja</w:t>
+      </w:r>
+      <w:r>
+        <w:t>vascriptiä.</w:t>
+      </w:r>
+      <w:r>
+        <w:t xml:space="preserve"> Ohjelmoijayhteisö on kehittänyt monia Solidity-kääntäjiä. Yksi kääntäjä on Browser Solidity</w:t>
+      </w:r>
+      <w:r>
+        <w:t xml:space="preserve"> (ks. 3.2.1). Kääntäjiä on myös</w:t>
+      </w:r>
+      <w:r>
+        <w:t xml:space="preserve"> Truffle-sovelluskehyksessä sekä Ethereum Wallet -ohjelmassa</w:t>
+      </w:r>
+      <w:r>
+        <w:t>.</w:t>
+      </w:r>
+    </w:p>
+    <w:p/>
+    <w:p>
+      <w:pPr>
+        <w:pStyle w:val="Heading3"/>
+      </w:pPr>
+      <w:bookmarkStart w:id="13" w:name="_Toc484161424"/>
+      <w:r>
+        <w:t>Web3-kirjasto</w:t>
+      </w:r>
+      <w:bookmarkEnd w:id="13"/>
+    </w:p>
+    <w:p>
+      <w:r>
+        <w:t>We</w:t>
+      </w:r>
+      <w:r>
+        <w:t xml:space="preserve">b3 on javascript-kirjasto, joka pystyy lähettämään kutsuja </w:t>
+      </w:r>
+      <w:r>
+        <w:t>paikalliselle ethereum-solmulle</w:t>
+      </w:r>
+      <w:r>
+        <w:t xml:space="preserve">. Web3:n avulla internet-selaimessa olevat sovellukset voivat vuorovaikuttaa Ethereum-verkon kanssa. </w:t>
+      </w:r>
+      <w:r>
+        <w:t>Web3:sta</w:t>
+      </w:r>
+      <w:r>
+        <w:t xml:space="preserve"> on olemassa npm-paketti, jonka voi ottaa käyttöön</w:t>
+      </w:r>
+      <w:r>
+        <w:t xml:space="preserve"> helposti</w:t>
+      </w:r>
+      <w:r>
+        <w:t xml:space="preserve"> Meteorissa. Kirjasto on hyvin dokumentoitu esimerkkeineen </w:t>
+      </w:r>
+      <w:r>
+        <w:t>Ethereumin</w:t>
+      </w:r>
+      <w:r>
+        <w:t xml:space="preserve"> GitHubin wiki-sivuilla.</w:t>
+      </w:r>
+      <w:r>
+        <w:t xml:space="preserve"> (20)</w:t>
+      </w:r>
+    </w:p>
+    <w:p/>
     <w:p>
       <w:pPr>
         <w:pStyle w:val="Heading2"/>
       </w:pPr>
-      <w:bookmarkStart w:id="12" w:name="_Toc484161420"/>
-      <w:r>
-        <w:t>Työn kannalta oleellinen ohjelmisto</w:t>
-      </w:r>
-      <w:bookmarkEnd w:id="12"/>
-    </w:p>
-    <w:p>
-      <w:r>
-        <w:t xml:space="preserve">Kuvaillaan työn kannalta </w:t>
-      </w:r>
-      <w:r>
-        <w:t>oleellista</w:t>
-      </w:r>
-      <w:r>
-        <w:t>, sekä työssä käytettyä</w:t>
-      </w:r>
-      <w:r>
-        <w:t xml:space="preserve"> ohjelmistotekniikkaa</w:t>
-      </w:r>
-      <w:r>
-        <w:t>.</w:t>
-      </w:r>
-    </w:p>
+      <w:bookmarkStart w:id="14" w:name="_Toc484161425"/>
+      <w:r>
+        <w:t>Ohjelmointityössä</w:t>
+      </w:r>
+      <w:r>
+        <w:t xml:space="preserve"> käytetty ohjelmisto</w:t>
+      </w:r>
+      <w:bookmarkEnd w:id="14"/>
+    </w:p>
+    <w:p>
+      <w:r>
+        <w:t>Tässä kuvaillaan ohjelmistoa, jota päädyttiin käyttämään lopullisessa työssä</w:t>
+      </w:r>
+    </w:p>
+    <w:p/>
     <w:p>
       <w:pPr>
         <w:pStyle w:val="Heading3"/>
       </w:pPr>
-      <w:bookmarkStart w:id="13" w:name="_Toc484161423"/>
-      <w:r>
-        <w:t>S</w:t>
-      </w:r>
-      <w:r>
-        <w:t>olidity-kääntäjä</w:t>
-      </w:r>
-      <w:bookmarkEnd w:id="13"/>
-    </w:p>
-    <w:p>
-      <w:r>
-        <w:t>Solidity-kääntäjä kääntää Solid</w:t>
-      </w:r>
-      <w:r>
-        <w:t>i</w:t>
-      </w:r>
-      <w:r>
-        <w:t xml:space="preserve">ty-kielen Ethereum-tavukoodiksi, jonka Ethereum-virtuaalikone </w:t>
-      </w:r>
-      <w:r>
-        <w:t>muuntaa konekäskyiksi</w:t>
-      </w:r>
-      <w:r>
-        <w:t>. Solidity-kieli on hyvin yksinkertainen</w:t>
-      </w:r>
-      <w:r>
-        <w:t xml:space="preserve"> ja helposti opittava</w:t>
-      </w:r>
-      <w:r>
-        <w:t>. Se muistuttaa Ja</w:t>
-      </w:r>
-      <w:r>
-        <w:t>vascriptiä.</w:t>
-      </w:r>
-      <w:r>
-        <w:t xml:space="preserve"> Ohjelmoijayhteisö on kehittänyt monia Solidity-kääntäjiä. Yksi kääntäjä on Browser Solidity</w:t>
-      </w:r>
-      <w:r>
-        <w:t xml:space="preserve"> (ks. 3.2.1). Kääntäjiä on myös</w:t>
-      </w:r>
-      <w:r>
-        <w:t xml:space="preserve"> Truffle-sovelluskehyksessä sekä Ethereum Wallet -ohjelmassa</w:t>
-      </w:r>
-      <w:r>
-        <w:t>.</w:t>
-      </w:r>
-    </w:p>
-    <w:p/>
-    <w:p>
-      <w:pPr>
-        <w:pStyle w:val="Heading3"/>
-      </w:pPr>
-      <w:bookmarkStart w:id="14" w:name="_Toc484161424"/>
-      <w:r>
-        <w:t>Web3-kirjasto</w:t>
-      </w:r>
-      <w:bookmarkEnd w:id="14"/>
-    </w:p>
-    <w:p>
-      <w:r>
-        <w:t>We</w:t>
-      </w:r>
-      <w:r>
-        <w:t xml:space="preserve">b3 on javascript-kirjasto, joka pystyy lähettämään kutsuja </w:t>
-      </w:r>
-      <w:r>
-        <w:t>paikalliselle ethereum-solmulle</w:t>
-      </w:r>
-      <w:r>
-        <w:t xml:space="preserve">. Web3:n avulla internet-selaimessa olevat sovellukset voivat vuorovaikuttaa Ethereum-verkon kanssa. </w:t>
-      </w:r>
-      <w:r>
-        <w:t>Web3:sta</w:t>
-      </w:r>
-      <w:r>
-        <w:t xml:space="preserve"> on olemassa npm-paketti, jonka voi ottaa käyttöön</w:t>
-      </w:r>
-      <w:r>
-        <w:t xml:space="preserve"> helposti</w:t>
-      </w:r>
-      <w:r>
-        <w:t xml:space="preserve"> Meteorissa. Kirjasto on hyvin dokumentoitu esimerkkeineen </w:t>
-      </w:r>
-      <w:r>
-        <w:t>Ethereumin</w:t>
-      </w:r>
-      <w:r>
-        <w:t xml:space="preserve"> GitHubin wiki-sivuilla.</w:t>
-      </w:r>
-      <w:r>
-        <w:t xml:space="preserve"> (20)</w:t>
-      </w:r>
-    </w:p>
-    <w:p/>
-    <w:p>
-      <w:pPr>
-        <w:pStyle w:val="Heading2"/>
-      </w:pPr>
-      <w:bookmarkStart w:id="15" w:name="_Toc484161425"/>
-      <w:r>
-        <w:t>Ohjelmointityössä</w:t>
-      </w:r>
-      <w:r>
-        <w:t xml:space="preserve"> käytetty ohjelmisto</w:t>
-      </w:r>
-      <w:bookmarkEnd w:id="15"/>
-    </w:p>
-    <w:p>
-      <w:r>
-        <w:t>Tässä kuvaillaan ohjelmistoa, jota päädyttiin käyttämään lopullisessa työssä</w:t>
-      </w:r>
-    </w:p>
-    <w:p/>
-    <w:p>
-      <w:pPr>
-        <w:pStyle w:val="Heading3"/>
-      </w:pPr>
-      <w:bookmarkStart w:id="16" w:name="_Toc484161426"/>
+      <w:bookmarkStart w:id="15" w:name="_Toc484161426"/>
       <w:r>
         <w:lastRenderedPageBreak/>
         <w:t>Browser Solidity</w:t>
       </w:r>
+      <w:bookmarkEnd w:id="15"/>
+    </w:p>
+    <w:p>
+      <w:r>
+        <w:t xml:space="preserve">Browser solidity on selaimessa käytettävä kääntäjä. </w:t>
+      </w:r>
+      <w:r>
+        <w:t xml:space="preserve">Javascriptin suorituskyvystä johtuen browser solidity voi olla hidas. Sen etuna on, että se toimii kaikilla </w:t>
+      </w:r>
+      <w:r>
+        <w:t>tietokoneilla ilman ylimääräisten</w:t>
+      </w:r>
+      <w:r>
+        <w:t xml:space="preserve"> ohjelmien asennusta.</w:t>
+      </w:r>
+    </w:p>
+    <w:p/>
+    <w:p>
+      <w:pPr>
+        <w:pStyle w:val="Heading3"/>
+      </w:pPr>
+      <w:bookmarkStart w:id="16" w:name="_Toc484161427"/>
+      <w:r>
+        <w:t>TestRPC</w:t>
+      </w:r>
       <w:bookmarkEnd w:id="16"/>
     </w:p>
     <w:p>
       <w:r>
-        <w:t xml:space="preserve">Browser solidity on selaimessa käytettävä kääntäjä. </w:t>
-      </w:r>
-      <w:r>
-        <w:t xml:space="preserve">Javascriptin suorituskyvystä johtuen browser solidity voi olla hidas. Sen etuna on, että se toimii kaikilla </w:t>
-      </w:r>
-      <w:r>
-        <w:t>tietokoneilla ilman ylimääräisten</w:t>
-      </w:r>
-      <w:r>
-        <w:t xml:space="preserve"> ohjelmien asennusta.</w:t>
+        <w:t>TestRPC</w:t>
+      </w:r>
+      <w:r>
+        <w:t xml:space="preserve"> </w:t>
+      </w:r>
+      <w:r>
+        <w:t>on</w:t>
+      </w:r>
+      <w:r>
+        <w:t xml:space="preserve"> Ethereum älykkäiden sopimusten kehittämistä varten tehty</w:t>
+      </w:r>
+      <w:r>
+        <w:t xml:space="preserve"> node-palvelinsovellus, joka on tehty mukailemaan hyvin tarkasti </w:t>
+      </w:r>
+      <w:r>
+        <w:t>Ethereum-lohkoketjun toimintaa</w:t>
+      </w:r>
+      <w:r>
+        <w:t xml:space="preserve">. </w:t>
+      </w:r>
+      <w:r>
+        <w:t>TestRPC toimii kehittäjän paikallisella tietokoneella</w:t>
+      </w:r>
+      <w:r>
+        <w:t>.</w:t>
+      </w:r>
+      <w:r>
+        <w:t xml:space="preserve"> Maksutapahtumien todentaminen tapahtuu testrpc:ssä hyvin nopeasti, eikä maksutapahtumista tarvitse maksaa oikeaa, rahanarvoista Eetteriä.</w:t>
+      </w:r>
+      <w:r>
+        <w:t xml:space="preserve"> (</w:t>
+      </w:r>
+      <w:r>
+        <w:t>23</w:t>
+      </w:r>
+      <w:r>
+        <w:t>)</w:t>
+      </w:r>
+    </w:p>
+    <w:p>
+      <w:r>
+        <w:t>TestRPC:n nimessä kirjaimet RPC</w:t>
+      </w:r>
+      <w:r>
+        <w:t xml:space="preserve"> tarkoittavat </w:t>
+      </w:r>
+      <w:r>
+        <w:t>Remote Procedure Call</w:t>
+      </w:r>
+      <w:r>
+        <w:t>. Tekniikka, jonka avulla eri sovellukset puhuvat Ethereum-solmulle.</w:t>
+      </w:r>
+    </w:p>
+    <w:p>
+      <w:r>
+        <w:t xml:space="preserve">TestRPC:n asentaminen on </w:t>
+      </w:r>
+      <w:r>
+        <w:t>helppoa L</w:t>
+      </w:r>
+      <w:r>
+        <w:t>inuxilla</w:t>
+      </w:r>
+      <w:r>
+        <w:t>, käyttäen Node pakettihallintaohjelmaa (Node package manager, npm)</w:t>
+      </w:r>
+      <w:r>
+        <w:t xml:space="preserve">. Windowsilla </w:t>
+      </w:r>
+      <w:r>
+        <w:t xml:space="preserve">asentaminen on </w:t>
+      </w:r>
+      <w:r>
+        <w:t>vaikeampaa</w:t>
+      </w:r>
+      <w:r>
+        <w:t>.</w:t>
+      </w:r>
+      <w:r>
+        <w:t xml:space="preserve"> Kaikki </w:t>
+      </w:r>
+      <w:r>
+        <w:t xml:space="preserve">Windows-koneelle </w:t>
+      </w:r>
+      <w:r>
+        <w:t xml:space="preserve">tarvittavat resurssit on mahdollista asentaa </w:t>
+      </w:r>
+      <w:r>
+        <w:t xml:space="preserve">ilmaisen </w:t>
+      </w:r>
+      <w:r>
+        <w:t xml:space="preserve">Microsoft Visual Studio </w:t>
+      </w:r>
+      <w:r>
+        <w:t>Community Edition -asennuksen yhteydessä.</w:t>
+      </w:r>
+      <w:r>
+        <w:t xml:space="preserve"> (24)</w:t>
+      </w:r>
+      <w:r>
+        <w:t xml:space="preserve"> (25)</w:t>
       </w:r>
     </w:p>
     <w:p/>
@@ -5205,115 +5307,45 @@
       <w:pPr>
         <w:pStyle w:val="Heading3"/>
       </w:pPr>
-      <w:bookmarkStart w:id="17" w:name="_Toc484161427"/>
-      <w:r>
-        <w:t>TestRPC</w:t>
+      <w:bookmarkStart w:id="17" w:name="_Toc484161428"/>
+      <w:r>
+        <w:t>Truffle-sovelluskehys</w:t>
       </w:r>
       <w:bookmarkEnd w:id="17"/>
     </w:p>
     <w:p>
       <w:r>
-        <w:t>TestRPC</w:t>
+        <w:t xml:space="preserve">Truffle on Ethereum -älykkäiden sopimusten kehittämistä varten luotu </w:t>
+      </w:r>
+      <w:r>
+        <w:t>sovelluskehys</w:t>
+      </w:r>
+      <w:r>
+        <w:t xml:space="preserve">, jonka on tarkoitus helpottaa Solidity-kielellä </w:t>
+      </w:r>
+      <w:r>
+        <w:t>älykkäiden sopimusten koodin kirjoittamista</w:t>
+      </w:r>
+      <w:r>
+        <w:t>.</w:t>
+      </w:r>
+      <w:r>
+        <w:t xml:space="preserve"> Sovelluskehyksen</w:t>
+      </w:r>
+      <w:r>
+        <w:t xml:space="preserve"> avulla </w:t>
+      </w:r>
+      <w:r>
+        <w:t>voi tehdä älykkäiden sopimusten jatkuvaa integraatiota Ethereum-lohkoketjuun. Trufflen avulla voi myös koodata automatisoituja testejä</w:t>
+      </w:r>
+      <w:r>
+        <w:t xml:space="preserve"> sopimuksille.</w:t>
       </w:r>
       <w:r>
         <w:t xml:space="preserve"> </w:t>
       </w:r>
       <w:r>
-        <w:t>on</w:t>
-      </w:r>
-      <w:r>
-        <w:t xml:space="preserve"> Ethereum älykkäiden sopimusten kehittämistä varten tehty</w:t>
-      </w:r>
-      <w:r>
-        <w:t xml:space="preserve"> node-palvelinsovellus, joka on tehty mukailemaan hyvin tarkasti </w:t>
-      </w:r>
-      <w:r>
-        <w:t>Ethereum-lohkoketjun toimintaa</w:t>
-      </w:r>
-      <w:r>
-        <w:t xml:space="preserve">. </w:t>
-      </w:r>
-      <w:r>
-        <w:t>TestRPC toimii kehittäjän paikallisella tietokoneella</w:t>
-      </w:r>
-      <w:r>
-        <w:t>.</w:t>
-      </w:r>
-      <w:r>
-        <w:t xml:space="preserve"> Maksutapahtumien todentaminen tapahtuu testrpc:ssä hyvin nopeasti, eikä maksutapahtumista tarvitse maksaa oikeaa, rahanarvoista Eetteriä.</w:t>
-      </w:r>
-      <w:r>
-        <w:t xml:space="preserve"> (</w:t>
-      </w:r>
-      <w:r>
-        <w:t>23</w:t>
-      </w:r>
-      <w:r>
-        <w:t>)</w:t>
-      </w:r>
-    </w:p>
-    <w:p>
-      <w:r>
-        <w:t>TestRPC:n nimessä kirjaimet RPC</w:t>
-      </w:r>
-      <w:r>
-        <w:t xml:space="preserve"> tarkoittavat </w:t>
-      </w:r>
-      <w:r>
-        <w:t>Remote Procedure Call</w:t>
-      </w:r>
-      <w:r>
-        <w:t>. Tekniikka, jonka avulla eri sovellukset puhuvat Ethereum-solmulle.</w:t>
-      </w:r>
-    </w:p>
-    <w:p>
-      <w:r>
-        <w:t xml:space="preserve">TestRPC:n asentaminen on </w:t>
-      </w:r>
-      <w:r>
-        <w:t>helppoa L</w:t>
-      </w:r>
-      <w:r>
-        <w:t>inuxilla</w:t>
-      </w:r>
-      <w:r>
-        <w:t>, käyttäen Node pakettihallintaohjelmaa (Node package manager, npm)</w:t>
-      </w:r>
-      <w:r>
-        <w:t xml:space="preserve">. Windowsilla </w:t>
-      </w:r>
-      <w:r>
-        <w:t xml:space="preserve">asentaminen on </w:t>
-      </w:r>
-      <w:r>
-        <w:t>vaikeampaa</w:t>
-      </w:r>
-      <w:r>
-        <w:t>.</w:t>
-      </w:r>
-      <w:r>
-        <w:t xml:space="preserve"> Kaikki </w:t>
-      </w:r>
-      <w:r>
-        <w:t xml:space="preserve">Windows-koneelle </w:t>
-      </w:r>
-      <w:r>
-        <w:t xml:space="preserve">tarvittavat resurssit on mahdollista asentaa </w:t>
-      </w:r>
-      <w:r>
-        <w:t xml:space="preserve">ilmaisen </w:t>
-      </w:r>
-      <w:r>
-        <w:t xml:space="preserve">Microsoft Visual Studio </w:t>
-      </w:r>
-      <w:r>
-        <w:t>Community Edition -asennuksen yhteydessä.</w:t>
-      </w:r>
-      <w:r>
-        <w:t xml:space="preserve"> (24)</w:t>
-      </w:r>
-      <w:r>
-        <w:t xml:space="preserve"> (25)</w:t>
+        <w:t>(22)</w:t>
       </w:r>
     </w:p>
     <w:p/>
@@ -5321,167 +5353,121 @@
       <w:pPr>
         <w:pStyle w:val="Heading3"/>
       </w:pPr>
-      <w:bookmarkStart w:id="18" w:name="_Toc484161428"/>
-      <w:r>
-        <w:t>Truffle-sovelluskehys</w:t>
-      </w:r>
-      <w:bookmarkEnd w:id="18"/>
-    </w:p>
-    <w:p>
-      <w:r>
-        <w:t xml:space="preserve">Truffle on Ethereum -älykkäiden sopimusten kehittämistä varten luotu </w:t>
-      </w:r>
-      <w:r>
-        <w:t>sovelluskehys</w:t>
-      </w:r>
-      <w:r>
-        <w:t xml:space="preserve">, jonka on tarkoitus helpottaa Solidity-kielellä </w:t>
-      </w:r>
-      <w:r>
-        <w:t>älykkäiden sopimusten koodin kirjoittamista</w:t>
-      </w:r>
-      <w:r>
-        <w:t>.</w:t>
-      </w:r>
-      <w:r>
-        <w:t xml:space="preserve"> Sovelluskehyksen</w:t>
-      </w:r>
-      <w:r>
-        <w:t xml:space="preserve"> avulla </w:t>
-      </w:r>
-      <w:r>
-        <w:t>voi tehdä älykkäiden sopimusten jatkuvaa integraatiota Ethereum-lohkoketjuun. Trufflen avulla voi myös koodata automatisoituja testejä</w:t>
-      </w:r>
-      <w:r>
-        <w:t xml:space="preserve"> sopimuksille.</w:t>
-      </w:r>
-      <w:r>
-        <w:t xml:space="preserve"> </w:t>
-      </w:r>
-      <w:r>
-        <w:t>(22)</w:t>
-      </w:r>
-    </w:p>
-    <w:p/>
-    <w:p>
-      <w:pPr>
-        <w:pStyle w:val="Heading3"/>
-      </w:pPr>
-      <w:bookmarkStart w:id="19" w:name="_Toc484161429"/>
+      <w:bookmarkStart w:id="18" w:name="_Toc484161429"/>
       <w:r>
         <w:lastRenderedPageBreak/>
         <w:t>Meteor</w:t>
       </w:r>
+      <w:bookmarkEnd w:id="18"/>
+    </w:p>
+    <w:p>
+      <w:r>
+        <w:t>Meteor o</w:t>
+      </w:r>
+      <w:r>
+        <w:t>n sovelluskehys, joka yhdistää Node-palvelimen M</w:t>
+      </w:r>
+      <w:r>
+        <w:t>ongo</w:t>
+      </w:r>
+      <w:r>
+        <w:t>DB</w:t>
+      </w:r>
+      <w:r>
+        <w:t xml:space="preserve"> -tietokannan hyvin helppokäyttöisesti</w:t>
+      </w:r>
+      <w:r>
+        <w:t>.</w:t>
+      </w:r>
+      <w:r>
+        <w:t xml:space="preserve"> Meteor on saanut maailmalla huomiota, koska sen avulla voi tehdä samanaikaisesti verkkosivuja sekä mobiilisovelluksia</w:t>
+      </w:r>
+      <w:r>
+        <w:t>. Meteoriin on helppo ohjelmoida reaktiivisia käyttöliittymiä, eli tehdä sovelluksesta sellainen, että sen käyttöliittymä näyttää reaaliaikaisesti kaikki päivitykset mitä tulevat tietokantaan</w:t>
+      </w:r>
+      <w:r>
+        <w:t xml:space="preserve">. </w:t>
+      </w:r>
+      <w:r>
+        <w:t>(21)</w:t>
+      </w:r>
+    </w:p>
+    <w:p/>
+    <w:p>
+      <w:pPr>
+        <w:pStyle w:val="Heading2"/>
+      </w:pPr>
+      <w:bookmarkStart w:id="19" w:name="_Toc484161430"/>
+      <w:r>
+        <w:t>Muu työhön liittyvä ohjelmisto</w:t>
+      </w:r>
       <w:bookmarkEnd w:id="19"/>
-    </w:p>
-    <w:p>
-      <w:r>
-        <w:t>Meteor o</w:t>
-      </w:r>
-      <w:r>
-        <w:t>n sovelluskehys, joka yhdistää Node-palvelimen M</w:t>
-      </w:r>
-      <w:r>
-        <w:t>ongo</w:t>
-      </w:r>
-      <w:r>
-        <w:t>DB</w:t>
-      </w:r>
-      <w:r>
-        <w:t xml:space="preserve"> -tietokannan hyvin helppokäyttöisesti</w:t>
-      </w:r>
-      <w:r>
-        <w:t>.</w:t>
-      </w:r>
-      <w:r>
-        <w:t xml:space="preserve"> Meteor on saanut maailmalla huomiota, koska sen avulla voi tehdä samanaikaisesti verkkosivuja sekä mobiilisovelluksia</w:t>
-      </w:r>
-      <w:r>
-        <w:t>. Meteoriin on helppo ohjelmoida reaktiivisia käyttöliittymiä, eli tehdä sovelluksesta sellainen, että sen käyttöliittymä näyttää reaaliaikaisesti kaikki päivitykset mitä tulevat tietokantaan</w:t>
-      </w:r>
-      <w:r>
-        <w:t xml:space="preserve">. </w:t>
-      </w:r>
-      <w:r>
-        <w:t>(21)</w:t>
+      <w:r>
+        <w:t xml:space="preserve"> </w:t>
+      </w:r>
+    </w:p>
+    <w:p>
+      <w:r>
+        <w:t>Kuvaillaan muuta ohjelmistoa, joka liittyy työhön, tai käytettiin jossain työn vaiheessa.</w:t>
+      </w:r>
+    </w:p>
+    <w:p>
+      <w:pPr>
+        <w:pStyle w:val="Heading3"/>
+      </w:pPr>
+      <w:bookmarkStart w:id="20" w:name="_Toc484161431"/>
+      <w:r>
+        <w:t>GoEthereum (geth)</w:t>
+      </w:r>
+      <w:bookmarkEnd w:id="20"/>
+    </w:p>
+    <w:p>
+      <w:r>
+        <w:t>Go-kielellä ohjelmoitu Ethereum-virtuaalikone.</w:t>
+      </w:r>
+      <w:r>
+        <w:t xml:space="preserve"> </w:t>
+      </w:r>
+      <w:r>
+        <w:t>Tämän työn</w:t>
+      </w:r>
+      <w:r>
+        <w:t xml:space="preserve"> sovellusta kehittäessä geth-solmua ei juurikaan käytetty, koska kehityksessä käytettiin lähinnä testrpc-testiverkkoa. Geth-solmua tarvittaisiin, jos </w:t>
+      </w:r>
+      <w:r>
+        <w:t>työssä kehitetty älykäs sopimus</w:t>
+      </w:r>
+      <w:r>
+        <w:t xml:space="preserve"> haluttaisiin sijoittaa oikeaan Ethereum-verkkoon.</w:t>
+      </w:r>
+      <w:r>
+        <w:t xml:space="preserve"> (11) (12)</w:t>
       </w:r>
     </w:p>
     <w:p/>
     <w:p>
       <w:pPr>
-        <w:pStyle w:val="Heading2"/>
-      </w:pPr>
-      <w:bookmarkStart w:id="20" w:name="_Toc484161430"/>
-      <w:r>
-        <w:t>Muu työhön liittyvä ohjelmisto</w:t>
-      </w:r>
-      <w:bookmarkEnd w:id="20"/>
+        <w:pStyle w:val="Heading3"/>
+      </w:pPr>
+      <w:bookmarkStart w:id="21" w:name="_Toc484161432"/>
+      <w:r>
+        <w:t>Ethereum Wallet</w:t>
+      </w:r>
+      <w:bookmarkEnd w:id="21"/>
+    </w:p>
+    <w:p>
+      <w:r>
+        <w:t xml:space="preserve">Valitettavasti Ethereum Wallet ei toimi testrpc:n kanssa, koska testrpc </w:t>
+      </w:r>
+      <w:r>
+        <w:t>toteuttaa</w:t>
+      </w:r>
+      <w:r>
+        <w:t xml:space="preserve"> vain osan kaikista rajapinnoista, joita geth-solmussa on. Ethereum</w:t>
+      </w:r>
       <w:r>
         <w:t xml:space="preserve"> </w:t>
       </w:r>
-    </w:p>
-    <w:p>
-      <w:r>
-        <w:t>Kuvaillaan muuta ohjelmistoa, joka liittyy työhön, tai käytettiin jossain työn vaiheessa.</w:t>
-      </w:r>
-    </w:p>
-    <w:p>
-      <w:pPr>
-        <w:pStyle w:val="Heading3"/>
-      </w:pPr>
-      <w:bookmarkStart w:id="21" w:name="_Toc484161431"/>
-      <w:r>
-        <w:t>GoEthereum (geth)</w:t>
-      </w:r>
-      <w:bookmarkEnd w:id="21"/>
-    </w:p>
-    <w:p>
-      <w:r>
-        <w:t>Go-kielellä ohjelmoitu Ethereum-virtuaalikone.</w:t>
-      </w:r>
-      <w:r>
-        <w:t xml:space="preserve"> </w:t>
-      </w:r>
-      <w:r>
-        <w:t>Tämän työn</w:t>
-      </w:r>
-      <w:r>
-        <w:t xml:space="preserve"> sovellusta kehittäessä geth-solmua ei juurikaan käytetty, koska kehityksessä käytettiin lähinnä testrpc-testiverkkoa. Geth-solmua tarvittaisiin, jos </w:t>
-      </w:r>
-      <w:r>
-        <w:t>työssä kehitetty älykäs sopimus</w:t>
-      </w:r>
-      <w:r>
-        <w:t xml:space="preserve"> haluttaisiin sijoittaa oikeaan Ethereum-verkkoon.</w:t>
-      </w:r>
-      <w:r>
-        <w:t xml:space="preserve"> (11) (12)</w:t>
-      </w:r>
-    </w:p>
-    <w:p/>
-    <w:p>
-      <w:pPr>
-        <w:pStyle w:val="Heading3"/>
-      </w:pPr>
-      <w:bookmarkStart w:id="22" w:name="_Toc484161432"/>
-      <w:r>
-        <w:t>Ethereum Wallet</w:t>
-      </w:r>
-      <w:bookmarkEnd w:id="22"/>
-    </w:p>
-    <w:p>
-      <w:r>
-        <w:t xml:space="preserve">Valitettavasti Ethereum Wallet ei toimi testrpc:n kanssa, koska testrpc </w:t>
-      </w:r>
-      <w:r>
-        <w:t>toteuttaa</w:t>
-      </w:r>
-      <w:r>
-        <w:t xml:space="preserve"> vain osan kaikista rajapinnoista, joita geth-solmussa on. Ethereum</w:t>
-      </w:r>
-      <w:r>
-        <w:t xml:space="preserve"> </w:t>
-      </w:r>
       <w:r>
         <w:t xml:space="preserve">Wallet käyttää rajapintaa signAndSendTransaction, mitä ei ole </w:t>
       </w:r>
@@ -5496,165 +5482,411 @@
       <w:pPr>
         <w:pStyle w:val="Heading1"/>
       </w:pPr>
-      <w:bookmarkStart w:id="23" w:name="_Toc478972912"/>
-      <w:bookmarkStart w:id="24" w:name="_Toc484161433"/>
+      <w:bookmarkStart w:id="22" w:name="_Toc478972912"/>
+      <w:bookmarkStart w:id="23" w:name="_Toc484161433"/>
       <w:r>
         <w:lastRenderedPageBreak/>
         <w:t>TYÖN KULKU</w:t>
       </w:r>
+      <w:bookmarkEnd w:id="22"/>
       <w:bookmarkEnd w:id="23"/>
+    </w:p>
+    <w:p>
+      <w:r>
+        <w:t>Aloituspalaverin pitämisen jälkeen aloitettiin pohtimaan työn tarkoitusta</w:t>
+      </w:r>
+      <w:r>
+        <w:t>. Ohjelmistotyön idea keksittiin, siitä tehtiin vaatimusmäärittely, jonka työn tilaaja hyväksyi.</w:t>
+      </w:r>
+    </w:p>
+    <w:p>
+      <w:r>
+        <w:t>T</w:t>
+      </w:r>
+      <w:r>
+        <w:t xml:space="preserve">utustuttiin </w:t>
+      </w:r>
+      <w:r>
+        <w:t>E</w:t>
+      </w:r>
+      <w:r>
+        <w:t>thereumii</w:t>
+      </w:r>
+      <w:r>
+        <w:t>n käyttämällä Ethereum Wallet -ohjelmaa</w:t>
+      </w:r>
+      <w:r>
+        <w:t>.</w:t>
+      </w:r>
+      <w:r>
+        <w:t xml:space="preserve"> Pystytettiin </w:t>
+      </w:r>
+      <w:r>
+        <w:t>geth-</w:t>
+      </w:r>
+      <w:r>
+        <w:t>testiverkko</w:t>
+      </w:r>
+      <w:r>
+        <w:t xml:space="preserve"> tietokoneelle</w:t>
+      </w:r>
+      <w:r>
+        <w:t>.</w:t>
+      </w:r>
+      <w:r>
+        <w:t xml:space="preserve"> </w:t>
+      </w:r>
+      <w:r>
+        <w:t>ClassicCarChain-älykkään sopimuksen koodaus aloitettiin.</w:t>
+      </w:r>
+    </w:p>
+    <w:p>
+      <w:r>
+        <w:t>Työskenneltiin geth-testiverkon parissa, kunnes todettiin</w:t>
+      </w:r>
+      <w:r>
+        <w:t>,</w:t>
+      </w:r>
+      <w:r>
+        <w:t xml:space="preserve"> että </w:t>
+      </w:r>
+      <w:r>
+        <w:t xml:space="preserve">nopeaa, iteroivaa työskentelytapaa varten </w:t>
+      </w:r>
+      <w:r>
+        <w:t>testiverkko oli liian hidas.</w:t>
+      </w:r>
+      <w:r>
+        <w:t xml:space="preserve"> Asennettiin testrpc-testiverkko tietokoneelle, jonka jälkeen </w:t>
+      </w:r>
+      <w:r>
+        <w:t xml:space="preserve">älykkään sopimuksen </w:t>
+      </w:r>
+      <w:r>
+        <w:t>suorituskyky näytti paranevan.</w:t>
+      </w:r>
+    </w:p>
+    <w:p>
+      <w:r>
+        <w:t>Truffle-sovelluskehyksen käyttö aloit</w:t>
+      </w:r>
+      <w:r>
+        <w:t xml:space="preserve">ettiin. Kokeiltiin </w:t>
+      </w:r>
+      <w:r>
+        <w:t>a</w:t>
+      </w:r>
+      <w:r>
+        <w:t>utomaattisten testejä</w:t>
+      </w:r>
+      <w:r>
+        <w:t xml:space="preserve">. </w:t>
+      </w:r>
+      <w:r>
+        <w:t xml:space="preserve">Automaattisten testien koodaus oli kumminkin hyvin työlästä, joten niiden kehittämisestä luovuttiin myöhemmin. Työn lopun ajan Trufflea käytettiin </w:t>
+      </w:r>
+      <w:r>
+        <w:t xml:space="preserve">lähettämään </w:t>
+      </w:r>
+      <w:r>
+        <w:t xml:space="preserve">(deploy) </w:t>
+      </w:r>
+      <w:r>
+        <w:t>sopimus lohkoketjuun</w:t>
+      </w:r>
+      <w:r>
+        <w:t>.</w:t>
+      </w:r>
+    </w:p>
+    <w:p>
+      <w:r>
+        <w:t>Meteor-sovelluskehyksen käyttö aloitettiin. Tehtiin Meteorilla Ethereumiin liittymättömiä harjoitustöitä, jotta kehittämisen perusteet tulisivat tutuiksi.</w:t>
+      </w:r>
+    </w:p>
+    <w:p>
+      <w:r>
+        <w:t>Älykkään sopimuksen ja M</w:t>
+      </w:r>
+      <w:r>
+        <w:t xml:space="preserve">eteor-sovelluksen välisessä rajapinnassa alkoi ilmetä ongelmia, johtuen Solidity-kielen ja virtuaalikoneen teknisistä rajoitteista. Älykästä sopimusta </w:t>
+      </w:r>
+      <w:r>
+        <w:t>uudelleen koodattiin</w:t>
+      </w:r>
+      <w:r>
+        <w:t xml:space="preserve"> ja eri ratkaisuja kokeiltiin.</w:t>
+      </w:r>
+    </w:p>
+    <w:p>
+      <w:r>
+        <w:rPr>
+          <w:noProof/>
+        </w:rPr>
+        <w:drawing>
+          <wp:inline distT="0" distB="0" distL="0" distR="0" wp14:anchorId="3C3BDE4E" wp14:editId="48EEE60B">
+            <wp:extent cx="3381375" cy="2181225"/>
+            <wp:effectExtent l="0" t="0" r="9525" b="9525"/>
+            <wp:docPr id="11" name="Picture 11"/>
+            <wp:cNvGraphicFramePr>
+              <a:graphicFrameLocks xmlns:a="http://schemas.openxmlformats.org/drawingml/2006/main" noChangeAspect="1"/>
+            </wp:cNvGraphicFramePr>
+            <a:graphic xmlns:a="http://schemas.openxmlformats.org/drawingml/2006/main">
+              <a:graphicData uri="http://schemas.openxmlformats.org/drawingml/2006/picture">
+                <pic:pic xmlns:pic="http://schemas.openxmlformats.org/drawingml/2006/picture">
+                  <pic:nvPicPr>
+                    <pic:cNvPr id="1" name=""/>
+                    <pic:cNvPicPr/>
+                  </pic:nvPicPr>
+                  <pic:blipFill>
+                    <a:blip r:embed="rId14"/>
+                    <a:stretch>
+                      <a:fillRect/>
+                    </a:stretch>
+                  </pic:blipFill>
+                  <pic:spPr>
+                    <a:xfrm>
+                      <a:off x="0" y="0"/>
+                      <a:ext cx="3381375" cy="2181225"/>
+                    </a:xfrm>
+                    <a:prstGeom prst="rect">
+                      <a:avLst/>
+                    </a:prstGeom>
+                  </pic:spPr>
+                </pic:pic>
+              </a:graphicData>
+            </a:graphic>
+          </wp:inline>
+        </w:drawing>
+      </w:r>
+      <w:r>
+        <w:t xml:space="preserve"> </w:t>
+      </w:r>
+    </w:p>
+    <w:p>
+      <w:r>
+        <w:lastRenderedPageBreak/>
+        <w:t xml:space="preserve">Kuva X. ClassicCarChain.sol-tiedostossa </w:t>
+      </w:r>
+      <w:r>
+        <w:t>lopulliset tietueet joita on kohokohdassa. Huoltotiedot on yksi tietueiden joukossa, mutta huoltotietoja ei käytetty lopullisessa sovelluksessa.</w:t>
+      </w:r>
+    </w:p>
+    <w:p>
+      <w:r>
+        <w:t xml:space="preserve">Vastaan tuli </w:t>
+      </w:r>
+      <w:r>
+        <w:t>ongelma käyttötapauksessa ”vierailijan pitää kyetä näkemään kaikk</w:t>
+      </w:r>
+      <w:r>
+        <w:t xml:space="preserve">i kohokohdat, mitä autolla on”. </w:t>
+      </w:r>
+      <w:r>
+        <w:t>Solidity-kielessä ei ole tietorakennetta, jonka kaikki alkiot voisi hakea yht</w:t>
+      </w:r>
+      <w:r>
+        <w:t>ä aikaa web3-rajapinnan kautta M</w:t>
+      </w:r>
+      <w:r>
+        <w:t xml:space="preserve">eteor-käyttöliittymään. Ongelma ratkaistiin tekemällä </w:t>
+      </w:r>
+      <w:r>
+        <w:t>Meteor-sovellukseen</w:t>
+      </w:r>
+      <w:r>
+        <w:t xml:space="preserve"> kiertokyselyrakenne, joka hakee yksitellen kaikki alkiot sopimuksesta.</w:t>
+      </w:r>
+      <w:r>
+        <w:t xml:space="preserve"> </w:t>
+      </w:r>
+    </w:p>
+    <w:p>
+      <w:r>
+        <w:t>Solidity-koodilla pystyy hakemaan yksittäisiä tietueita mapping-rakenteesta. Ei ole kehitetty menetelmää, jolla kaikki tietueet saataisiin yhteen tietorakenteeseen web3:ssa (Kuva X).</w:t>
+      </w:r>
+    </w:p>
+    <w:p>
+      <w:r>
+        <w:rPr>
+          <w:noProof/>
+        </w:rPr>
+        <w:drawing>
+          <wp:inline distT="0" distB="0" distL="0" distR="0">
+            <wp:extent cx="4643120" cy="4702810"/>
+            <wp:effectExtent l="0" t="0" r="5080" b="2540"/>
+            <wp:docPr id="13" name="Picture 13" descr="C:\Users\Larty\AppData\Local\Microsoft\Windows\INetCache\Content.Word\highlight.png"/>
+            <wp:cNvGraphicFramePr>
+              <a:graphicFrameLocks xmlns:a="http://schemas.openxmlformats.org/drawingml/2006/main" noChangeAspect="1"/>
+            </wp:cNvGraphicFramePr>
+            <a:graphic xmlns:a="http://schemas.openxmlformats.org/drawingml/2006/main">
+              <a:graphicData uri="http://schemas.openxmlformats.org/drawingml/2006/picture">
+                <pic:pic xmlns:pic="http://schemas.openxmlformats.org/drawingml/2006/picture">
+                  <pic:nvPicPr>
+                    <pic:cNvPr id="0" name="Picture 2" descr="C:\Users\Larty\AppData\Local\Microsoft\Windows\INetCache\Content.Word\highlight.png"/>
+                    <pic:cNvPicPr>
+                      <a:picLocks noChangeAspect="1" noChangeArrowheads="1"/>
+                    </pic:cNvPicPr>
+                  </pic:nvPicPr>
+                  <pic:blipFill>
+                    <a:blip r:embed="rId15">
+                      <a:extLst>
+                        <a:ext uri="{28A0092B-C50C-407E-A947-70E740481C1C}">
+                          <a14:useLocalDpi xmlns:a14="http://schemas.microsoft.com/office/drawing/2010/main" val="0"/>
+                        </a:ext>
+                      </a:extLst>
+                    </a:blip>
+                    <a:srcRect/>
+                    <a:stretch>
+                      <a:fillRect/>
+                    </a:stretch>
+                  </pic:blipFill>
+                  <pic:spPr bwMode="auto">
+                    <a:xfrm>
+                      <a:off x="0" y="0"/>
+                      <a:ext cx="4643120" cy="4702810"/>
+                    </a:xfrm>
+                    <a:prstGeom prst="rect">
+                      <a:avLst/>
+                    </a:prstGeom>
+                    <a:noFill/>
+                    <a:ln>
+                      <a:noFill/>
+                    </a:ln>
+                  </pic:spPr>
+                </pic:pic>
+              </a:graphicData>
+            </a:graphic>
+          </wp:inline>
+        </w:drawing>
+      </w:r>
+    </w:p>
+    <w:p>
+      <w:r>
+        <w:lastRenderedPageBreak/>
+        <w:t>Kuva X. Näytteitä tiedostosta ClassicCarChain.sol, liittyen kaikkien kohokohtien hakuun älykkäästä sopimuksesta.</w:t>
+      </w:r>
+    </w:p>
+    <w:p>
+      <w:r>
+        <w:t>K</w:t>
+      </w:r>
+      <w:r>
+        <w:t>iertokyselyrakenne on</w:t>
+      </w:r>
+      <w:r>
+        <w:t xml:space="preserve"> </w:t>
+      </w:r>
+      <w:r>
+        <w:t>javascript-koodissa 03-eth-highlights.js</w:t>
+      </w:r>
+      <w:r>
+        <w:t xml:space="preserve"> </w:t>
+      </w:r>
+      <w:r>
+        <w:t xml:space="preserve"> (</w:t>
+      </w:r>
+      <w:r>
+        <w:t>Kuva X</w:t>
+      </w:r>
+      <w:r>
+        <w:t>)</w:t>
+      </w:r>
+      <w:r>
+        <w:t>. Jotta kaikki kohokohdat saataisiin haettua, täytyy ensin hakea älykkäästä sopimuksesta kohokohtien määrä (rivillä 47, highlightIndex-funktio).</w:t>
+      </w:r>
+      <w:r>
+        <w:t xml:space="preserve"> Tämän jälkeen käydään läpi kohokohtia for-lauseessa, ja kutsutaan yksitellen jokaista indeksiarvoa kohden sopimuksesta kohokohdan tiedot (rivi 56, GetHighlight-funktio).</w:t>
+      </w:r>
+    </w:p>
+    <w:p>
+      <w:r>
+        <w:t xml:space="preserve">Tätä ratkaisua tutkiessa kohdattiin lisää rajoitteita Solidity-kielessä. Se, ettei Solidity-kielessä ole null-käsitettä. Jos haettaisiin highlights mapping -tietorakenteesta hakee tietue avainarvolla, jolle ei ole alustettu arvoja, Solidity-kieli ei suinkaan palauta null-olioviittausta. Se ei palauta Highlights-struct -muuttujaa jonka kaikkien tietueiden arvo on null. Solidity-kieli palauttaa… Tämä vaikeuttaa tilannetta, kun halutaan tarkistaa, onko mapping-tietorakenteen tietuetta alustettu. Ongelma ratkaistiin lisäämällä highlights mapping -tietorakenteeseen tietue ”initialized”. Tämä tietue asetetaan arvoon </w:t>
+      </w:r>
+      <w:r>
+        <w:rPr>
+          <w:i/>
+        </w:rPr>
+        <w:t>tosi</w:t>
+      </w:r>
+      <w:r>
+        <w:rPr>
+          <w:i/>
+        </w:rPr>
+        <w:t xml:space="preserve"> </w:t>
+      </w:r>
+      <w:r>
+        <w:t>aina, kun tietue alustetaan.</w:t>
+      </w:r>
+      <w:bookmarkStart w:id="24" w:name="_GoBack"/>
       <w:bookmarkEnd w:id="24"/>
     </w:p>
     <w:p>
-      <w:r>
-        <w:t>Aloituspalaverin pitämisen jälkeen aloitettiin pohtimaan työn tarkoitusta</w:t>
-      </w:r>
-      <w:r>
-        <w:t>. Ohjelmistotyön idea keksittiin, siitä tehtiin vaatimusmäärittely, jonka työn tilaaja hyväksyi.</w:t>
-      </w:r>
-    </w:p>
-    <w:p>
-      <w:r>
-        <w:t>T</w:t>
-      </w:r>
-      <w:r>
-        <w:t xml:space="preserve">utustuttiin </w:t>
-      </w:r>
-      <w:r>
-        <w:t>E</w:t>
-      </w:r>
-      <w:r>
-        <w:t>thereumii</w:t>
-      </w:r>
-      <w:r>
-        <w:t>n käyttämällä Ethereum Wallet -ohjelmaa</w:t>
-      </w:r>
-      <w:r>
-        <w:t>.</w:t>
-      </w:r>
-      <w:r>
-        <w:t xml:space="preserve"> Pystytettiin </w:t>
-      </w:r>
-      <w:r>
-        <w:t>geth-</w:t>
-      </w:r>
-      <w:r>
-        <w:t>testiverkko</w:t>
-      </w:r>
-      <w:r>
-        <w:t xml:space="preserve"> tietokoneelle</w:t>
-      </w:r>
-      <w:r>
-        <w:t>.</w:t>
-      </w:r>
-      <w:r>
-        <w:t xml:space="preserve"> </w:t>
-      </w:r>
-      <w:r>
-        <w:t>ClassicCarChain-älykkään sopimuksen koodaus aloitettiin.</w:t>
-      </w:r>
-    </w:p>
-    <w:p>
-      <w:r>
-        <w:t>Työskenneltiin geth-testiverkon parissa, kunnes todettiin</w:t>
-      </w:r>
-      <w:r>
-        <w:t>,</w:t>
-      </w:r>
-      <w:r>
-        <w:t xml:space="preserve"> että </w:t>
-      </w:r>
-      <w:r>
-        <w:t xml:space="preserve">nopeaa, iteroivaa työskentelytapaa varten </w:t>
-      </w:r>
-      <w:r>
-        <w:t>testiverkko oli liian hidas.</w:t>
-      </w:r>
-      <w:r>
-        <w:t xml:space="preserve"> Asennettiin testrpc-testiverkko tietokoneelle, jonka jälkeen </w:t>
-      </w:r>
-      <w:r>
-        <w:t xml:space="preserve">älykkään sopimuksen </w:t>
-      </w:r>
-      <w:r>
-        <w:t>suorituskyky näytti paranevan.</w:t>
-      </w:r>
-    </w:p>
-    <w:p>
-      <w:r>
-        <w:t>Truffle-sovelluskehyksen käyttö aloit</w:t>
-      </w:r>
-      <w:r>
-        <w:t xml:space="preserve">ettiin. Kokeiltiin </w:t>
-      </w:r>
-      <w:r>
-        <w:t>a</w:t>
-      </w:r>
-      <w:r>
-        <w:t>utomaattisten testejä</w:t>
-      </w:r>
-      <w:r>
-        <w:t xml:space="preserve">. </w:t>
-      </w:r>
-      <w:r>
-        <w:t xml:space="preserve">Automaattisten testien koodaus oli kumminkin hyvin työlästä, joten niiden kehittämisestä luovuttiin myöhemmin. Työn lopun ajan Trufflea käytettiin </w:t>
-      </w:r>
-      <w:r>
-        <w:t xml:space="preserve">lähettämään </w:t>
-      </w:r>
-      <w:r>
-        <w:t xml:space="preserve">(deploy) </w:t>
-      </w:r>
-      <w:r>
-        <w:t>sopimus lohkoketjuun</w:t>
-      </w:r>
-      <w:r>
-        <w:t>.</w:t>
-      </w:r>
-    </w:p>
-    <w:p>
-      <w:r>
-        <w:t>Meteor-sovelluskehyksen käyttö aloitettiin. Tehtiin Meteorilla Ethereumiin liittymättömiä harjoitustöitä, jotta kehittämisen perusteet tulisivat tutuiksi.</w:t>
-      </w:r>
-    </w:p>
-    <w:p>
-      <w:r>
-        <w:t>Älykkään sopimuksen ja M</w:t>
-      </w:r>
-      <w:r>
-        <w:t xml:space="preserve">eteor-sovelluksen välisessä rajapinnassa alkoi ilmetä ongelmia, johtuen Solidity-kielen ja virtuaalikoneen teknisistä rajoitteista. Älykästä sopimusta </w:t>
-      </w:r>
-      <w:r>
-        <w:t>uudelleen koodattiin</w:t>
-      </w:r>
-      <w:r>
-        <w:t xml:space="preserve"> ja eri ratkaisuja kokeiltiin.</w:t>
-      </w:r>
-    </w:p>
-    <w:p>
-      <w:r>
-        <w:t xml:space="preserve">Vastaan tuli </w:t>
-      </w:r>
-      <w:r>
-        <w:t>ongelma käyttötapauksessa ”vierailijan pitää kyetä näkemään kaikk</w:t>
-      </w:r>
-      <w:r>
-        <w:t xml:space="preserve">i kohokohdat, mitä autolla on”. </w:t>
-      </w:r>
-      <w:r>
-        <w:t>Solidity-kielessä ei ole tietorakennetta, jonka kaikki alkiot voisi hakea yht</w:t>
-      </w:r>
-      <w:r>
-        <w:t>ä aikaa web3-rajapinnan kautta M</w:t>
-      </w:r>
-      <w:r>
-        <w:t xml:space="preserve">eteor-käyttöliittymään. Ongelma ratkaistiin tekemällä </w:t>
-      </w:r>
-      <w:r>
-        <w:t>Meteor-sovellukseen</w:t>
-      </w:r>
-      <w:r>
-        <w:t xml:space="preserve"> kiertokyselyrakenne, joka hakee yksitellen kaikki alkiot sopimuksesta.</w:t>
+      <w:pPr>
+        <w:spacing w:line="240" w:lineRule="auto"/>
+      </w:pPr>
+      <w:r>
+        <w:rPr>
+          <w:noProof/>
+        </w:rPr>
+        <w:lastRenderedPageBreak/>
+        <w:drawing>
+          <wp:inline distT="0" distB="0" distL="0" distR="0" wp14:anchorId="384799C5" wp14:editId="578A97B4">
+            <wp:extent cx="4791075" cy="4314825"/>
+            <wp:effectExtent l="0" t="0" r="9525" b="9525"/>
+            <wp:docPr id="10" name="Picture 10"/>
+            <wp:cNvGraphicFramePr>
+              <a:graphicFrameLocks xmlns:a="http://schemas.openxmlformats.org/drawingml/2006/main" noChangeAspect="1"/>
+            </wp:cNvGraphicFramePr>
+            <a:graphic xmlns:a="http://schemas.openxmlformats.org/drawingml/2006/main">
+              <a:graphicData uri="http://schemas.openxmlformats.org/drawingml/2006/picture">
+                <pic:pic xmlns:pic="http://schemas.openxmlformats.org/drawingml/2006/picture">
+                  <pic:nvPicPr>
+                    <pic:cNvPr id="1" name=""/>
+                    <pic:cNvPicPr/>
+                  </pic:nvPicPr>
+                  <pic:blipFill>
+                    <a:blip r:embed="rId16"/>
+                    <a:stretch>
+                      <a:fillRect/>
+                    </a:stretch>
+                  </pic:blipFill>
+                  <pic:spPr>
+                    <a:xfrm>
+                      <a:off x="0" y="0"/>
+                      <a:ext cx="4791075" cy="4314825"/>
+                    </a:xfrm>
+                    <a:prstGeom prst="rect">
+                      <a:avLst/>
+                    </a:prstGeom>
+                  </pic:spPr>
+                </pic:pic>
+              </a:graphicData>
+            </a:graphic>
+          </wp:inline>
+        </w:drawing>
+      </w:r>
+    </w:p>
+    <w:p>
+      <w:pPr>
+        <w:spacing w:line="240" w:lineRule="auto"/>
+      </w:pPr>
+      <w:r>
+        <w:t>Kuva X. Näyte</w:t>
+      </w:r>
+      <w:r>
+        <w:t xml:space="preserve"> koodista </w:t>
+      </w:r>
+      <w:r>
+        <w:t>03-eth-highlights.js</w:t>
+      </w:r>
+      <w:r>
+        <w:t>. Koodissa on kiertokyselyrakenne</w:t>
+      </w:r>
+      <w:r>
+        <w:t>, jolla haetaan kaikki kohokohdat</w:t>
+      </w:r>
+      <w:r>
+        <w:t xml:space="preserve"> Meteor-sovellukseen.</w:t>
       </w:r>
     </w:p>
     <w:p>
@@ -5665,11 +5897,7 @@
         <w:t xml:space="preserve"> Ethereum-virtuaalikoneessa</w:t>
       </w:r>
       <w:r>
-        <w:t xml:space="preserve"> so</w:t>
-      </w:r>
-      <w:r>
-        <w:lastRenderedPageBreak/>
-        <w:t>pimus ei voi hakea toisesta sopimuksesta</w:t>
+        <w:t xml:space="preserve"> sopimus ei voi hakea toisesta sopimuksesta</w:t>
       </w:r>
       <w:r>
         <w:t xml:space="preserve"> </w:t>
@@ -5797,7 +6025,7 @@
                     </pic:cNvPicPr>
                   </pic:nvPicPr>
                   <pic:blipFill>
-                    <a:blip r:embed="rId14">
+                    <a:blip r:embed="rId17">
                       <a:extLst>
                         <a:ext uri="{28A0092B-C50C-407E-A947-70E740481C1C}">
                           <a14:useLocalDpi xmlns:a14="http://schemas.microsoft.com/office/drawing/2010/main" val="0"/>
@@ -6179,7 +6407,10 @@
       </w:pPr>
       <w:r>
         <w:lastRenderedPageBreak/>
-        <w:t xml:space="preserve">Jokainen yllä mainittu toiminto tallentaa </w:t>
+        <w:t>Yllä mainittujen toimintojen teko</w:t>
+      </w:r>
+      <w:r>
+        <w:t xml:space="preserve"> tallentaa </w:t>
       </w:r>
       <w:r>
         <w:t>sopimukseen h</w:t>
@@ -6403,7 +6634,7 @@
                     <pic:cNvPicPr/>
                   </pic:nvPicPr>
                   <pic:blipFill>
-                    <a:blip r:embed="rId15"/>
+                    <a:blip r:embed="rId18"/>
                     <a:stretch>
                       <a:fillRect/>
                     </a:stretch>
@@ -7499,7 +7730,7 @@
         </w:numPr>
         <w:ind w:left="426" w:hanging="426"/>
       </w:pPr>
-      <w:hyperlink r:id="rId16" w:history="1">
+      <w:hyperlink r:id="rId19" w:history="1">
         <w:r>
           <w:rPr>
             <w:rStyle w:val="Hyperlink"/>
@@ -7519,7 +7750,7 @@
           <w:numId w:val="11"/>
         </w:numPr>
       </w:pPr>
-      <w:hyperlink r:id="rId17" w:history="1">
+      <w:hyperlink r:id="rId20" w:history="1">
         <w:r>
           <w:rPr>
             <w:rStyle w:val="Hyperlink"/>
@@ -7539,7 +7770,7 @@
           <w:numId w:val="11"/>
         </w:numPr>
       </w:pPr>
-      <w:hyperlink r:id="rId18" w:history="1">
+      <w:hyperlink r:id="rId21" w:history="1">
         <w:r>
           <w:rPr>
             <w:rStyle w:val="Hyperlink"/>
@@ -7559,7 +7790,7 @@
           <w:numId w:val="11"/>
         </w:numPr>
       </w:pPr>
-      <w:hyperlink r:id="rId19" w:history="1">
+      <w:hyperlink r:id="rId22" w:history="1">
         <w:r>
           <w:rPr>
             <w:rStyle w:val="Hyperlink"/>
@@ -7580,7 +7811,7 @@
         </w:numPr>
         <w:spacing w:after="0" w:line="240" w:lineRule="auto"/>
       </w:pPr>
-      <w:hyperlink r:id="rId20" w:history="1">
+      <w:hyperlink r:id="rId23" w:history="1">
         <w:r>
           <w:rPr>
             <w:rStyle w:val="Hyperlink"/>
@@ -7594,7 +7825,7 @@
       <w:r>
         <w:t xml:space="preserve">vaihtoehtoinen linkki: </w:t>
       </w:r>
-      <w:hyperlink r:id="rId21" w:history="1">
+      <w:hyperlink r:id="rId24" w:history="1">
         <w:r>
           <w:rPr>
             <w:rStyle w:val="Hyperlink"/>
@@ -7618,7 +7849,7 @@
         </w:numPr>
         <w:spacing w:after="0" w:line="240" w:lineRule="auto"/>
       </w:pPr>
-      <w:hyperlink r:id="rId22" w:history="1">
+      <w:hyperlink r:id="rId25" w:history="1">
         <w:r>
           <w:rPr>
             <w:rStyle w:val="Hyperlink"/>
@@ -7639,7 +7870,7 @@
         </w:numPr>
         <w:spacing w:after="0" w:line="240" w:lineRule="auto"/>
       </w:pPr>
-      <w:hyperlink r:id="rId23" w:history="1">
+      <w:hyperlink r:id="rId26" w:history="1">
         <w:r>
           <w:rPr>
             <w:rStyle w:val="Hyperlink"/>
@@ -7711,7 +7942,7 @@
         </w:rPr>
         <w:t xml:space="preserve"> </w:t>
       </w:r>
-      <w:hyperlink r:id="rId24" w:history="1">
+      <w:hyperlink r:id="rId27" w:history="1">
         <w:r>
           <w:rPr>
             <w:rStyle w:val="Hyperlink"/>
@@ -7736,7 +7967,7 @@
         </w:numPr>
         <w:spacing w:after="0" w:line="240" w:lineRule="auto"/>
       </w:pPr>
-      <w:hyperlink r:id="rId25" w:history="1">
+      <w:hyperlink r:id="rId28" w:history="1">
         <w:r>
           <w:rPr>
             <w:rStyle w:val="Hyperlink"/>
@@ -7757,7 +7988,7 @@
         </w:numPr>
         <w:spacing w:after="0" w:line="240" w:lineRule="auto"/>
       </w:pPr>
-      <w:hyperlink r:id="rId26" w:anchor="the-evm" w:history="1">
+      <w:hyperlink r:id="rId29" w:anchor="the-evm" w:history="1">
         <w:r>
           <w:rPr>
             <w:rStyle w:val="Hyperlink"/>
@@ -7781,7 +8012,7 @@
       <w:r>
         <w:t xml:space="preserve"> </w:t>
       </w:r>
-      <w:hyperlink r:id="rId27" w:anchor="why-are-there-multiple-ethereum-clients" w:history="1">
+      <w:hyperlink r:id="rId30" w:anchor="why-are-there-multiple-ethereum-clients" w:history="1">
         <w:r>
           <w:rPr>
             <w:rStyle w:val="Hyperlink"/>
@@ -7802,7 +8033,7 @@
         </w:numPr>
         <w:spacing w:after="0" w:line="240" w:lineRule="auto"/>
       </w:pPr>
-      <w:hyperlink r:id="rId28" w:history="1">
+      <w:hyperlink r:id="rId31" w:history="1">
         <w:r>
           <w:rPr>
             <w:rStyle w:val="Hyperlink"/>
@@ -7823,7 +8054,7 @@
         </w:numPr>
         <w:spacing w:after="0" w:line="240" w:lineRule="auto"/>
       </w:pPr>
-      <w:hyperlink r:id="rId29" w:history="1">
+      <w:hyperlink r:id="rId32" w:history="1">
         <w:r>
           <w:rPr>
             <w:rStyle w:val="Hyperlink"/>
@@ -7844,7 +8075,7 @@
         </w:numPr>
         <w:spacing w:after="0" w:line="240" w:lineRule="auto"/>
       </w:pPr>
-      <w:hyperlink r:id="rId30" w:history="1">
+      <w:hyperlink r:id="rId33" w:history="1">
         <w:r>
           <w:rPr>
             <w:rStyle w:val="Hyperlink"/>
@@ -7907,7 +8138,7 @@
         </w:rPr>
         <w:t xml:space="preserve"> Saatavilla: </w:t>
       </w:r>
-      <w:hyperlink r:id="rId31" w:history="1">
+      <w:hyperlink r:id="rId34" w:history="1">
         <w:r>
           <w:rPr>
             <w:rStyle w:val="Hyperlink"/>
@@ -8008,7 +8239,7 @@
           <w:lang w:val="en-GB"/>
         </w:rPr>
       </w:pPr>
-      <w:hyperlink r:id="rId32" w:history="1">
+      <w:hyperlink r:id="rId35" w:history="1">
         <w:r>
           <w:rPr>
             <w:rStyle w:val="Hyperlink"/>
@@ -8054,7 +8285,7 @@
           <w:lang w:val="en-GB"/>
         </w:rPr>
       </w:pPr>
-      <w:hyperlink r:id="rId33" w:history="1">
+      <w:hyperlink r:id="rId36" w:history="1">
         <w:r>
           <w:rPr>
             <w:rStyle w:val="Hyperlink"/>
@@ -8088,7 +8319,7 @@
           <w:lang w:val="en-GB"/>
         </w:rPr>
       </w:pPr>
-      <w:hyperlink r:id="rId34" w:history="1">
+      <w:hyperlink r:id="rId37" w:history="1">
         <w:r>
           <w:rPr>
             <w:rStyle w:val="Hyperlink"/>
@@ -8116,7 +8347,7 @@
           <w:lang w:val="en-GB"/>
         </w:rPr>
       </w:pPr>
-      <w:hyperlink r:id="rId35" w:history="1">
+      <w:hyperlink r:id="rId38" w:history="1">
         <w:r>
           <w:rPr>
             <w:rStyle w:val="Hyperlink"/>
@@ -8150,7 +8381,7 @@
           <w:lang w:val="en-GB"/>
         </w:rPr>
       </w:pPr>
-      <w:hyperlink r:id="rId36" w:history="1">
+      <w:hyperlink r:id="rId39" w:history="1">
         <w:r>
           <w:rPr>
             <w:rStyle w:val="Hyperlink"/>
@@ -8178,7 +8409,7 @@
           <w:lang w:val="en-GB"/>
         </w:rPr>
       </w:pPr>
-      <w:hyperlink r:id="rId37" w:history="1">
+      <w:hyperlink r:id="rId40" w:history="1">
         <w:r>
           <w:rPr>
             <w:rStyle w:val="Hyperlink"/>
@@ -8206,7 +8437,7 @@
           <w:lang w:val="en-GB"/>
         </w:rPr>
       </w:pPr>
-      <w:hyperlink r:id="rId38" w:history="1">
+      <w:hyperlink r:id="rId41" w:history="1">
         <w:r>
           <w:rPr>
             <w:rStyle w:val="Hyperlink"/>
@@ -8234,7 +8465,7 @@
           <w:lang w:val="en-GB"/>
         </w:rPr>
       </w:pPr>
-      <w:hyperlink r:id="rId39" w:history="1">
+      <w:hyperlink r:id="rId42" w:history="1">
         <w:r>
           <w:rPr>
             <w:rStyle w:val="Hyperlink"/>
@@ -8262,7 +8493,7 @@
           <w:lang w:val="en-GB"/>
         </w:rPr>
       </w:pPr>
-      <w:hyperlink r:id="rId40" w:history="1">
+      <w:hyperlink r:id="rId43" w:history="1">
         <w:r>
           <w:rPr>
             <w:rStyle w:val="Hyperlink"/>
@@ -8290,7 +8521,7 @@
           <w:lang w:val="en-GB"/>
         </w:rPr>
       </w:pPr>
-      <w:hyperlink r:id="rId41" w:history="1">
+      <w:hyperlink r:id="rId44" w:history="1">
         <w:r>
           <w:rPr>
             <w:rStyle w:val="Hyperlink"/>
@@ -8314,7 +8545,7 @@
           <w:numId w:val="11"/>
         </w:numPr>
       </w:pPr>
-      <w:hyperlink r:id="rId42" w:history="1">
+      <w:hyperlink r:id="rId45" w:history="1">
         <w:r>
           <w:rPr>
             <w:rStyle w:val="Hyperlink"/>
@@ -8364,7 +8595,7 @@
       </w:pPr>
     </w:p>
     <w:sectPr>
-      <w:headerReference w:type="default" r:id="rId43"/>
+      <w:headerReference w:type="default" r:id="rId46"/>
       <w:pgSz w:w="11906" w:h="16838"/>
       <w:pgMar w:top="1417" w:right="1134" w:bottom="1417" w:left="1134" w:header="708" w:footer="708" w:gutter="0"/>
       <w:cols w:space="708"/>
@@ -12546,7 +12777,7 @@
 </file>
 
 <file path=customXml/itemProps1.xml><?xml version="1.0" encoding="utf-8"?>
-<ds:datastoreItem xmlns:ds="http://schemas.openxmlformats.org/officeDocument/2006/customXml" ds:itemID="{98F1489E-5946-441E-ADBC-6334594C37AE}">
+<ds:datastoreItem xmlns:ds="http://schemas.openxmlformats.org/officeDocument/2006/customXml" ds:itemID="{2A3CAC34-F81F-4D18-88A9-CC5C5E4EB510}">
   <ds:schemaRefs>
     <ds:schemaRef ds:uri="http://schemas.openxmlformats.org/officeDocument/2006/bibliography"/>
   </ds:schemaRefs>

</xml_diff>

<commit_message>
Järjesteltiin viitteet (ei luettelo)
</commit_message>
<xml_diff>
--- a/Dokumentaatio/miettinen_lohkoketju_opn.docx
+++ b/Dokumentaatio/miettinen_lohkoketju_opn.docx
@@ -527,7 +527,7 @@
           </mc:Choice>
           <mc:Fallback>
             <w:pict>
-              <v:line w14:anchorId="3224167B" id="Line 8" o:spid="_x0000_s1026" style="position:absolute;z-index:251657216;visibility:visible;mso-wrap-style:square;mso-width-percent:0;mso-height-percent:0;mso-wrap-distance-left:9pt;mso-wrap-distance-top:0;mso-wrap-distance-right:9pt;mso-wrap-distance-bottom:0;mso-position-horizontal:absolute;mso-position-horizontal-relative:text;mso-position-vertical:absolute;mso-position-vertical-relative:text;mso-width-percent:0;mso-height-percent:0;mso-width-relative:page;mso-height-relative:page" from="-1.35pt,3.2pt" to="421.65pt,3.2pt" o:gfxdata="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" strokeweight=".5pt"/>
+              <v:line w14:anchorId="1891E8B8" id="Line 8" o:spid="_x0000_s1026" style="position:absolute;z-index:251657216;visibility:visible;mso-wrap-style:square;mso-width-percent:0;mso-height-percent:0;mso-wrap-distance-left:9pt;mso-wrap-distance-top:0;mso-wrap-distance-right:9pt;mso-wrap-distance-bottom:0;mso-position-horizontal:absolute;mso-position-horizontal-relative:text;mso-position-vertical:absolute;mso-position-vertical-relative:text;mso-width-percent:0;mso-height-percent:0;mso-width-relative:page;mso-height-relative:page" from="-1.35pt,3.2pt" to="421.65pt,3.2pt" o:gfxdata="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" strokeweight=".5pt"/>
             </w:pict>
           </mc:Fallback>
         </mc:AlternateContent>
@@ -704,7 +704,7 @@
           </mc:Choice>
           <mc:Fallback>
             <w:pict>
-              <v:line w14:anchorId="56267F76" id="Line 9" o:spid="_x0000_s1026" style="position:absolute;z-index:251658240;visibility:visible;mso-wrap-style:square;mso-width-percent:0;mso-height-percent:0;mso-wrap-distance-left:9pt;mso-wrap-distance-top:0;mso-wrap-distance-right:9pt;mso-wrap-distance-bottom:0;mso-position-horizontal:absolute;mso-position-horizontal-relative:text;mso-position-vertical:absolute;mso-position-vertical-relative:text;mso-width-percent:0;mso-height-percent:0;mso-width-relative:page;mso-height-relative:page" from="-1.35pt,.15pt" to="421.65pt,.15pt" o:gfxdata="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" strokeweight=".5pt"/>
+              <v:line w14:anchorId="4A52DB88" id="Line 9" o:spid="_x0000_s1026" style="position:absolute;z-index:251658240;visibility:visible;mso-wrap-style:square;mso-width-percent:0;mso-height-percent:0;mso-wrap-distance-left:9pt;mso-wrap-distance-top:0;mso-wrap-distance-right:9pt;mso-wrap-distance-bottom:0;mso-position-horizontal:absolute;mso-position-horizontal-relative:text;mso-position-vertical:absolute;mso-position-vertical-relative:text;mso-width-percent:0;mso-height-percent:0;mso-width-relative:page;mso-height-relative:page" from="-1.35pt,.15pt" to="421.65pt,.15pt" o:gfxdata="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" strokeweight=".5pt"/>
             </w:pict>
           </mc:Fallback>
         </mc:AlternateContent>
@@ -1230,7 +1230,7 @@
           </mc:Choice>
           <mc:Fallback>
             <w:pict>
-              <v:line w14:anchorId="45AC690B" id="Line 10" o:spid="_x0000_s1026" style="position:absolute;z-index:251659264;visibility:visible;mso-wrap-style:square;mso-width-percent:0;mso-height-percent:0;mso-wrap-distance-left:9pt;mso-wrap-distance-top:0;mso-wrap-distance-right:9pt;mso-wrap-distance-bottom:0;mso-position-horizontal:absolute;mso-position-horizontal-relative:text;mso-position-vertical:absolute;mso-position-vertical-relative:text;mso-width-percent:0;mso-height-percent:0;mso-width-relative:page;mso-height-relative:page" from="-1.35pt,2.65pt" to="421.65pt,2.65pt" o:gfxdata="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" strokeweight=".5pt"/>
+              <v:line w14:anchorId="5543B8C3" id="Line 10" o:spid="_x0000_s1026" style="position:absolute;z-index:251659264;visibility:visible;mso-wrap-style:square;mso-width-percent:0;mso-height-percent:0;mso-wrap-distance-left:9pt;mso-wrap-distance-top:0;mso-wrap-distance-right:9pt;mso-wrap-distance-bottom:0;mso-position-horizontal:absolute;mso-position-horizontal-relative:text;mso-position-vertical:absolute;mso-position-vertical-relative:text;mso-width-percent:0;mso-height-percent:0;mso-width-relative:page;mso-height-relative:page" from="-1.35pt,2.65pt" to="421.65pt,2.65pt" o:gfxdata="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" strokeweight=".5pt"/>
             </w:pict>
           </mc:Fallback>
         </mc:AlternateContent>
@@ -1497,7 +1497,7 @@
           </mc:Choice>
           <mc:Fallback>
             <w:pict>
-              <v:line w14:anchorId="3C9A9647" id="Line 4" o:spid="_x0000_s1026" style="position:absolute;z-index:251655168;visibility:visible;mso-wrap-style:square;mso-width-percent:0;mso-height-percent:0;mso-wrap-distance-left:9pt;mso-wrap-distance-top:0;mso-wrap-distance-right:9pt;mso-wrap-distance-bottom:0;mso-position-horizontal:absolute;mso-position-horizontal-relative:text;mso-position-vertical:absolute;mso-position-vertical-relative:text;mso-width-percent:0;mso-height-percent:0;mso-width-relative:page;mso-height-relative:page" from="-1.35pt,3.2pt" to="421.65pt,3.2pt" o:gfxdata="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" strokeweight=".5pt"/>
+              <v:line w14:anchorId="72999A76" id="Line 4" o:spid="_x0000_s1026" style="position:absolute;z-index:251655168;visibility:visible;mso-wrap-style:square;mso-width-percent:0;mso-height-percent:0;mso-wrap-distance-left:9pt;mso-wrap-distance-top:0;mso-wrap-distance-right:9pt;mso-wrap-distance-bottom:0;mso-position-horizontal:absolute;mso-position-horizontal-relative:text;mso-position-vertical:absolute;mso-position-vertical-relative:text;mso-width-percent:0;mso-height-percent:0;mso-width-relative:page;mso-height-relative:page" from="-1.35pt,3.2pt" to="421.65pt,3.2pt" o:gfxdata="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" strokeweight=".5pt"/>
             </w:pict>
           </mc:Fallback>
         </mc:AlternateContent>
@@ -1732,7 +1732,7 @@
           </mc:Choice>
           <mc:Fallback>
             <w:pict>
-              <v:line w14:anchorId="562E006D" id="Line 5" o:spid="_x0000_s1026" style="position:absolute;z-index:251656192;visibility:visible;mso-wrap-style:square;mso-width-percent:0;mso-height-percent:0;mso-wrap-distance-left:9pt;mso-wrap-distance-top:0;mso-wrap-distance-right:9pt;mso-wrap-distance-bottom:0;mso-position-horizontal:absolute;mso-position-horizontal-relative:text;mso-position-vertical:absolute;mso-position-vertical-relative:text;mso-width-percent:0;mso-height-percent:0;mso-width-relative:page;mso-height-relative:page" from="-1.35pt,.15pt" to="421.65pt,.15pt" o:gfxdata="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" strokeweight=".5pt"/>
+              <v:line w14:anchorId="58CE4922" id="Line 5" o:spid="_x0000_s1026" style="position:absolute;z-index:251656192;visibility:visible;mso-wrap-style:square;mso-width-percent:0;mso-height-percent:0;mso-wrap-distance-left:9pt;mso-wrap-distance-top:0;mso-wrap-distance-right:9pt;mso-wrap-distance-bottom:0;mso-position-horizontal:absolute;mso-position-horizontal-relative:text;mso-position-vertical:absolute;mso-position-vertical-relative:text;mso-width-percent:0;mso-height-percent:0;mso-width-relative:page;mso-height-relative:page" from="-1.35pt,.15pt" to="421.65pt,.15pt" o:gfxdata="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" strokeweight=".5pt"/>
             </w:pict>
           </mc:Fallback>
         </mc:AlternateContent>
@@ -2236,7 +2236,7 @@
           </mc:Choice>
           <mc:Fallback>
             <w:pict>
-              <v:line w14:anchorId="25FDBC51" id="Line 11" o:spid="_x0000_s1026" style="position:absolute;z-index:251660288;visibility:visible;mso-wrap-style:square;mso-width-percent:0;mso-height-percent:0;mso-wrap-distance-left:9pt;mso-wrap-distance-top:0;mso-wrap-distance-right:9pt;mso-wrap-distance-bottom:0;mso-position-horizontal:absolute;mso-position-horizontal-relative:text;mso-position-vertical:absolute;mso-position-vertical-relative:text;mso-width-percent:0;mso-height-percent:0;mso-width-relative:page;mso-height-relative:page" from="-1.35pt,2.65pt" to="421.65pt,2.65pt" o:gfxdata="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" strokeweight=".5pt"/>
+              <v:line w14:anchorId="30D31D21" id="Line 11" o:spid="_x0000_s1026" style="position:absolute;z-index:251660288;visibility:visible;mso-wrap-style:square;mso-width-percent:0;mso-height-percent:0;mso-wrap-distance-left:9pt;mso-wrap-distance-top:0;mso-wrap-distance-right:9pt;mso-wrap-distance-bottom:0;mso-position-horizontal:absolute;mso-position-horizontal-relative:text;mso-position-vertical:absolute;mso-position-vertical-relative:text;mso-width-percent:0;mso-height-percent:0;mso-width-relative:page;mso-height-relative:page" from="-1.35pt,2.65pt" to="421.65pt,2.65pt" o:gfxdata="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" strokeweight=".5pt"/>
             </w:pict>
           </mc:Fallback>
         </mc:AlternateContent>
@@ -4599,7 +4599,13 @@
         <w:t>n.</w:t>
       </w:r>
       <w:r>
-        <w:t xml:space="preserve"> (3.) </w:t>
+        <w:t xml:space="preserve"> (</w:t>
+      </w:r>
+      <w:r>
+        <w:t>2</w:t>
+      </w:r>
+      <w:r>
+        <w:t xml:space="preserve">.) </w:t>
       </w:r>
     </w:p>
     <w:p>
@@ -5122,7 +5128,13 @@
         <w:t>, jo</w:t>
       </w:r>
       <w:r>
-        <w:t>issa on kopio lohkoketjusta. (7/.</w:t>
+        <w:t>issa on kopio lohkoketjusta. (</w:t>
+      </w:r>
+      <w:r>
+        <w:t>3</w:t>
+      </w:r>
+      <w:r>
+        <w:t>.</w:t>
       </w:r>
       <w:r>
         <w:t>)</w:t>
@@ -5143,10 +5155,13 @@
       </w:r>
       <w:proofErr w:type="spellEnd"/>
       <w:r>
-        <w:t>, kuten myös Bitcoin ovat hajautettuja sovelluksia. Hajautetulle sovellukselle on monia toisistaan eroavia määritelmiä. Määritelmien kesken yhteisenä tekijänä on sovellusten piirre, jossa sovellukset tallentavat tietonsa vertaisverkkoon. Lohkoketju on yksi tiedon tallentamiseen suunniteltu vertaisverkko. Toinen piirre on se, ettei hajautetuilla sovelluksilla ole ketään yhtä auktoriteettia, tahoa tai ylläpitäjää, jolla on päätäntävalta sovelluksessa. (16</w:t>
-      </w:r>
-      <w:r>
-        <w:t>/.</w:t>
+        <w:t>, kuten myös Bitcoin ovat hajautettuja sovelluksia. Hajautetulle sovellukselle on monia toisistaan eroavia määritelmiä. Määritelmien kesken yhteisenä tekijänä on sovellusten piirre, jossa sovellukset tallentavat tietonsa vertaisverkkoon. Lohkoketju on yksi tiedon tallentamiseen suunniteltu vertaisverkko. Toinen piirre on se, ettei hajautetuilla sovelluksilla ole ketään yhtä auktoriteettia, tahoa tai ylläpitäjää, jolla on päätäntävalta sovelluksessa. (</w:t>
+      </w:r>
+      <w:r>
+        <w:t>4</w:t>
+      </w:r>
+      <w:r>
+        <w:t>.</w:t>
       </w:r>
       <w:r>
         <w:t>)</w:t>
@@ -5154,10 +5169,13 @@
     </w:p>
     <w:p>
       <w:r>
-        <w:t>Hajautetuissa sovelluksissa on monia hyötyjä verrattuina perinteisiin, keskitettyihin sovelluksiin. Yksi hyöty on se, että ne eivät koskaan ole pois käytöstä. Perinteisissä palveluissa voi tulla palvelinvikoja. Hajautettu sovellus ei voi kokonaan poistua toiminnasta, elleivät kaikki vertaisverkon solmut lopeta toimintaansa yhtä aikaa. (15</w:t>
-      </w:r>
-      <w:r>
-        <w:t>/.</w:t>
+        <w:t>Hajautetuissa sovelluksissa on monia hyötyjä verrattuina perinteisiin, keskitettyihin sovelluksiin. Yksi hyöty on se, että ne eivät koskaan ole pois käytöstä. Perinteisissä palveluissa voi tulla palvelinvikoja. Hajautettu sovellus ei voi kokonaan poistua toiminnasta, elleivät kaikki vertaisverkon solmut lopeta toimintaansa yhtä aikaa. (</w:t>
+      </w:r>
+      <w:r>
+        <w:t>5</w:t>
+      </w:r>
+      <w:r>
+        <w:t>.</w:t>
       </w:r>
       <w:r>
         <w:t>)</w:t>
@@ -5180,7 +5198,13 @@
         <w:t>tulevat vertaisverkosta</w:t>
       </w:r>
       <w:r>
-        <w:t>. (18/.</w:t>
+        <w:t>. (</w:t>
+      </w:r>
+      <w:r>
+        <w:t>6</w:t>
+      </w:r>
+      <w:r>
+        <w:t>.</w:t>
       </w:r>
       <w:r>
         <w:t>)</w:t>
@@ -5191,7 +5215,13 @@
         <w:t>Bitcoinin historiassa ohjelmoijayhteisö alkoi kehittämään hajautettua alustaa, joka perustuu Bitcoin-verkkoon. Näille alustoille kehitettiin tukia monen eri tyyppisille tiedonsiirtotapahtumille. Ajan mittaan ohjelmoijayhteisö keksi uusia käyttötapauksia, jolloin olemassa olevien tiedonsiirtotapahtumatyyppien rajat tulivat vastaan. Silloin alustan kehittäjien täytyi taas luoda uusia tiedonsiirtotapahtumatyyppejä. Näin alustalla kehitettävät innovaatiot olivat riippuvaisia siitä, minkä tyyppisiä tiedonsiirtotapahtumia kehite</w:t>
       </w:r>
       <w:r>
-        <w:t>ttiin ohjelmoijayhteisössä. (30/.</w:t>
+        <w:t>ttiin ohjelmoijayhteisössä. (</w:t>
+      </w:r>
+      <w:r>
+        <w:t>7</w:t>
+      </w:r>
+      <w:r>
+        <w:t>.</w:t>
       </w:r>
       <w:r>
         <w:t>)</w:t>
@@ -5280,16 +5310,19 @@
         <w:t xml:space="preserve"> </w:t>
       </w:r>
       <w:r>
-        <w:t xml:space="preserve"> (16</w:t>
-      </w:r>
-      <w:r>
-        <w:t>/</w:t>
-      </w:r>
-      <w:r>
-        <w:t>, 6</w:t>
-      </w:r>
-      <w:r>
-        <w:t>/.</w:t>
+        <w:t xml:space="preserve"> (</w:t>
+      </w:r>
+      <w:r>
+        <w:t>4</w:t>
+      </w:r>
+      <w:r>
+        <w:t xml:space="preserve">, </w:t>
+      </w:r>
+      <w:r>
+        <w:t>8</w:t>
+      </w:r>
+      <w:r>
+        <w:t>.</w:t>
       </w:r>
       <w:r>
         <w:t>)</w:t>
@@ -5316,7 +5349,25 @@
       </w:r>
       <w:proofErr w:type="spellEnd"/>
       <w:r>
-        <w:t xml:space="preserve"> älykkäiden sopimusten kirjoitusta varten. Muita kieliä ovat LLL ja </w:t>
+        <w:t xml:space="preserve"> </w:t>
+      </w:r>
+      <w:r>
+        <w:t>-</w:t>
+      </w:r>
+      <w:r>
+        <w:t xml:space="preserve">älykkäiden sopimusten kirjoitusta varten. Muita </w:t>
+      </w:r>
+      <w:r>
+        <w:t xml:space="preserve">suosittuja </w:t>
+      </w:r>
+      <w:r>
+        <w:t xml:space="preserve">kieliä ovat </w:t>
+      </w:r>
+      <w:r>
+        <w:t xml:space="preserve">muun muassa </w:t>
+      </w:r>
+      <w:r>
+        <w:t xml:space="preserve">LLL ja </w:t>
       </w:r>
       <w:proofErr w:type="spellStart"/>
       <w:r>
@@ -5327,10 +5378,10 @@
         <w:t>.</w:t>
       </w:r>
       <w:r>
-        <w:t xml:space="preserve"> (15</w:t>
-      </w:r>
-      <w:r>
-        <w:t>/</w:t>
+        <w:t xml:space="preserve"> (</w:t>
+      </w:r>
+      <w:r>
+        <w:t>5</w:t>
       </w:r>
       <w:r>
         <w:t>.)</w:t>
@@ -5439,11 +5490,11 @@
       </w:r>
       <w:proofErr w:type="spellEnd"/>
       <w:r>
-        <w:t>-alusta ei tarvitse vain tietyllä tekniikalla toteu</w:t>
+        <w:t xml:space="preserve">-alusta ei tarvitse vain tietyllä tekniikalla toteutettua lohkoketjua, vaan alusta voi hyödyntää minkä tahansa mallista lohkoketjua, mikä </w:t>
       </w:r>
       <w:r>
         <w:lastRenderedPageBreak/>
-        <w:t xml:space="preserve">tettua lohkoketjua, vaan alusta voi hyödyntää minkä tahansa mallista lohkoketjua, mikä saatetaan kehittää tulevaisuudessa. </w:t>
+        <w:t xml:space="preserve">saatetaan kehittää tulevaisuudessa. </w:t>
       </w:r>
       <w:proofErr w:type="spellStart"/>
       <w:r>
@@ -5483,19 +5534,16 @@
       </w:r>
       <w:proofErr w:type="spellEnd"/>
       <w:r>
-        <w:t>-alustaa. (16</w:t>
-      </w:r>
-      <w:r>
-        <w:t>/</w:t>
+        <w:t>-alustaa. (</w:t>
+      </w:r>
+      <w:r>
+        <w:t>4</w:t>
       </w:r>
       <w:r>
         <w:t xml:space="preserve">, </w:t>
       </w:r>
       <w:r>
-        <w:t>30</w:t>
-      </w:r>
-      <w:r>
-        <w:t>/</w:t>
+        <w:t>7</w:t>
       </w:r>
       <w:r>
         <w:t>.)</w:t>
@@ -5529,10 +5577,10 @@
         <w:t xml:space="preserve"> </w:t>
       </w:r>
       <w:r>
-        <w:t>(17</w:t>
-      </w:r>
-      <w:r>
-        <w:t>/</w:t>
+        <w:t>(</w:t>
+      </w:r>
+      <w:r>
+        <w:t>9</w:t>
       </w:r>
       <w:r>
         <w:t>.</w:t>
@@ -5591,10 +5639,10 @@
         <w:t>-verkossa.</w:t>
       </w:r>
       <w:r>
-        <w:t xml:space="preserve"> (6</w:t>
-      </w:r>
-      <w:r>
-        <w:t>/</w:t>
+        <w:t xml:space="preserve"> (</w:t>
+      </w:r>
+      <w:r>
+        <w:t>8</w:t>
       </w:r>
       <w:r>
         <w:t>.</w:t>
@@ -5689,16 +5737,16 @@
         <w:t>Työläämmät laskentatoimet vaativat suuremman kaasumaksun tiedonsiirtotapahtuman lähettäjältä.</w:t>
       </w:r>
       <w:r>
-        <w:t xml:space="preserve"> (6</w:t>
-      </w:r>
-      <w:r>
-        <w:t>/</w:t>
-      </w:r>
-      <w:r>
-        <w:t>, 30</w:t>
-      </w:r>
-      <w:r>
-        <w:t>/</w:t>
+        <w:t xml:space="preserve"> (</w:t>
+      </w:r>
+      <w:r>
+        <w:t>8</w:t>
+      </w:r>
+      <w:r>
+        <w:t xml:space="preserve">, </w:t>
+      </w:r>
+      <w:r>
+        <w:t>7</w:t>
       </w:r>
       <w:r>
         <w:t>.)</w:t>
@@ -5775,16 +5823,16 @@
         <w:t>.</w:t>
       </w:r>
       <w:r>
-        <w:t xml:space="preserve"> (27</w:t>
-      </w:r>
-      <w:r>
-        <w:t>/</w:t>
-      </w:r>
-      <w:r>
-        <w:t>, 30</w:t>
-      </w:r>
-      <w:r>
-        <w:t>/</w:t>
+        <w:t xml:space="preserve"> (</w:t>
+      </w:r>
+      <w:r>
+        <w:t>10</w:t>
+      </w:r>
+      <w:r>
+        <w:t xml:space="preserve">, </w:t>
+      </w:r>
+      <w:r>
+        <w:t>7</w:t>
       </w:r>
       <w:r>
         <w:t>.</w:t>
@@ -5812,10 +5860,10 @@
       </w:r>
       <w:r>
         <w:lastRenderedPageBreak/>
-        <w:t>maailmanlaajuisesti ja hajautetusti GitHub-palvelun, sekä muiden versionhallintapalveluiden avulla. (16</w:t>
-      </w:r>
-      <w:r>
-        <w:t>/</w:t>
+        <w:t>maailmanlaajuisesti ja hajautetusti GitHub-palvelun, sekä muiden versionhallintapalveluiden avulla. (</w:t>
+      </w:r>
+      <w:r>
+        <w:t>4</w:t>
       </w:r>
       <w:r>
         <w:t>.)</w:t>
@@ -6537,10 +6585,10 @@
         <w:t xml:space="preserve"> GitHubin wiki-sivuilla.</w:t>
       </w:r>
       <w:r>
-        <w:t xml:space="preserve"> (20</w:t>
-      </w:r>
-      <w:r>
-        <w:t>/</w:t>
+        <w:t xml:space="preserve"> (</w:t>
+      </w:r>
+      <w:r>
+        <w:t>11</w:t>
       </w:r>
       <w:r>
         <w:t>.</w:t>
@@ -6619,10 +6667,10 @@
         <w:t xml:space="preserve"> ohjelmien asennusta.</w:t>
       </w:r>
       <w:r>
-        <w:t xml:space="preserve"> (28</w:t>
-      </w:r>
-      <w:r>
-        <w:t>/</w:t>
+        <w:t xml:space="preserve"> (</w:t>
+      </w:r>
+      <w:r>
+        <w:t>12</w:t>
       </w:r>
       <w:r>
         <w:t>.</w:t>
@@ -6722,10 +6770,7 @@
         <w:t xml:space="preserve"> (</w:t>
       </w:r>
       <w:r>
-        <w:t>23</w:t>
-      </w:r>
-      <w:r>
-        <w:t>/</w:t>
+        <w:t>13</w:t>
       </w:r>
       <w:r>
         <w:t>.</w:t>
@@ -6863,19 +6908,16 @@
         <w:t xml:space="preserve"> Edition -asennuksen yhteydessä.</w:t>
       </w:r>
       <w:r>
-        <w:t xml:space="preserve"> (24</w:t>
-      </w:r>
-      <w:r>
-        <w:t>/</w:t>
+        <w:t xml:space="preserve"> (</w:t>
+      </w:r>
+      <w:r>
+        <w:t>14</w:t>
       </w:r>
       <w:r>
         <w:t xml:space="preserve">, </w:t>
       </w:r>
       <w:r>
-        <w:t>25</w:t>
-      </w:r>
-      <w:r>
-        <w:t>/</w:t>
+        <w:t>15</w:t>
       </w:r>
       <w:r>
         <w:t>.</w:t>
@@ -6984,10 +7026,10 @@
         <w:t xml:space="preserve"> </w:t>
       </w:r>
       <w:r>
-        <w:t>(22</w:t>
-      </w:r>
-      <w:r>
-        <w:t>/</w:t>
+        <w:t>(</w:t>
+      </w:r>
+      <w:r>
+        <w:t>16</w:t>
       </w:r>
       <w:r>
         <w:t>.</w:t>
@@ -7079,10 +7121,10 @@
         <w:t xml:space="preserve">. </w:t>
       </w:r>
       <w:r>
-        <w:t>(21</w:t>
-      </w:r>
-      <w:r>
-        <w:t>/</w:t>
+        <w:t>(</w:t>
+      </w:r>
+      <w:r>
+        <w:t>17</w:t>
       </w:r>
       <w:r>
         <w:t>.</w:t>
@@ -7206,19 +7248,16 @@
         <w:t>-verkkoon.</w:t>
       </w:r>
       <w:r>
-        <w:t xml:space="preserve"> (11</w:t>
-      </w:r>
-      <w:r>
-        <w:t>/</w:t>
+        <w:t xml:space="preserve"> (</w:t>
+      </w:r>
+      <w:r>
+        <w:t>18</w:t>
       </w:r>
       <w:r>
         <w:t xml:space="preserve">, </w:t>
       </w:r>
       <w:r>
-        <w:t>12</w:t>
-      </w:r>
-      <w:r>
-        <w:t>/</w:t>
+        <w:t>19</w:t>
       </w:r>
       <w:r>
         <w:t>.</w:t>
@@ -7459,10 +7498,7 @@
         <w:t xml:space="preserve"> (</w:t>
       </w:r>
       <w:r>
-        <w:t>9</w:t>
-      </w:r>
-      <w:r>
-        <w:t>/</w:t>
+        <w:t>20</w:t>
       </w:r>
       <w:r>
         <w:t>.</w:t>
@@ -8415,10 +8451,7 @@
         <w:t>(</w:t>
       </w:r>
       <w:r>
-        <w:t>32</w:t>
-      </w:r>
-      <w:r>
-        <w:t>/</w:t>
+        <w:t>21</w:t>
       </w:r>
       <w:r>
         <w:t>.</w:t>
@@ -8471,10 +8504,10 @@
         <w:t xml:space="preserve"> kokeiltiin</w:t>
       </w:r>
       <w:r>
-        <w:t xml:space="preserve"> (26</w:t>
-      </w:r>
-      <w:r>
-        <w:t>/</w:t>
+        <w:t xml:space="preserve"> (</w:t>
+      </w:r>
+      <w:r>
+        <w:t>22</w:t>
       </w:r>
       <w:r>
         <w:t>)</w:t>
@@ -9019,6 +9052,8 @@
       <w:r>
         <w:t xml:space="preserve">painaa tästä painikkeesta, kun auto on toimitettu hänelle. </w:t>
       </w:r>
+      <w:bookmarkStart w:id="25" w:name="_GoBack"/>
+      <w:bookmarkEnd w:id="25"/>
     </w:p>
     <w:p>
       <w:pPr>
@@ -9114,11 +9149,11 @@
       <w:pPr>
         <w:pStyle w:val="Otsikko2"/>
       </w:pPr>
-      <w:bookmarkStart w:id="25" w:name="_Toc496877818"/>
+      <w:bookmarkStart w:id="26" w:name="_Toc496877818"/>
       <w:r>
         <w:t>Toteutumattomia käyttötapauksia</w:t>
       </w:r>
-      <w:bookmarkEnd w:id="25"/>
+      <w:bookmarkEnd w:id="26"/>
     </w:p>
     <w:p>
       <w:r>
@@ -10276,12 +10311,12 @@
       <w:pPr>
         <w:pStyle w:val="Otsikko1"/>
       </w:pPr>
-      <w:bookmarkStart w:id="26" w:name="_Toc496877819"/>
+      <w:bookmarkStart w:id="27" w:name="_Toc496877819"/>
       <w:r>
         <w:lastRenderedPageBreak/>
         <w:t>ARVIO TEKNIIKASTA</w:t>
       </w:r>
-      <w:bookmarkEnd w:id="26"/>
+      <w:bookmarkEnd w:id="27"/>
     </w:p>
     <w:p>
       <w:proofErr w:type="spellStart"/>
@@ -10750,12 +10785,12 @@
       <w:pPr>
         <w:pStyle w:val="Otsikko1"/>
       </w:pPr>
-      <w:bookmarkStart w:id="27" w:name="_Toc496877820"/>
+      <w:bookmarkStart w:id="28" w:name="_Toc496877820"/>
       <w:r>
         <w:lastRenderedPageBreak/>
         <w:t>LOPPUSANAT</w:t>
       </w:r>
-      <w:bookmarkEnd w:id="27"/>
+      <w:bookmarkEnd w:id="28"/>
     </w:p>
     <w:p>
       <w:r>
@@ -10896,13 +10931,11 @@
         <w:t xml:space="preserve"> kuin internet.</w:t>
       </w:r>
       <w:r>
-        <w:t xml:space="preserve"> (19</w:t>
-      </w:r>
-      <w:r>
-        <w:t>/</w:t>
-      </w:r>
-      <w:bookmarkStart w:id="28" w:name="_GoBack"/>
-      <w:bookmarkEnd w:id="28"/>
+        <w:t xml:space="preserve"> (</w:t>
+      </w:r>
+      <w:r>
+        <w:t>23</w:t>
+      </w:r>
       <w:r>
         <w:t>.</w:t>
       </w:r>
@@ -16635,7 +16668,7 @@
 </file>
 
 <file path=customXml/itemProps1.xml><?xml version="1.0" encoding="utf-8"?>
-<ds:datastoreItem xmlns:ds="http://schemas.openxmlformats.org/officeDocument/2006/customXml" ds:itemID="{26EAD891-0C91-471E-AC76-411A3E0648A0}">
+<ds:datastoreItem xmlns:ds="http://schemas.openxmlformats.org/officeDocument/2006/customXml" ds:itemID="{C5BA9DD4-8904-4648-9508-088B76B04A02}">
   <ds:schemaRefs>
     <ds:schemaRef ds:uri="http://schemas.openxmlformats.org/officeDocument/2006/bibliography"/>
   </ds:schemaRefs>

</xml_diff>